<commit_message>
Updated the Table Content as per the latest changes
</commit_message>
<xml_diff>
--- a/CL_MVP_Technical_Approach_Document_v0.4.docx
+++ b/CL_MVP_Technical_Approach_Document_v0.4.docx
@@ -1045,12 +1045,21 @@
                 <w:sz w:val="22"/>
               </w:rPr>
             </w:pPr>
+            <w:proofErr w:type="spellStart"/>
             <w:r>
               <w:rPr>
                 <w:rFonts w:ascii="Calibri" w:hAnsi="Calibri" w:cs="Calibri"/>
                 <w:sz w:val="22"/>
               </w:rPr>
-              <w:t>Microservices Design consideration</w:t>
+              <w:t>Microservices</w:t>
+            </w:r>
+            <w:proofErr w:type="spellEnd"/>
+            <w:r>
+              <w:rPr>
+                <w:rFonts w:ascii="Calibri" w:hAnsi="Calibri" w:cs="Calibri"/>
+                <w:sz w:val="22"/>
+              </w:rPr>
+              <w:t xml:space="preserve"> Design consideration</w:t>
             </w:r>
           </w:p>
         </w:tc>
@@ -1189,12 +1198,21 @@
                 <w:sz w:val="22"/>
               </w:rPr>
             </w:pPr>
+            <w:proofErr w:type="spellStart"/>
             <w:r>
               <w:rPr>
                 <w:rFonts w:ascii="Calibri" w:hAnsi="Calibri" w:cs="Calibri"/>
                 <w:sz w:val="22"/>
               </w:rPr>
-              <w:t>DevOps and Angular front end design considerations</w:t>
+              <w:t>DevOps</w:t>
+            </w:r>
+            <w:proofErr w:type="spellEnd"/>
+            <w:r>
+              <w:rPr>
+                <w:rFonts w:ascii="Calibri" w:hAnsi="Calibri" w:cs="Calibri"/>
+                <w:sz w:val="22"/>
+              </w:rPr>
+              <w:t xml:space="preserve"> and Angular front end design considerations</w:t>
             </w:r>
           </w:p>
         </w:tc>
@@ -1475,8 +1493,17 @@
                 <w:rFonts w:ascii="Calibri" w:hAnsi="Calibri" w:cs="Calibri"/>
                 <w:sz w:val="22"/>
               </w:rPr>
-              <w:t>Added Nomenclature for Devops</w:t>
+              <w:t xml:space="preserve">Added Nomenclature for </w:t>
             </w:r>
+            <w:proofErr w:type="spellStart"/>
+            <w:r>
+              <w:rPr>
+                <w:rFonts w:ascii="Calibri" w:hAnsi="Calibri" w:cs="Calibri"/>
+                <w:sz w:val="22"/>
+              </w:rPr>
+              <w:t>Devops</w:t>
+            </w:r>
+            <w:proofErr w:type="spellEnd"/>
           </w:p>
         </w:tc>
         <w:tc>
@@ -1755,7 +1782,7 @@
         <w:rPr>
           <w:noProof/>
         </w:rPr>
-        <w:instrText xml:space="preserve"> PAGEREF _Toc2613543 \h </w:instrText>
+        <w:instrText xml:space="preserve"> PAGEREF _Toc2863325 \h </w:instrText>
       </w:r>
       <w:r>
         <w:rPr>
@@ -1834,7 +1861,7 @@
         <w:rPr>
           <w:noProof/>
         </w:rPr>
-        <w:instrText xml:space="preserve"> PAGEREF _Toc2613544 \h </w:instrText>
+        <w:instrText xml:space="preserve"> PAGEREF _Toc2863326 \h </w:instrText>
       </w:r>
       <w:r>
         <w:rPr>
@@ -1907,7 +1934,7 @@
         <w:rPr>
           <w:noProof/>
         </w:rPr>
-        <w:instrText xml:space="preserve"> PAGEREF _Toc2613545 \h </w:instrText>
+        <w:instrText xml:space="preserve"> PAGEREF _Toc2863327 \h </w:instrText>
       </w:r>
       <w:r>
         <w:rPr>
@@ -1986,7 +2013,7 @@
         <w:rPr>
           <w:noProof/>
         </w:rPr>
-        <w:instrText xml:space="preserve"> PAGEREF _Toc2613546 \h </w:instrText>
+        <w:instrText xml:space="preserve"> PAGEREF _Toc2863328 \h </w:instrText>
       </w:r>
       <w:r>
         <w:rPr>
@@ -2059,7 +2086,7 @@
         <w:rPr>
           <w:noProof/>
         </w:rPr>
-        <w:instrText xml:space="preserve"> PAGEREF _Toc2613547 \h </w:instrText>
+        <w:instrText xml:space="preserve"> PAGEREF _Toc2863329 \h </w:instrText>
       </w:r>
       <w:r>
         <w:rPr>
@@ -2138,7 +2165,7 @@
         <w:rPr>
           <w:noProof/>
         </w:rPr>
-        <w:instrText xml:space="preserve"> PAGEREF _Toc2613548 \h </w:instrText>
+        <w:instrText xml:space="preserve"> PAGEREF _Toc2863330 \h </w:instrText>
       </w:r>
       <w:r>
         <w:rPr>
@@ -2209,7 +2236,7 @@
         <w:rPr>
           <w:noProof/>
         </w:rPr>
-        <w:instrText xml:space="preserve"> PAGEREF _Toc2613549 \h </w:instrText>
+        <w:instrText xml:space="preserve"> PAGEREF _Toc2863331 \h </w:instrText>
       </w:r>
       <w:r>
         <w:rPr>
@@ -2280,7 +2307,7 @@
         <w:rPr>
           <w:noProof/>
         </w:rPr>
-        <w:instrText xml:space="preserve"> PAGEREF _Toc2613550 \h </w:instrText>
+        <w:instrText xml:space="preserve"> PAGEREF _Toc2863332 \h </w:instrText>
       </w:r>
       <w:r>
         <w:rPr>
@@ -2359,7 +2386,7 @@
         <w:rPr>
           <w:noProof/>
         </w:rPr>
-        <w:instrText xml:space="preserve"> PAGEREF _Toc2613551 \h </w:instrText>
+        <w:instrText xml:space="preserve"> PAGEREF _Toc2863333 \h </w:instrText>
       </w:r>
       <w:r>
         <w:rPr>
@@ -2431,7 +2458,7 @@
         <w:rPr>
           <w:noProof/>
         </w:rPr>
-        <w:instrText xml:space="preserve"> PAGEREF _Toc2613552 \h </w:instrText>
+        <w:instrText xml:space="preserve"> PAGEREF _Toc2863334 \h </w:instrText>
       </w:r>
       <w:r>
         <w:rPr>
@@ -2502,7 +2529,7 @@
         <w:rPr>
           <w:noProof/>
         </w:rPr>
-        <w:instrText xml:space="preserve"> PAGEREF _Toc2613553 \h </w:instrText>
+        <w:instrText xml:space="preserve"> PAGEREF _Toc2863335 \h </w:instrText>
       </w:r>
       <w:r>
         <w:rPr>
@@ -2573,7 +2600,7 @@
         <w:rPr>
           <w:noProof/>
         </w:rPr>
-        <w:instrText xml:space="preserve"> PAGEREF _Toc2613554 \h </w:instrText>
+        <w:instrText xml:space="preserve"> PAGEREF _Toc2863336 \h </w:instrText>
       </w:r>
       <w:r>
         <w:rPr>
@@ -2644,7 +2671,7 @@
         <w:rPr>
           <w:noProof/>
         </w:rPr>
-        <w:instrText xml:space="preserve"> PAGEREF _Toc2613555 \h </w:instrText>
+        <w:instrText xml:space="preserve"> PAGEREF _Toc2863337 \h </w:instrText>
       </w:r>
       <w:r>
         <w:rPr>
@@ -2715,7 +2742,7 @@
         <w:rPr>
           <w:noProof/>
         </w:rPr>
-        <w:instrText xml:space="preserve"> PAGEREF _Toc2613556 \h </w:instrText>
+        <w:instrText xml:space="preserve"> PAGEREF _Toc2863338 \h </w:instrText>
       </w:r>
       <w:r>
         <w:rPr>
@@ -2794,7 +2821,7 @@
         <w:rPr>
           <w:noProof/>
         </w:rPr>
-        <w:instrText xml:space="preserve"> PAGEREF _Toc2613557 \h </w:instrText>
+        <w:instrText xml:space="preserve"> PAGEREF _Toc2863339 \h </w:instrText>
       </w:r>
       <w:r>
         <w:rPr>
@@ -2865,7 +2892,7 @@
         <w:rPr>
           <w:noProof/>
         </w:rPr>
-        <w:instrText xml:space="preserve"> PAGEREF _Toc2613558 \h </w:instrText>
+        <w:instrText xml:space="preserve"> PAGEREF _Toc2863340 \h </w:instrText>
       </w:r>
       <w:r>
         <w:rPr>
@@ -2936,7 +2963,7 @@
         <w:rPr>
           <w:noProof/>
         </w:rPr>
-        <w:instrText xml:space="preserve"> PAGEREF _Toc2613559 \h </w:instrText>
+        <w:instrText xml:space="preserve"> PAGEREF _Toc2863341 \h </w:instrText>
       </w:r>
       <w:r>
         <w:rPr>
@@ -3014,7 +3041,7 @@
         <w:rPr>
           <w:noProof/>
         </w:rPr>
-        <w:instrText xml:space="preserve"> PAGEREF _Toc2613560 \h </w:instrText>
+        <w:instrText xml:space="preserve"> PAGEREF _Toc2863342 \h </w:instrText>
       </w:r>
       <w:r>
         <w:rPr>
@@ -3092,7 +3119,7 @@
         <w:rPr>
           <w:noProof/>
         </w:rPr>
-        <w:instrText xml:space="preserve"> PAGEREF _Toc2613563 \h </w:instrText>
+        <w:instrText xml:space="preserve"> PAGEREF _Toc2863343 \h </w:instrText>
       </w:r>
       <w:r>
         <w:rPr>
@@ -3163,7 +3190,7 @@
         <w:rPr>
           <w:noProof/>
         </w:rPr>
-        <w:instrText xml:space="preserve"> PAGEREF _Toc2613564 \h </w:instrText>
+        <w:instrText xml:space="preserve"> PAGEREF _Toc2863344 \h </w:instrText>
       </w:r>
       <w:r>
         <w:rPr>
@@ -3234,7 +3261,7 @@
         <w:rPr>
           <w:noProof/>
         </w:rPr>
-        <w:instrText xml:space="preserve"> PAGEREF _Toc2613565 \h </w:instrText>
+        <w:instrText xml:space="preserve"> PAGEREF _Toc2863345 \h </w:instrText>
       </w:r>
       <w:r>
         <w:rPr>
@@ -3305,7 +3332,7 @@
         <w:rPr>
           <w:noProof/>
         </w:rPr>
-        <w:instrText xml:space="preserve"> PAGEREF _Toc2613566 \h </w:instrText>
+        <w:instrText xml:space="preserve"> PAGEREF _Toc2863346 \h </w:instrText>
       </w:r>
       <w:r>
         <w:rPr>
@@ -3376,7 +3403,7 @@
         <w:rPr>
           <w:noProof/>
         </w:rPr>
-        <w:instrText xml:space="preserve"> PAGEREF _Toc2613567 \h </w:instrText>
+        <w:instrText xml:space="preserve"> PAGEREF _Toc2863347 \h </w:instrText>
       </w:r>
       <w:r>
         <w:rPr>
@@ -3447,7 +3474,7 @@
         <w:rPr>
           <w:noProof/>
         </w:rPr>
-        <w:instrText xml:space="preserve"> PAGEREF _Toc2613568 \h </w:instrText>
+        <w:instrText xml:space="preserve"> PAGEREF _Toc2863348 \h </w:instrText>
       </w:r>
       <w:r>
         <w:rPr>
@@ -3526,7 +3553,7 @@
         <w:rPr>
           <w:noProof/>
         </w:rPr>
-        <w:instrText xml:space="preserve"> PAGEREF _Toc2613569 \h </w:instrText>
+        <w:instrText xml:space="preserve"> PAGEREF _Toc2863349 \h </w:instrText>
       </w:r>
       <w:r>
         <w:rPr>
@@ -3543,7 +3570,7 @@
         <w:rPr>
           <w:noProof/>
         </w:rPr>
-        <w:t>26</w:t>
+        <w:t>25</w:t>
       </w:r>
       <w:r>
         <w:rPr>
@@ -3605,7 +3632,7 @@
         <w:rPr>
           <w:noProof/>
         </w:rPr>
-        <w:instrText xml:space="preserve"> PAGEREF _Toc2613570 \h </w:instrText>
+        <w:instrText xml:space="preserve"> PAGEREF _Toc2863350 \h </w:instrText>
       </w:r>
       <w:r>
         <w:rPr>
@@ -3622,7 +3649,7 @@
         <w:rPr>
           <w:noProof/>
         </w:rPr>
-        <w:t>26</w:t>
+        <w:t>25</w:t>
       </w:r>
       <w:r>
         <w:rPr>
@@ -3683,7 +3710,7 @@
         <w:rPr>
           <w:noProof/>
         </w:rPr>
-        <w:instrText xml:space="preserve"> PAGEREF _Toc2613571 \h </w:instrText>
+        <w:instrText xml:space="preserve"> PAGEREF _Toc2863351 \h </w:instrText>
       </w:r>
       <w:r>
         <w:rPr>
@@ -3700,7 +3727,7 @@
         <w:rPr>
           <w:noProof/>
         </w:rPr>
-        <w:t>28</w:t>
+        <w:t>27</w:t>
       </w:r>
       <w:r>
         <w:rPr>
@@ -3761,7 +3788,7 @@
         <w:rPr>
           <w:noProof/>
         </w:rPr>
-        <w:instrText xml:space="preserve"> PAGEREF _Toc2613572 \h </w:instrText>
+        <w:instrText xml:space="preserve"> PAGEREF _Toc2863352 \h </w:instrText>
       </w:r>
       <w:r>
         <w:rPr>
@@ -3778,7 +3805,80 @@
         <w:rPr>
           <w:noProof/>
         </w:rPr>
-        <w:t>30</w:t>
+        <w:t>29</w:t>
+      </w:r>
+      <w:r>
+        <w:rPr>
+          <w:noProof/>
+        </w:rPr>
+        <w:fldChar w:fldCharType="end"/>
+      </w:r>
+    </w:p>
+    <w:p>
+      <w:pPr>
+        <w:pStyle w:val="TOC2"/>
+        <w:rPr>
+          <w:rFonts w:asciiTheme="minorHAnsi" w:hAnsiTheme="minorHAnsi" w:cstheme="minorBidi"/>
+          <w:noProof/>
+        </w:rPr>
+      </w:pPr>
+      <w:r>
+        <w:rPr>
+          <w:rFonts w:ascii="Cambria" w:hAnsi="Cambria" w:cs="Cambria"/>
+          <w:noProof/>
+          <w:color w:val="4F81BD"/>
+        </w:rPr>
+        <w:t>12.1</w:t>
+      </w:r>
+      <w:r>
+        <w:rPr>
+          <w:rFonts w:asciiTheme="minorHAnsi" w:hAnsiTheme="minorHAnsi" w:cstheme="minorBidi"/>
+          <w:noProof/>
+        </w:rPr>
+        <w:tab/>
+      </w:r>
+      <w:r>
+        <w:rPr>
+          <w:noProof/>
+        </w:rPr>
+        <w:t>Nomenclature</w:t>
+      </w:r>
+      <w:bookmarkStart w:id="0" w:name="_GoBack"/>
+      <w:bookmarkEnd w:id="0"/>
+      <w:r>
+        <w:rPr>
+          <w:noProof/>
+        </w:rPr>
+        <w:tab/>
+      </w:r>
+      <w:r>
+        <w:rPr>
+          <w:noProof/>
+        </w:rPr>
+        <w:fldChar w:fldCharType="begin"/>
+      </w:r>
+      <w:r>
+        <w:rPr>
+          <w:noProof/>
+        </w:rPr>
+        <w:instrText xml:space="preserve"> PAGEREF _Toc2863353 \h </w:instrText>
+      </w:r>
+      <w:r>
+        <w:rPr>
+          <w:noProof/>
+        </w:rPr>
+      </w:r>
+      <w:r>
+        <w:rPr>
+          <w:noProof/>
+        </w:rPr>
+        <w:fldChar w:fldCharType="separate"/>
+      </w:r>
+      <w:r>
+        <w:rPr>
+          <w:noProof/>
+        </w:rPr>
+        <w:t>32</w:t>
       </w:r>
       <w:r>
         <w:rPr>
@@ -3804,6 +3904,7 @@
           <w:rFonts w:ascii="Calibri" w:hAnsi="Calibri"/>
           <w:noProof/>
         </w:rPr>
+        <w:lastRenderedPageBreak/>
         <w:t>13</w:t>
       </w:r>
       <w:r>
@@ -3839,7 +3940,7 @@
         <w:rPr>
           <w:noProof/>
         </w:rPr>
-        <w:instrText xml:space="preserve"> PAGEREF _Toc2613573 \h </w:instrText>
+        <w:instrText xml:space="preserve"> PAGEREF _Toc2863354 \h </w:instrText>
       </w:r>
       <w:r>
         <w:rPr>
@@ -3882,7 +3983,6 @@
           <w:rFonts w:ascii="Calibri" w:hAnsi="Calibri"/>
           <w:noProof/>
         </w:rPr>
-        <w:lastRenderedPageBreak/>
         <w:t>14</w:t>
       </w:r>
       <w:r>
@@ -3918,7 +4018,7 @@
         <w:rPr>
           <w:noProof/>
         </w:rPr>
-        <w:instrText xml:space="preserve"> PAGEREF _Toc2613574 \h </w:instrText>
+        <w:instrText xml:space="preserve"> PAGEREF _Toc2863355 \h </w:instrText>
       </w:r>
       <w:r>
         <w:rPr>
@@ -3996,7 +4096,7 @@
         <w:rPr>
           <w:noProof/>
         </w:rPr>
-        <w:instrText xml:space="preserve"> PAGEREF _Toc2613575 \h </w:instrText>
+        <w:instrText xml:space="preserve"> PAGEREF _Toc2863356 \h </w:instrText>
       </w:r>
       <w:r>
         <w:rPr>
@@ -4067,7 +4167,7 @@
         <w:rPr>
           <w:noProof/>
         </w:rPr>
-        <w:instrText xml:space="preserve"> PAGEREF _Toc2613576 \h </w:instrText>
+        <w:instrText xml:space="preserve"> PAGEREF _Toc2863357 \h </w:instrText>
       </w:r>
       <w:r>
         <w:rPr>
@@ -4138,7 +4238,7 @@
         <w:rPr>
           <w:noProof/>
         </w:rPr>
-        <w:instrText xml:space="preserve"> PAGEREF _Toc2613577 \h </w:instrText>
+        <w:instrText xml:space="preserve"> PAGEREF _Toc2863358 \h </w:instrText>
       </w:r>
       <w:r>
         <w:rPr>
@@ -4209,7 +4309,7 @@
         <w:rPr>
           <w:noProof/>
         </w:rPr>
-        <w:instrText xml:space="preserve"> PAGEREF _Toc2613578 \h </w:instrText>
+        <w:instrText xml:space="preserve"> PAGEREF _Toc2863359 \h </w:instrText>
       </w:r>
       <w:r>
         <w:rPr>
@@ -4280,7 +4380,7 @@
         <w:rPr>
           <w:noProof/>
         </w:rPr>
-        <w:instrText xml:space="preserve"> PAGEREF _Toc2613579 \h </w:instrText>
+        <w:instrText xml:space="preserve"> PAGEREF _Toc2863360 \h </w:instrText>
       </w:r>
       <w:r>
         <w:rPr>
@@ -4351,7 +4451,7 @@
         <w:rPr>
           <w:noProof/>
         </w:rPr>
-        <w:instrText xml:space="preserve"> PAGEREF _Toc2613580 \h </w:instrText>
+        <w:instrText xml:space="preserve"> PAGEREF _Toc2863361 \h </w:instrText>
       </w:r>
       <w:r>
         <w:rPr>
@@ -4422,7 +4522,7 @@
         <w:rPr>
           <w:noProof/>
         </w:rPr>
-        <w:instrText xml:space="preserve"> PAGEREF _Toc2613581 \h </w:instrText>
+        <w:instrText xml:space="preserve"> PAGEREF _Toc2863362 \h </w:instrText>
       </w:r>
       <w:r>
         <w:rPr>
@@ -4493,7 +4593,7 @@
         <w:rPr>
           <w:noProof/>
         </w:rPr>
-        <w:instrText xml:space="preserve"> PAGEREF _Toc2613582 \h </w:instrText>
+        <w:instrText xml:space="preserve"> PAGEREF _Toc2863363 \h </w:instrText>
       </w:r>
       <w:r>
         <w:rPr>
@@ -4564,7 +4664,7 @@
         <w:rPr>
           <w:noProof/>
         </w:rPr>
-        <w:instrText xml:space="preserve"> PAGEREF _Toc2613583 \h </w:instrText>
+        <w:instrText xml:space="preserve"> PAGEREF _Toc2863364 \h </w:instrText>
       </w:r>
       <w:r>
         <w:rPr>
@@ -4635,7 +4735,7 @@
         <w:rPr>
           <w:noProof/>
         </w:rPr>
-        <w:instrText xml:space="preserve"> PAGEREF _Toc2613584 \h </w:instrText>
+        <w:instrText xml:space="preserve"> PAGEREF _Toc2863365 \h </w:instrText>
       </w:r>
       <w:r>
         <w:rPr>
@@ -4714,7 +4814,7 @@
         <w:rPr>
           <w:noProof/>
         </w:rPr>
-        <w:instrText xml:space="preserve"> PAGEREF _Toc2613585 \h </w:instrText>
+        <w:instrText xml:space="preserve"> PAGEREF _Toc2863366 \h </w:instrText>
       </w:r>
       <w:r>
         <w:rPr>
@@ -4793,7 +4893,7 @@
         <w:rPr>
           <w:noProof/>
         </w:rPr>
-        <w:instrText xml:space="preserve"> PAGEREF _Toc2613586 \h </w:instrText>
+        <w:instrText xml:space="preserve"> PAGEREF _Toc2863367 \h </w:instrText>
       </w:r>
       <w:r>
         <w:rPr>
@@ -4864,7 +4964,7 @@
         <w:rPr>
           <w:noProof/>
         </w:rPr>
-        <w:instrText xml:space="preserve"> PAGEREF _Toc2613587 \h </w:instrText>
+        <w:instrText xml:space="preserve"> PAGEREF _Toc2863368 \h </w:instrText>
       </w:r>
       <w:r>
         <w:rPr>
@@ -4936,7 +5036,7 @@
         <w:rPr>
           <w:noProof/>
         </w:rPr>
-        <w:instrText xml:space="preserve"> PAGEREF _Toc2613588 \h </w:instrText>
+        <w:instrText xml:space="preserve"> PAGEREF _Toc2863369 \h </w:instrText>
       </w:r>
       <w:r>
         <w:rPr>
@@ -5008,7 +5108,7 @@
         <w:rPr>
           <w:noProof/>
         </w:rPr>
-        <w:instrText xml:space="preserve"> PAGEREF _Toc2613589 \h </w:instrText>
+        <w:instrText xml:space="preserve"> PAGEREF _Toc2863370 \h </w:instrText>
       </w:r>
       <w:r>
         <w:rPr>
@@ -5079,7 +5179,7 @@
         <w:rPr>
           <w:noProof/>
         </w:rPr>
-        <w:instrText xml:space="preserve"> PAGEREF _Toc2613590 \h </w:instrText>
+        <w:instrText xml:space="preserve"> PAGEREF _Toc2863371 \h </w:instrText>
       </w:r>
       <w:r>
         <w:rPr>
@@ -5150,7 +5250,7 @@
         <w:rPr>
           <w:noProof/>
         </w:rPr>
-        <w:instrText xml:space="preserve"> PAGEREF _Toc2613591 \h </w:instrText>
+        <w:instrText xml:space="preserve"> PAGEREF _Toc2863372 \h </w:instrText>
       </w:r>
       <w:r>
         <w:rPr>
@@ -5229,7 +5329,7 @@
         <w:rPr>
           <w:noProof/>
         </w:rPr>
-        <w:instrText xml:space="preserve"> PAGEREF _Toc2613592 \h </w:instrText>
+        <w:instrText xml:space="preserve"> PAGEREF _Toc2863373 \h </w:instrText>
       </w:r>
       <w:r>
         <w:rPr>
@@ -5300,7 +5400,7 @@
         <w:rPr>
           <w:noProof/>
         </w:rPr>
-        <w:instrText xml:space="preserve"> PAGEREF _Toc2613593 \h </w:instrText>
+        <w:instrText xml:space="preserve"> PAGEREF _Toc2863374 \h </w:instrText>
       </w:r>
       <w:r>
         <w:rPr>
@@ -5378,7 +5478,7 @@
         <w:rPr>
           <w:noProof/>
         </w:rPr>
-        <w:instrText xml:space="preserve"> PAGEREF _Toc2613594 \h </w:instrText>
+        <w:instrText xml:space="preserve"> PAGEREF _Toc2863375 \h </w:instrText>
       </w:r>
       <w:r>
         <w:rPr>
@@ -5440,8 +5540,8 @@
           <w:rFonts w:cs="Trebuchet MS"/>
         </w:rPr>
       </w:pPr>
-      <w:bookmarkStart w:id="0" w:name="_Toc514762896"/>
-      <w:bookmarkStart w:id="1" w:name="_Toc2613543"/>
+      <w:bookmarkStart w:id="1" w:name="_Toc514762896"/>
+      <w:bookmarkStart w:id="2" w:name="_Toc2863325"/>
       <w:r>
         <w:rPr>
           <w:rFonts w:cs="Trebuchet MS"/>
@@ -5449,8 +5549,8 @@
         <w:lastRenderedPageBreak/>
         <w:t>Introduction</w:t>
       </w:r>
-      <w:bookmarkEnd w:id="0"/>
       <w:bookmarkEnd w:id="1"/>
+      <w:bookmarkEnd w:id="2"/>
     </w:p>
     <w:p>
       <w:pPr>
@@ -5468,7 +5568,43 @@
           <w:color w:val="000000"/>
           <w:lang w:val="en"/>
         </w:rPr>
-        <w:t>ATPI CrewLink™ is a travel workflow management tool, specifically designed for the international Shipping and Energy industries. ATPI CrewLink™ will integrate with internal or third-party crew management tools and enables you to manage the entire travel life cycle from scheduling, via travel management to reporting. All in one global platform.</w:t>
+        <w:t xml:space="preserve">ATPI </w:t>
+      </w:r>
+      <w:proofErr w:type="spellStart"/>
+      <w:r>
+        <w:rPr>
+          <w:rFonts w:ascii="Calibri" w:hAnsi="Calibri" w:cs="Calibri"/>
+          <w:color w:val="000000"/>
+          <w:lang w:val="en"/>
+        </w:rPr>
+        <w:t>CrewLink</w:t>
+      </w:r>
+      <w:proofErr w:type="spellEnd"/>
+      <w:r>
+        <w:rPr>
+          <w:rFonts w:ascii="Calibri" w:hAnsi="Calibri" w:cs="Calibri"/>
+          <w:color w:val="000000"/>
+          <w:lang w:val="en"/>
+        </w:rPr>
+        <w:t xml:space="preserve">™ is a travel workflow management tool, specifically designed for the international Shipping and Energy industries. ATPI </w:t>
+      </w:r>
+      <w:proofErr w:type="spellStart"/>
+      <w:r>
+        <w:rPr>
+          <w:rFonts w:ascii="Calibri" w:hAnsi="Calibri" w:cs="Calibri"/>
+          <w:color w:val="000000"/>
+          <w:lang w:val="en"/>
+        </w:rPr>
+        <w:t>CrewLink</w:t>
+      </w:r>
+      <w:proofErr w:type="spellEnd"/>
+      <w:r>
+        <w:rPr>
+          <w:rFonts w:ascii="Calibri" w:hAnsi="Calibri" w:cs="Calibri"/>
+          <w:color w:val="000000"/>
+          <w:lang w:val="en"/>
+        </w:rPr>
+        <w:t>™ will integrate with internal or third-party crew management tools and enables you to manage the entire travel life cycle from scheduling, via travel management to reporting. All in one global platform.</w:t>
       </w:r>
     </w:p>
     <w:p>
@@ -5487,7 +5623,43 @@
           <w:color w:val="000000"/>
           <w:lang w:val="en"/>
         </w:rPr>
-        <w:t xml:space="preserve">Using ATPI CrewLink™ leads to better control, greater process compliance and optimised </w:t>
+        <w:t xml:space="preserve">Using ATPI </w:t>
+      </w:r>
+      <w:proofErr w:type="spellStart"/>
+      <w:r>
+        <w:rPr>
+          <w:rFonts w:ascii="Calibri" w:hAnsi="Calibri" w:cs="Calibri"/>
+          <w:color w:val="000000"/>
+          <w:lang w:val="en"/>
+        </w:rPr>
+        <w:t>CrewLink</w:t>
+      </w:r>
+      <w:proofErr w:type="spellEnd"/>
+      <w:r>
+        <w:rPr>
+          <w:rFonts w:ascii="Calibri" w:hAnsi="Calibri" w:cs="Calibri"/>
+          <w:color w:val="000000"/>
+          <w:lang w:val="en"/>
+        </w:rPr>
+        <w:t xml:space="preserve">™ leads to better control, greater process compliance and </w:t>
+      </w:r>
+      <w:proofErr w:type="spellStart"/>
+      <w:r>
+        <w:rPr>
+          <w:rFonts w:ascii="Calibri" w:hAnsi="Calibri" w:cs="Calibri"/>
+          <w:color w:val="000000"/>
+          <w:lang w:val="en"/>
+        </w:rPr>
+        <w:t>optimised</w:t>
+      </w:r>
+      <w:proofErr w:type="spellEnd"/>
+      <w:r>
+        <w:rPr>
+          <w:rFonts w:ascii="Calibri" w:hAnsi="Calibri" w:cs="Calibri"/>
+          <w:color w:val="000000"/>
+          <w:lang w:val="en"/>
+        </w:rPr>
+        <w:t xml:space="preserve"> </w:t>
       </w:r>
       <w:r>
         <w:rPr>
@@ -5787,7 +5959,7 @@
         <w:suppressAutoHyphens/>
         <w:spacing w:before="480" w:after="0" w:line="276" w:lineRule="auto"/>
       </w:pPr>
-      <w:bookmarkStart w:id="2" w:name="_Toc2613544"/>
+      <w:bookmarkStart w:id="3" w:name="_Toc2863326"/>
       <w:r>
         <w:rPr>
           <w:rFonts w:cs="Trebuchet MS"/>
@@ -5801,7 +5973,7 @@
         </w:rPr>
         <w:t>?</w:t>
       </w:r>
-      <w:bookmarkEnd w:id="2"/>
+      <w:bookmarkEnd w:id="3"/>
     </w:p>
     <w:p>
       <w:pPr>
@@ -6160,7 +6332,43 @@
           <w:color w:val="000000"/>
           <w:lang w:val="en"/>
         </w:rPr>
-        <w:t>Software built as microservices can be broken down into multiple component services, so that each of these services can be deployed and then redeployed independently without compromising the integrity of an application. That means that microservice architecture gives developers the freedom to independently develop and deploy services.</w:t>
+        <w:t xml:space="preserve">Software built as </w:t>
+      </w:r>
+      <w:proofErr w:type="spellStart"/>
+      <w:r>
+        <w:rPr>
+          <w:rFonts w:ascii="Calibri" w:hAnsi="Calibri" w:cs="Calibri"/>
+          <w:color w:val="000000"/>
+          <w:lang w:val="en"/>
+        </w:rPr>
+        <w:t>microservices</w:t>
+      </w:r>
+      <w:proofErr w:type="spellEnd"/>
+      <w:r>
+        <w:rPr>
+          <w:rFonts w:ascii="Calibri" w:hAnsi="Calibri" w:cs="Calibri"/>
+          <w:color w:val="000000"/>
+          <w:lang w:val="en"/>
+        </w:rPr>
+        <w:t xml:space="preserve"> can be broken down into multiple component services, so that each of these services can be deployed and then redeployed independently without compromising the integrity of an application. That means that </w:t>
+      </w:r>
+      <w:proofErr w:type="spellStart"/>
+      <w:r>
+        <w:rPr>
+          <w:rFonts w:ascii="Calibri" w:hAnsi="Calibri" w:cs="Calibri"/>
+          <w:color w:val="000000"/>
+          <w:lang w:val="en"/>
+        </w:rPr>
+        <w:t>microservice</w:t>
+      </w:r>
+      <w:proofErr w:type="spellEnd"/>
+      <w:r>
+        <w:rPr>
+          <w:rFonts w:ascii="Calibri" w:hAnsi="Calibri" w:cs="Calibri"/>
+          <w:color w:val="000000"/>
+          <w:lang w:val="en"/>
+        </w:rPr>
+        <w:t xml:space="preserve"> architecture gives developers the freedom to independently develop and deploy services.</w:t>
       </w:r>
     </w:p>
     <w:p>
@@ -6183,7 +6391,25 @@
           <w:color w:val="000000"/>
           <w:lang w:val="en"/>
         </w:rPr>
-        <w:t>Better fault isolation; if one microservice fails, the others will continue to work.</w:t>
+        <w:t xml:space="preserve">Better fault isolation; if one </w:t>
+      </w:r>
+      <w:proofErr w:type="spellStart"/>
+      <w:r>
+        <w:rPr>
+          <w:rFonts w:ascii="Calibri" w:hAnsi="Calibri" w:cs="Calibri"/>
+          <w:color w:val="000000"/>
+          <w:lang w:val="en"/>
+        </w:rPr>
+        <w:t>microservice</w:t>
+      </w:r>
+      <w:proofErr w:type="spellEnd"/>
+      <w:r>
+        <w:rPr>
+          <w:rFonts w:ascii="Calibri" w:hAnsi="Calibri" w:cs="Calibri"/>
+          <w:color w:val="000000"/>
+          <w:lang w:val="en"/>
+        </w:rPr>
+        <w:t xml:space="preserve"> fails, the others will continue to work.</w:t>
       </w:r>
     </w:p>
     <w:p>
@@ -6288,7 +6514,25 @@
           <w:color w:val="000000"/>
           <w:lang w:val="en"/>
         </w:rPr>
-        <w:t>The microservice architecture enables continuous delivery.</w:t>
+        <w:t xml:space="preserve">The </w:t>
+      </w:r>
+      <w:proofErr w:type="spellStart"/>
+      <w:r>
+        <w:rPr>
+          <w:rFonts w:ascii="Calibri" w:hAnsi="Calibri" w:cs="Calibri"/>
+          <w:color w:val="000000"/>
+          <w:lang w:val="en"/>
+        </w:rPr>
+        <w:t>microservice</w:t>
+      </w:r>
+      <w:proofErr w:type="spellEnd"/>
+      <w:r>
+        <w:rPr>
+          <w:rFonts w:ascii="Calibri" w:hAnsi="Calibri" w:cs="Calibri"/>
+          <w:color w:val="000000"/>
+          <w:lang w:val="en"/>
+        </w:rPr>
+        <w:t xml:space="preserve"> architecture enables continuous delivery.</w:t>
       </w:r>
     </w:p>
     <w:p>
@@ -6403,7 +6647,25 @@
           <w:color w:val="000000"/>
           <w:lang w:val="en"/>
         </w:rPr>
-        <w:t>Work very well with containers, such as Docker.</w:t>
+        <w:t xml:space="preserve">Work very well with containers, such as </w:t>
+      </w:r>
+      <w:proofErr w:type="spellStart"/>
+      <w:r>
+        <w:rPr>
+          <w:rFonts w:ascii="Calibri" w:hAnsi="Calibri" w:cs="Calibri"/>
+          <w:color w:val="000000"/>
+          <w:lang w:val="en"/>
+        </w:rPr>
+        <w:t>Docker</w:t>
+      </w:r>
+      <w:proofErr w:type="spellEnd"/>
+      <w:r>
+        <w:rPr>
+          <w:rFonts w:ascii="Calibri" w:hAnsi="Calibri" w:cs="Calibri"/>
+          <w:color w:val="000000"/>
+          <w:lang w:val="en"/>
+        </w:rPr>
+        <w:t>.</w:t>
       </w:r>
     </w:p>
     <w:p>
@@ -6443,13 +6705,23 @@
           <w:lang w:val="en"/>
         </w:rPr>
       </w:pPr>
-      <w:r>
-        <w:rPr>
-          <w:rFonts w:ascii="Calibri" w:hAnsi="Calibri" w:cs="Calibri"/>
-          <w:color w:val="000000"/>
-          <w:lang w:val="en"/>
-        </w:rPr>
-        <w:t>Microservices simplify security monitoring because the various parts of an app are isolated. A security problem could happen in one section without affecting other areas of the project.</w:t>
+      <w:proofErr w:type="spellStart"/>
+      <w:r>
+        <w:rPr>
+          <w:rFonts w:ascii="Calibri" w:hAnsi="Calibri" w:cs="Calibri"/>
+          <w:color w:val="000000"/>
+          <w:lang w:val="en"/>
+        </w:rPr>
+        <w:t>Microservices</w:t>
+      </w:r>
+      <w:proofErr w:type="spellEnd"/>
+      <w:r>
+        <w:rPr>
+          <w:rFonts w:ascii="Calibri" w:hAnsi="Calibri" w:cs="Calibri"/>
+          <w:color w:val="000000"/>
+          <w:lang w:val="en"/>
+        </w:rPr>
+        <w:t xml:space="preserve"> simplify security monitoring because the various parts of an app are isolated. A security problem could happen in one section without affecting other areas of the project.</w:t>
       </w:r>
     </w:p>
     <w:p>
@@ -6556,13 +6828,23 @@
           <w:lang w:val="en"/>
         </w:rPr>
       </w:pPr>
-      <w:r>
-        <w:rPr>
-          <w:rFonts w:ascii="Calibri" w:hAnsi="Calibri" w:cs="Calibri"/>
-          <w:color w:val="000000"/>
-          <w:lang w:val="en"/>
-        </w:rPr>
-        <w:t>TypeScript: better tooling, cleaner code, and higher scalability.</w:t>
+      <w:proofErr w:type="spellStart"/>
+      <w:r>
+        <w:rPr>
+          <w:rFonts w:ascii="Calibri" w:hAnsi="Calibri" w:cs="Calibri"/>
+          <w:color w:val="000000"/>
+          <w:lang w:val="en"/>
+        </w:rPr>
+        <w:t>TypeScript</w:t>
+      </w:r>
+      <w:proofErr w:type="spellEnd"/>
+      <w:r>
+        <w:rPr>
+          <w:rFonts w:ascii="Calibri" w:hAnsi="Calibri" w:cs="Calibri"/>
+          <w:color w:val="000000"/>
+          <w:lang w:val="en"/>
+        </w:rPr>
+        <w:t>: better tooling, cleaner code, and higher scalability.</w:t>
       </w:r>
     </w:p>
     <w:p>
@@ -6579,13 +6861,23 @@
           <w:lang w:val="en"/>
         </w:rPr>
       </w:pPr>
-      <w:r>
-        <w:rPr>
-          <w:rFonts w:ascii="Calibri" w:hAnsi="Calibri" w:cs="Calibri"/>
-          <w:color w:val="000000"/>
-          <w:lang w:val="en"/>
-        </w:rPr>
-        <w:t>RxJS: efficient, asynchronous programming.</w:t>
+      <w:proofErr w:type="spellStart"/>
+      <w:r>
+        <w:rPr>
+          <w:rFonts w:ascii="Calibri" w:hAnsi="Calibri" w:cs="Calibri"/>
+          <w:color w:val="000000"/>
+          <w:lang w:val="en"/>
+        </w:rPr>
+        <w:t>RxJS</w:t>
+      </w:r>
+      <w:proofErr w:type="spellEnd"/>
+      <w:r>
+        <w:rPr>
+          <w:rFonts w:ascii="Calibri" w:hAnsi="Calibri" w:cs="Calibri"/>
+          <w:color w:val="000000"/>
+          <w:lang w:val="en"/>
+        </w:rPr>
+        <w:t>: efficient, asynchronous programming.</w:t>
       </w:r>
     </w:p>
     <w:p>
@@ -6942,7 +7234,25 @@
           <w:color w:val="000000"/>
           <w:lang w:val="en"/>
         </w:rPr>
-        <w:t>By using rules, you create a repository of knowlegde (a knowledgebase) which is executable. This means it's a single point of truth, for business policy (for instance) - ideally rules are so readable that they can also serve as documentation.</w:t>
+        <w:t xml:space="preserve">By using rules, you create a repository of </w:t>
+      </w:r>
+      <w:proofErr w:type="spellStart"/>
+      <w:r>
+        <w:rPr>
+          <w:rFonts w:ascii="Calibri" w:hAnsi="Calibri" w:cs="Calibri"/>
+          <w:color w:val="000000"/>
+          <w:lang w:val="en"/>
+        </w:rPr>
+        <w:t>knowlegde</w:t>
+      </w:r>
+      <w:proofErr w:type="spellEnd"/>
+      <w:r>
+        <w:rPr>
+          <w:rFonts w:ascii="Calibri" w:hAnsi="Calibri" w:cs="Calibri"/>
+          <w:color w:val="000000"/>
+          <w:lang w:val="en"/>
+        </w:rPr>
+        <w:t xml:space="preserve"> (a knowledgebase) which is executable. This means it's a single point of truth, for business policy (for instance) - ideally rules are so readable that they can also serve as documentation.</w:t>
       </w:r>
     </w:p>
     <w:p>
@@ -7069,6 +7379,7 @@
           <w:lang w:val="en"/>
         </w:rPr>
       </w:pPr>
+      <w:proofErr w:type="spellStart"/>
       <w:r>
         <w:rPr>
           <w:rFonts w:ascii="Calibri" w:hAnsi="Calibri" w:cs="Calibri"/>
@@ -7080,6 +7391,7 @@
         <w:lastRenderedPageBreak/>
         <w:t>DevSecOps</w:t>
       </w:r>
+      <w:proofErr w:type="spellEnd"/>
     </w:p>
     <w:p>
       <w:pPr>
@@ -7255,7 +7567,25 @@
           <w:color w:val="000000"/>
           <w:lang w:val="en"/>
         </w:rPr>
-        <w:t>Everyone is responsible for security. DevSecOps fosters a culture of openness and transparency, and does so from the earliest stages of development.</w:t>
+        <w:t xml:space="preserve">Everyone is responsible for security. </w:t>
+      </w:r>
+      <w:proofErr w:type="spellStart"/>
+      <w:r>
+        <w:rPr>
+          <w:rFonts w:ascii="Calibri" w:hAnsi="Calibri" w:cs="Calibri"/>
+          <w:color w:val="000000"/>
+          <w:lang w:val="en"/>
+        </w:rPr>
+        <w:t>DevSecOps</w:t>
+      </w:r>
+      <w:proofErr w:type="spellEnd"/>
+      <w:r>
+        <w:rPr>
+          <w:rFonts w:ascii="Calibri" w:hAnsi="Calibri" w:cs="Calibri"/>
+          <w:color w:val="000000"/>
+          <w:lang w:val="en"/>
+        </w:rPr>
+        <w:t xml:space="preserve"> fosters a culture of openness and transparency, and does so from the earliest stages of development.</w:t>
       </w:r>
     </w:p>
     <w:p>
@@ -7278,7 +7608,25 @@
           <w:color w:val="000000"/>
           <w:lang w:val="en"/>
         </w:rPr>
-        <w:t>The ability to measure different things which can be seen by everyone – DevSecOps enables a culture of constant iterative improvements.</w:t>
+        <w:t xml:space="preserve">The ability to measure different things which can be seen by everyone – </w:t>
+      </w:r>
+      <w:proofErr w:type="spellStart"/>
+      <w:r>
+        <w:rPr>
+          <w:rFonts w:ascii="Calibri" w:hAnsi="Calibri" w:cs="Calibri"/>
+          <w:color w:val="000000"/>
+          <w:lang w:val="en"/>
+        </w:rPr>
+        <w:t>DevSecOps</w:t>
+      </w:r>
+      <w:proofErr w:type="spellEnd"/>
+      <w:r>
+        <w:rPr>
+          <w:rFonts w:ascii="Calibri" w:hAnsi="Calibri" w:cs="Calibri"/>
+          <w:color w:val="000000"/>
+          <w:lang w:val="en"/>
+        </w:rPr>
+        <w:t xml:space="preserve"> enables a culture of constant iterative improvements.</w:t>
       </w:r>
     </w:p>
     <w:p>
@@ -7288,7 +7636,7 @@
           <w:lang w:val="en-IN"/>
         </w:rPr>
       </w:pPr>
-      <w:bookmarkStart w:id="3" w:name="_Toc2613545"/>
+      <w:bookmarkStart w:id="4" w:name="_Toc2863327"/>
       <w:r>
         <w:rPr>
           <w:lang w:val="en-IN"/>
@@ -7319,7 +7667,7 @@
         </w:rPr>
         <w:t>Transformation</w:t>
       </w:r>
-      <w:bookmarkEnd w:id="3"/>
+      <w:bookmarkEnd w:id="4"/>
     </w:p>
     <w:p>
       <w:pPr>
@@ -7852,7 +8200,25 @@
           <w:color w:val="000000"/>
           <w:lang w:val="en"/>
         </w:rPr>
-        <w:t>Sync issues, Sometimes CrewLink is completely</w:t>
+        <w:t xml:space="preserve">Sync issues, Sometimes </w:t>
+      </w:r>
+      <w:proofErr w:type="spellStart"/>
+      <w:r>
+        <w:rPr>
+          <w:rFonts w:ascii="Calibri" w:hAnsi="Calibri" w:cs="Calibri"/>
+          <w:color w:val="000000"/>
+          <w:lang w:val="en"/>
+        </w:rPr>
+        <w:t>CrewLink</w:t>
+      </w:r>
+      <w:proofErr w:type="spellEnd"/>
+      <w:r>
+        <w:rPr>
+          <w:rFonts w:ascii="Calibri" w:hAnsi="Calibri" w:cs="Calibri"/>
+          <w:color w:val="000000"/>
+          <w:lang w:val="en"/>
+        </w:rPr>
+        <w:t xml:space="preserve"> is completely</w:t>
       </w:r>
       <w:r>
         <w:rPr>
@@ -8097,7 +8463,25 @@
           <w:color w:val="000000"/>
           <w:lang w:val="en"/>
         </w:rPr>
-        <w:t> Improper search results : When user clicks on search button under travel request page, Travel request is directly getting opened instead of producing exact search result.</w:t>
+        <w:t xml:space="preserve"> Improper search </w:t>
+      </w:r>
+      <w:proofErr w:type="gramStart"/>
+      <w:r>
+        <w:rPr>
+          <w:rFonts w:ascii="Calibri" w:hAnsi="Calibri" w:cs="Calibri"/>
+          <w:color w:val="000000"/>
+          <w:lang w:val="en"/>
+        </w:rPr>
+        <w:t>results :</w:t>
+      </w:r>
+      <w:proofErr w:type="gramEnd"/>
+      <w:r>
+        <w:rPr>
+          <w:rFonts w:ascii="Calibri" w:hAnsi="Calibri" w:cs="Calibri"/>
+          <w:color w:val="000000"/>
+          <w:lang w:val="en"/>
+        </w:rPr>
+        <w:t xml:space="preserve"> When user clicks on search button under travel request page, Travel request is directly getting opened instead of producing exact search result.</w:t>
       </w:r>
     </w:p>
     <w:p>
@@ -8405,7 +8789,25 @@
           <w:color w:val="000000"/>
           <w:lang w:val="en"/>
         </w:rPr>
-        <w:t>While TR booking, change the customer name and try to click on “Proceed to Booking”, pop-up is displaying with Manual Mod or Semi Auto Mode, after clicking on   manual mode, it is displaying error i.e, mandatory fields to be filled.</w:t>
+        <w:t xml:space="preserve">While TR booking, change the customer name and try to click on “Proceed to Booking”, pop-up is displaying with Manual Mod or Semi Auto Mode, after clicking on   manual mode, it is displaying error </w:t>
+      </w:r>
+      <w:proofErr w:type="spellStart"/>
+      <w:r>
+        <w:rPr>
+          <w:rFonts w:ascii="Calibri" w:hAnsi="Calibri" w:cs="Calibri"/>
+          <w:color w:val="000000"/>
+          <w:lang w:val="en"/>
+        </w:rPr>
+        <w:t>i.e</w:t>
+      </w:r>
+      <w:proofErr w:type="spellEnd"/>
+      <w:r>
+        <w:rPr>
+          <w:rFonts w:ascii="Calibri" w:hAnsi="Calibri" w:cs="Calibri"/>
+          <w:color w:val="000000"/>
+          <w:lang w:val="en"/>
+        </w:rPr>
+        <w:t>, mandatory fields to be filled.</w:t>
       </w:r>
     </w:p>
     <w:p>
@@ -8703,7 +9105,7 @@
           <w:szCs w:val="28"/>
         </w:rPr>
       </w:pPr>
-      <w:bookmarkStart w:id="4" w:name="_Toc514762897"/>
+      <w:bookmarkStart w:id="5" w:name="_Toc514762897"/>
       <w:r>
         <w:rPr>
           <w:rFonts w:cs="Trebuchet MS"/>
@@ -8724,8 +9126,8 @@
           <w:rFonts w:cs="Trebuchet MS"/>
         </w:rPr>
       </w:pPr>
-      <w:bookmarkStart w:id="5" w:name="_Toc2613546"/>
-      <w:bookmarkEnd w:id="4"/>
+      <w:bookmarkStart w:id="6" w:name="_Toc2863328"/>
+      <w:bookmarkEnd w:id="5"/>
       <w:r>
         <w:rPr>
           <w:rFonts w:cs="Trebuchet MS"/>
@@ -8733,7 +9135,7 @@
         <w:lastRenderedPageBreak/>
         <w:t>Objective</w:t>
       </w:r>
-      <w:bookmarkEnd w:id="5"/>
+      <w:bookmarkEnd w:id="6"/>
     </w:p>
     <w:p>
       <w:pPr>
@@ -8859,8 +9261,18 @@
           <w:color w:val="000000"/>
           <w:lang w:val="en"/>
         </w:rPr>
-        <w:t>Implementation of Devops</w:t>
-      </w:r>
+        <w:t xml:space="preserve">Implementation of </w:t>
+      </w:r>
+      <w:proofErr w:type="spellStart"/>
+      <w:r>
+        <w:rPr>
+          <w:rFonts w:ascii="Calibri" w:hAnsi="Calibri" w:cs="Calibri"/>
+          <w:color w:val="000000"/>
+          <w:lang w:val="en"/>
+        </w:rPr>
+        <w:t>Devops</w:t>
+      </w:r>
+      <w:proofErr w:type="spellEnd"/>
     </w:p>
     <w:p>
       <w:pPr>
@@ -8890,15 +9302,33 @@
           <w:color w:val="000000"/>
           <w:lang w:val="en"/>
         </w:rPr>
-        <w:t xml:space="preserve"> GDPR and Pb</w:t>
-      </w:r>
-      <w:r>
-        <w:rPr>
-          <w:rFonts w:ascii="Calibri" w:hAnsi="Calibri" w:cs="Calibri"/>
-          <w:color w:val="000000"/>
-          <w:lang w:val="en"/>
-        </w:rPr>
-        <w:t>D based development.</w:t>
+        <w:t xml:space="preserve"> GDPR and </w:t>
+      </w:r>
+      <w:proofErr w:type="spellStart"/>
+      <w:r>
+        <w:rPr>
+          <w:rFonts w:ascii="Calibri" w:hAnsi="Calibri" w:cs="Calibri"/>
+          <w:color w:val="000000"/>
+          <w:lang w:val="en"/>
+        </w:rPr>
+        <w:t>Pb</w:t>
+      </w:r>
+      <w:r>
+        <w:rPr>
+          <w:rFonts w:ascii="Calibri" w:hAnsi="Calibri" w:cs="Calibri"/>
+          <w:color w:val="000000"/>
+          <w:lang w:val="en"/>
+        </w:rPr>
+        <w:t>D</w:t>
+      </w:r>
+      <w:proofErr w:type="spellEnd"/>
+      <w:r>
+        <w:rPr>
+          <w:rFonts w:ascii="Calibri" w:hAnsi="Calibri" w:cs="Calibri"/>
+          <w:color w:val="000000"/>
+          <w:lang w:val="en"/>
+        </w:rPr>
+        <w:t xml:space="preserve"> based development.</w:t>
       </w:r>
       <w:r>
         <w:rPr>
@@ -8920,7 +9350,7 @@
           <w:lang w:val="en"/>
         </w:rPr>
       </w:pPr>
-      <w:bookmarkStart w:id="6" w:name="_Toc2613547"/>
+      <w:bookmarkStart w:id="7" w:name="_Toc2863329"/>
       <w:r>
         <w:rPr>
           <w:lang w:val="en-IN"/>
@@ -8945,7 +9375,7 @@
         </w:rPr>
         <w:t>s</w:t>
       </w:r>
-      <w:bookmarkEnd w:id="6"/>
+      <w:bookmarkEnd w:id="7"/>
     </w:p>
     <w:p>
       <w:pPr>
@@ -8983,13 +9413,23 @@
           <w:lang w:val="en-US"/>
         </w:rPr>
       </w:pPr>
+      <w:proofErr w:type="spellStart"/>
       <w:r>
         <w:rPr>
           <w:rFonts w:ascii="Calibri" w:hAnsi="Calibri" w:cs="Calibri"/>
           <w:color w:val="000000"/>
           <w:lang w:val="en-US"/>
         </w:rPr>
-        <w:t xml:space="preserve">oAuth based and OTP via email </w:t>
+        <w:t>oAuth</w:t>
+      </w:r>
+      <w:proofErr w:type="spellEnd"/>
+      <w:r>
+        <w:rPr>
+          <w:rFonts w:ascii="Calibri" w:hAnsi="Calibri" w:cs="Calibri"/>
+          <w:color w:val="000000"/>
+          <w:lang w:val="en-US"/>
+        </w:rPr>
+        <w:t xml:space="preserve"> based and OTP via email </w:t>
       </w:r>
     </w:p>
     <w:p>
@@ -9965,8 +10405,18 @@
           <w:color w:val="000000"/>
           <w:lang w:val="en-US"/>
         </w:rPr>
-        <w:t>Email notifications for various events to be templatized</w:t>
-      </w:r>
+        <w:t xml:space="preserve">Email notifications for various events to be </w:t>
+      </w:r>
+      <w:proofErr w:type="spellStart"/>
+      <w:r>
+        <w:rPr>
+          <w:rFonts w:ascii="Calibri" w:hAnsi="Calibri" w:cs="Calibri"/>
+          <w:color w:val="000000"/>
+          <w:lang w:val="en-US"/>
+        </w:rPr>
+        <w:t>templatized</w:t>
+      </w:r>
+      <w:proofErr w:type="spellEnd"/>
     </w:p>
     <w:p>
       <w:pPr>
@@ -9979,7 +10429,7 @@
           <w:szCs w:val="28"/>
         </w:rPr>
       </w:pPr>
-      <w:bookmarkStart w:id="7" w:name="_Toc514762898"/>
+      <w:bookmarkStart w:id="8" w:name="_Toc514762898"/>
       <w:r>
         <w:rPr>
           <w:rFonts w:cs="Trebuchet MS"/>
@@ -10003,7 +10453,7 @@
         <w:suppressAutoHyphens/>
         <w:spacing w:before="480" w:after="0" w:line="276" w:lineRule="auto"/>
       </w:pPr>
-      <w:bookmarkStart w:id="8" w:name="_Toc2613548"/>
+      <w:bookmarkStart w:id="9" w:name="_Toc2863330"/>
       <w:r>
         <w:rPr>
           <w:rFonts w:cs="Trebuchet MS"/>
@@ -10011,8 +10461,8 @@
         <w:lastRenderedPageBreak/>
         <w:t>Definitions, Acronyms and Abbreviations</w:t>
       </w:r>
-      <w:bookmarkEnd w:id="7"/>
       <w:bookmarkEnd w:id="8"/>
+      <w:bookmarkEnd w:id="9"/>
     </w:p>
     <w:p>
       <w:pPr>
@@ -10021,13 +10471,13 @@
           <w:rFonts w:cs="Trebuchet MS"/>
         </w:rPr>
       </w:pPr>
-      <w:bookmarkStart w:id="9" w:name="_Toc514762899"/>
-      <w:bookmarkStart w:id="10" w:name="_Toc2613549"/>
+      <w:bookmarkStart w:id="10" w:name="_Toc514762899"/>
+      <w:bookmarkStart w:id="11" w:name="_Toc2863331"/>
       <w:r>
         <w:t>Definitions</w:t>
       </w:r>
-      <w:bookmarkEnd w:id="9"/>
       <w:bookmarkEnd w:id="10"/>
+      <w:bookmarkEnd w:id="11"/>
     </w:p>
     <w:tbl>
       <w:tblPr>
@@ -10226,16 +10676,16 @@
           <w:rFonts w:cs="Trebuchet MS"/>
         </w:rPr>
       </w:pPr>
-      <w:bookmarkStart w:id="11" w:name="_Toc514762900"/>
-      <w:bookmarkStart w:id="12" w:name="_Toc2613550"/>
+      <w:bookmarkStart w:id="12" w:name="_Toc514762900"/>
+      <w:bookmarkStart w:id="13" w:name="_Toc2863332"/>
       <w:r>
         <w:t>Acronyms</w:t>
       </w:r>
-      <w:bookmarkEnd w:id="11"/>
+      <w:bookmarkEnd w:id="12"/>
       <w:r>
         <w:t xml:space="preserve"> and Abbreviations</w:t>
       </w:r>
-      <w:bookmarkEnd w:id="12"/>
+      <w:bookmarkEnd w:id="13"/>
     </w:p>
     <w:tbl>
       <w:tblPr>
@@ -10781,6 +11231,7 @@
                 <w:sz w:val="22"/>
               </w:rPr>
             </w:pPr>
+            <w:proofErr w:type="spellStart"/>
             <w:r>
               <w:rPr>
                 <w:rFonts w:ascii="Calibri" w:hAnsi="Calibri" w:cs="Calibri"/>
@@ -10788,6 +11239,7 @@
               </w:rPr>
               <w:t>PbD</w:t>
             </w:r>
+            <w:proofErr w:type="spellEnd"/>
           </w:p>
         </w:tc>
         <w:tc>
@@ -11384,7 +11836,7 @@
           <w:rFonts w:cs="Trebuchet MS"/>
         </w:rPr>
       </w:pPr>
-      <w:bookmarkStart w:id="13" w:name="_Toc514762902"/>
+      <w:bookmarkStart w:id="14" w:name="_Toc514762902"/>
     </w:p>
     <w:p>
       <w:pPr>
@@ -11417,7 +11869,7 @@
           <w:rFonts w:cs="Trebuchet MS"/>
         </w:rPr>
       </w:pPr>
-      <w:bookmarkStart w:id="14" w:name="_Toc2613551"/>
+      <w:bookmarkStart w:id="15" w:name="_Toc2863333"/>
       <w:r>
         <w:rPr>
           <w:rFonts w:cs="Trebuchet MS"/>
@@ -11425,22 +11877,22 @@
         <w:lastRenderedPageBreak/>
         <w:t>Architectural Representation</w:t>
       </w:r>
-      <w:bookmarkEnd w:id="13"/>
       <w:bookmarkEnd w:id="14"/>
+      <w:bookmarkEnd w:id="15"/>
     </w:p>
     <w:p/>
     <w:p>
       <w:pPr>
         <w:pStyle w:val="Heading2"/>
       </w:pPr>
-      <w:bookmarkStart w:id="15" w:name="_Toc2613552"/>
+      <w:bookmarkStart w:id="16" w:name="_Toc2863334"/>
       <w:r>
         <w:rPr>
           <w:lang w:val="en-IN"/>
         </w:rPr>
         <w:t>Proposed technical architecture – ATPI application framework</w:t>
       </w:r>
-      <w:bookmarkEnd w:id="15"/>
+      <w:bookmarkEnd w:id="16"/>
     </w:p>
     <w:p>
       <w:r>
@@ -11488,16 +11940,16 @@
       <w:pPr>
         <w:pStyle w:val="Heading2"/>
       </w:pPr>
-      <w:bookmarkStart w:id="16" w:name="_Toc514762903"/>
-      <w:bookmarkStart w:id="17" w:name="_Toc2613553"/>
+      <w:bookmarkStart w:id="17" w:name="_Toc514762903"/>
+      <w:bookmarkStart w:id="18" w:name="_Toc2863335"/>
       <w:r>
         <w:t>Proposed functional</w:t>
       </w:r>
       <w:r>
         <w:t xml:space="preserve"> Architecture</w:t>
       </w:r>
-      <w:bookmarkEnd w:id="16"/>
       <w:bookmarkEnd w:id="17"/>
+      <w:bookmarkEnd w:id="18"/>
     </w:p>
     <w:p>
       <w:r>
@@ -11550,12 +12002,12 @@
       <w:pPr>
         <w:pStyle w:val="Heading2"/>
       </w:pPr>
-      <w:bookmarkStart w:id="18" w:name="_Toc2613554"/>
+      <w:bookmarkStart w:id="19" w:name="_Toc2863336"/>
       <w:r>
         <w:lastRenderedPageBreak/>
         <w:t>Technical – Functional relationship</w:t>
       </w:r>
-      <w:bookmarkEnd w:id="18"/>
+      <w:bookmarkEnd w:id="19"/>
     </w:p>
     <w:p>
       <w:r>
@@ -11603,11 +12055,11 @@
       <w:pPr>
         <w:pStyle w:val="Heading2"/>
       </w:pPr>
-      <w:bookmarkStart w:id="19" w:name="_Toc2613555"/>
+      <w:bookmarkStart w:id="20" w:name="_Toc2863337"/>
       <w:r>
         <w:t>Component level Technical – Functional relationship</w:t>
       </w:r>
-      <w:bookmarkEnd w:id="19"/>
+      <w:bookmarkEnd w:id="20"/>
     </w:p>
     <w:p>
       <w:r>
@@ -11661,12 +12113,12 @@
       <w:pPr>
         <w:pStyle w:val="Heading2"/>
       </w:pPr>
-      <w:bookmarkStart w:id="20" w:name="_Toc2613556"/>
+      <w:bookmarkStart w:id="21" w:name="_Toc2863338"/>
       <w:r>
         <w:lastRenderedPageBreak/>
         <w:t>Frontend (Angular) Architecture</w:t>
       </w:r>
-      <w:bookmarkEnd w:id="20"/>
+      <w:bookmarkEnd w:id="21"/>
     </w:p>
     <w:p/>
     <w:p>
@@ -11843,7 +12295,7 @@
           <w:rFonts w:cs="Trebuchet MS"/>
         </w:rPr>
       </w:pPr>
-      <w:bookmarkStart w:id="21" w:name="_Toc2613557"/>
+      <w:bookmarkStart w:id="22" w:name="_Toc2863339"/>
       <w:r>
         <w:rPr>
           <w:rFonts w:cs="Trebuchet MS"/>
@@ -11851,7 +12303,7 @@
         <w:lastRenderedPageBreak/>
         <w:t>Scope</w:t>
       </w:r>
-      <w:bookmarkEnd w:id="21"/>
+      <w:bookmarkEnd w:id="22"/>
       <w:r>
         <w:rPr>
           <w:rFonts w:cs="Trebuchet MS"/>
@@ -11863,11 +12315,11 @@
       <w:pPr>
         <w:pStyle w:val="Heading2"/>
       </w:pPr>
-      <w:bookmarkStart w:id="22" w:name="_Toc2613558"/>
+      <w:bookmarkStart w:id="23" w:name="_Toc2863340"/>
       <w:r>
         <w:t>Scope of work</w:t>
       </w:r>
-      <w:bookmarkEnd w:id="22"/>
+      <w:bookmarkEnd w:id="23"/>
     </w:p>
     <w:p>
       <w:pPr>
@@ -12037,11 +12489,11 @@
       <w:pPr>
         <w:pStyle w:val="Heading2"/>
       </w:pPr>
-      <w:bookmarkStart w:id="23" w:name="_Toc2613559"/>
+      <w:bookmarkStart w:id="24" w:name="_Toc2863341"/>
       <w:r>
         <w:t>Assumption</w:t>
       </w:r>
-      <w:bookmarkEnd w:id="23"/>
+      <w:bookmarkEnd w:id="24"/>
     </w:p>
     <w:p>
       <w:pPr>
@@ -12181,7 +12633,7 @@
         <w:spacing w:before="480" w:after="0" w:line="276" w:lineRule="auto"/>
         <w:ind w:left="720"/>
       </w:pPr>
-      <w:bookmarkStart w:id="24" w:name="_Toc2613560"/>
+      <w:bookmarkStart w:id="25" w:name="_Toc2863342"/>
       <w:r>
         <w:lastRenderedPageBreak/>
         <w:t xml:space="preserve">Proposed </w:t>
@@ -12189,7 +12641,7 @@
       <w:r>
         <w:t>Technology Stack</w:t>
       </w:r>
-      <w:bookmarkEnd w:id="24"/>
+      <w:bookmarkEnd w:id="25"/>
     </w:p>
     <w:p/>
     <w:p>
@@ -13049,24 +13501,23 @@
         <w:spacing w:before="480" w:after="0" w:line="276" w:lineRule="auto"/>
         <w:ind w:left="720"/>
       </w:pPr>
-      <w:bookmarkStart w:id="25" w:name="_Toc2451132"/>
-      <w:bookmarkStart w:id="26" w:name="_Toc2451208"/>
-      <w:bookmarkStart w:id="27" w:name="_Toc2451996"/>
-      <w:bookmarkStart w:id="28" w:name="_Toc2595490"/>
-      <w:bookmarkStart w:id="29" w:name="_Toc2602612"/>
-      <w:bookmarkStart w:id="30" w:name="_Toc2610455"/>
-      <w:bookmarkStart w:id="31" w:name="_Toc2613509"/>
-      <w:bookmarkStart w:id="32" w:name="_Toc2613561"/>
-      <w:bookmarkStart w:id="33" w:name="_Toc2451133"/>
-      <w:bookmarkStart w:id="34" w:name="_Toc2451209"/>
-      <w:bookmarkStart w:id="35" w:name="_Toc2451997"/>
-      <w:bookmarkStart w:id="36" w:name="_Toc2595491"/>
-      <w:bookmarkStart w:id="37" w:name="_Toc2602613"/>
-      <w:bookmarkStart w:id="38" w:name="_Toc2610456"/>
-      <w:bookmarkStart w:id="39" w:name="_Toc2613510"/>
-      <w:bookmarkStart w:id="40" w:name="_Toc2613562"/>
-      <w:bookmarkStart w:id="41" w:name="_Toc2613563"/>
-      <w:bookmarkEnd w:id="25"/>
+      <w:bookmarkStart w:id="26" w:name="_Toc2451132"/>
+      <w:bookmarkStart w:id="27" w:name="_Toc2451208"/>
+      <w:bookmarkStart w:id="28" w:name="_Toc2451996"/>
+      <w:bookmarkStart w:id="29" w:name="_Toc2595490"/>
+      <w:bookmarkStart w:id="30" w:name="_Toc2602612"/>
+      <w:bookmarkStart w:id="31" w:name="_Toc2610455"/>
+      <w:bookmarkStart w:id="32" w:name="_Toc2613509"/>
+      <w:bookmarkStart w:id="33" w:name="_Toc2613561"/>
+      <w:bookmarkStart w:id="34" w:name="_Toc2451133"/>
+      <w:bookmarkStart w:id="35" w:name="_Toc2451209"/>
+      <w:bookmarkStart w:id="36" w:name="_Toc2451997"/>
+      <w:bookmarkStart w:id="37" w:name="_Toc2595491"/>
+      <w:bookmarkStart w:id="38" w:name="_Toc2602613"/>
+      <w:bookmarkStart w:id="39" w:name="_Toc2610456"/>
+      <w:bookmarkStart w:id="40" w:name="_Toc2613510"/>
+      <w:bookmarkStart w:id="41" w:name="_Toc2613562"/>
+      <w:bookmarkStart w:id="42" w:name="_Toc2863343"/>
       <w:bookmarkEnd w:id="26"/>
       <w:bookmarkEnd w:id="27"/>
       <w:bookmarkEnd w:id="28"/>
@@ -13082,21 +13533,22 @@
       <w:bookmarkEnd w:id="38"/>
       <w:bookmarkEnd w:id="39"/>
       <w:bookmarkEnd w:id="40"/>
+      <w:bookmarkEnd w:id="41"/>
       <w:r>
         <w:lastRenderedPageBreak/>
         <w:t>Development Tool</w:t>
       </w:r>
-      <w:bookmarkEnd w:id="41"/>
+      <w:bookmarkEnd w:id="42"/>
     </w:p>
     <w:p>
       <w:pPr>
         <w:pStyle w:val="Heading2"/>
       </w:pPr>
-      <w:bookmarkStart w:id="42" w:name="_Toc2613564"/>
+      <w:bookmarkStart w:id="43" w:name="_Toc2863344"/>
       <w:r>
         <w:t>Front End Development</w:t>
       </w:r>
-      <w:bookmarkEnd w:id="42"/>
+      <w:bookmarkEnd w:id="43"/>
     </w:p>
     <w:p>
       <w:pPr>
@@ -13135,13 +13587,23 @@
           <w:lang w:val="en"/>
         </w:rPr>
       </w:pPr>
-      <w:r>
-        <w:rPr>
-          <w:rFonts w:ascii="Calibri" w:hAnsi="Calibri" w:cs="Calibri"/>
-          <w:color w:val="000000"/>
-          <w:lang w:val="en"/>
-        </w:rPr>
-        <w:t>npm packages</w:t>
+      <w:proofErr w:type="spellStart"/>
+      <w:r>
+        <w:rPr>
+          <w:rFonts w:ascii="Calibri" w:hAnsi="Calibri" w:cs="Calibri"/>
+          <w:color w:val="000000"/>
+          <w:lang w:val="en"/>
+        </w:rPr>
+        <w:t>npm</w:t>
+      </w:r>
+      <w:proofErr w:type="spellEnd"/>
+      <w:r>
+        <w:rPr>
+          <w:rFonts w:ascii="Calibri" w:hAnsi="Calibri" w:cs="Calibri"/>
+          <w:color w:val="000000"/>
+          <w:lang w:val="en"/>
+        </w:rPr>
+        <w:t xml:space="preserve"> packages</w:t>
       </w:r>
     </w:p>
     <w:p>
@@ -13158,13 +13620,23 @@
           <w:lang w:val="en"/>
         </w:rPr>
       </w:pPr>
-      <w:r>
-        <w:rPr>
-          <w:rFonts w:ascii="Calibri" w:hAnsi="Calibri" w:cs="Calibri"/>
-          <w:color w:val="000000"/>
-          <w:lang w:val="en"/>
-        </w:rPr>
-        <w:t>npm client </w:t>
+      <w:proofErr w:type="spellStart"/>
+      <w:r>
+        <w:rPr>
+          <w:rFonts w:ascii="Calibri" w:hAnsi="Calibri" w:cs="Calibri"/>
+          <w:color w:val="000000"/>
+          <w:lang w:val="en"/>
+        </w:rPr>
+        <w:t>npm</w:t>
+      </w:r>
+      <w:proofErr w:type="spellEnd"/>
+      <w:r>
+        <w:rPr>
+          <w:rFonts w:ascii="Calibri" w:hAnsi="Calibri" w:cs="Calibri"/>
+          <w:color w:val="000000"/>
+          <w:lang w:val="en"/>
+        </w:rPr>
+        <w:t xml:space="preserve"> client </w:t>
       </w:r>
     </w:p>
     <w:p>
@@ -13217,11 +13689,11 @@
       <w:pPr>
         <w:pStyle w:val="Heading2"/>
       </w:pPr>
-      <w:bookmarkStart w:id="43" w:name="_Toc2613565"/>
+      <w:bookmarkStart w:id="44" w:name="_Toc2863345"/>
       <w:r>
         <w:t>Middleware Development</w:t>
       </w:r>
-      <w:bookmarkEnd w:id="43"/>
+      <w:bookmarkEnd w:id="44"/>
     </w:p>
     <w:p>
       <w:pPr>
@@ -13296,11 +13768,11 @@
       <w:pPr>
         <w:pStyle w:val="Heading2"/>
       </w:pPr>
-      <w:bookmarkStart w:id="44" w:name="_Toc2613566"/>
+      <w:bookmarkStart w:id="45" w:name="_Toc2863346"/>
       <w:r>
         <w:t>Backend Development</w:t>
       </w:r>
-      <w:bookmarkEnd w:id="44"/>
+      <w:bookmarkEnd w:id="45"/>
     </w:p>
     <w:p>
       <w:pPr>
@@ -13316,24 +13788,34 @@
           <w:lang w:val="en"/>
         </w:rPr>
       </w:pPr>
-      <w:r>
-        <w:rPr>
-          <w:rFonts w:ascii="Calibri" w:hAnsi="Calibri" w:cs="Calibri"/>
-          <w:color w:val="000000"/>
-          <w:lang w:val="en"/>
-        </w:rPr>
-        <w:t>Sql Server 2014 and above</w:t>
+      <w:proofErr w:type="spellStart"/>
+      <w:r>
+        <w:rPr>
+          <w:rFonts w:ascii="Calibri" w:hAnsi="Calibri" w:cs="Calibri"/>
+          <w:color w:val="000000"/>
+          <w:lang w:val="en"/>
+        </w:rPr>
+        <w:t>Sql</w:t>
+      </w:r>
+      <w:proofErr w:type="spellEnd"/>
+      <w:r>
+        <w:rPr>
+          <w:rFonts w:ascii="Calibri" w:hAnsi="Calibri" w:cs="Calibri"/>
+          <w:color w:val="000000"/>
+          <w:lang w:val="en"/>
+        </w:rPr>
+        <w:t xml:space="preserve"> Server 2014 and above</w:t>
       </w:r>
     </w:p>
     <w:p>
       <w:pPr>
         <w:pStyle w:val="Heading2"/>
       </w:pPr>
-      <w:bookmarkStart w:id="45" w:name="_Toc2613567"/>
+      <w:bookmarkStart w:id="46" w:name="_Toc2863347"/>
       <w:r>
         <w:t>Source Control</w:t>
       </w:r>
-      <w:bookmarkEnd w:id="45"/>
+      <w:bookmarkEnd w:id="46"/>
     </w:p>
     <w:p>
       <w:pPr>
@@ -13344,6 +13826,7 @@
         </w:numPr>
         <w:spacing w:before="100" w:beforeAutospacing="1" w:after="115"/>
       </w:pPr>
+      <w:proofErr w:type="spellStart"/>
       <w:r>
         <w:rPr>
           <w:rFonts w:ascii="Calibri" w:hAnsi="Calibri" w:cs="Calibri"/>
@@ -13352,24 +13835,35 @@
         </w:rPr>
         <w:t>Git</w:t>
       </w:r>
-      <w:r>
-        <w:rPr>
-          <w:rFonts w:ascii="Calibri" w:hAnsi="Calibri" w:cs="Calibri"/>
-          <w:color w:val="000000"/>
-          <w:lang w:val="en"/>
-        </w:rPr>
-        <w:t xml:space="preserve"> HUb</w:t>
-      </w:r>
+      <w:proofErr w:type="spellEnd"/>
+      <w:r>
+        <w:rPr>
+          <w:rFonts w:ascii="Calibri" w:hAnsi="Calibri" w:cs="Calibri"/>
+          <w:color w:val="000000"/>
+          <w:lang w:val="en"/>
+        </w:rPr>
+        <w:t xml:space="preserve"> </w:t>
+      </w:r>
+      <w:proofErr w:type="spellStart"/>
+      <w:r>
+        <w:rPr>
+          <w:rFonts w:ascii="Calibri" w:hAnsi="Calibri" w:cs="Calibri"/>
+          <w:color w:val="000000"/>
+          <w:lang w:val="en"/>
+        </w:rPr>
+        <w:t>HUb</w:t>
+      </w:r>
+      <w:proofErr w:type="spellEnd"/>
     </w:p>
     <w:p>
       <w:pPr>
         <w:pStyle w:val="Heading2"/>
       </w:pPr>
-      <w:bookmarkStart w:id="46" w:name="_Toc2613568"/>
+      <w:bookmarkStart w:id="47" w:name="_Toc2863348"/>
       <w:r>
         <w:t>Development Approach</w:t>
       </w:r>
-      <w:bookmarkEnd w:id="46"/>
+      <w:bookmarkEnd w:id="47"/>
     </w:p>
     <w:p>
       <w:pPr>
@@ -13567,6 +14061,8 @@
           <w:shd w:val="clear" w:color="auto" w:fill="FFFFFF"/>
         </w:rPr>
       </w:pPr>
+      <w:proofErr w:type="spellStart"/>
+      <w:proofErr w:type="gramStart"/>
       <w:r>
         <w:rPr>
           <w:rFonts w:ascii="Calibri" w:hAnsi="Calibri" w:cs="Calibri"/>
@@ -13576,13 +14072,23 @@
         </w:rPr>
         <w:t>Microservice</w:t>
       </w:r>
-      <w:r>
-        <w:rPr>
-          <w:rFonts w:ascii="Calibri" w:hAnsi="Calibri" w:cs="Calibri"/>
-          <w:color w:val="000000"/>
-          <w:lang w:val="en"/>
-        </w:rPr>
-        <w:t xml:space="preserve"> : </w:t>
+      <w:proofErr w:type="spellEnd"/>
+      <w:r>
+        <w:rPr>
+          <w:rFonts w:ascii="Calibri" w:hAnsi="Calibri" w:cs="Calibri"/>
+          <w:color w:val="000000"/>
+          <w:lang w:val="en"/>
+        </w:rPr>
+        <w:t xml:space="preserve"> :</w:t>
+      </w:r>
+      <w:proofErr w:type="gramEnd"/>
+      <w:r>
+        <w:rPr>
+          <w:rFonts w:ascii="Calibri" w:hAnsi="Calibri" w:cs="Calibri"/>
+          <w:color w:val="000000"/>
+          <w:lang w:val="en"/>
+        </w:rPr>
+        <w:t xml:space="preserve"> </w:t>
       </w:r>
       <w:r>
         <w:rPr>
@@ -13612,20 +14118,9 @@
           <w:szCs w:val="21"/>
           <w:shd w:val="clear" w:color="auto" w:fill="FFFFFF"/>
         </w:rPr>
-        <w:t xml:space="preserve"> xUnit.NET has taken a pretty unique, modern, and flexible approach to unit testing. It changes terminology, so you no longer define TestFixtures and Tests...you specify Facts and Theories about your code</w:t>
-      </w:r>
-    </w:p>
-    <w:p>
-      <w:pPr>
-        <w:pStyle w:val="NormalWeb"/>
-        <w:spacing w:before="100" w:beforeAutospacing="1" w:after="115"/>
-        <w:ind w:left="720"/>
-        <w:rPr>
-          <w:rFonts w:ascii="Calibri" w:hAnsi="Calibri" w:cs="Calibri"/>
-          <w:color w:val="000000"/>
-          <w:lang w:val="en"/>
-        </w:rPr>
-      </w:pPr>
+        <w:t xml:space="preserve"> xUnit.NET has taken a pretty unique, modern, and flexible approach to unit testing. It changes terminology, so you no longer define </w:t>
+      </w:r>
+      <w:proofErr w:type="spellStart"/>
       <w:r>
         <w:rPr>
           <w:rFonts w:ascii="Helvetica" w:hAnsi="Helvetica" w:cs="Helvetica"/>
@@ -13634,7 +14129,18 @@
           <w:szCs w:val="21"/>
           <w:shd w:val="clear" w:color="auto" w:fill="FFFFFF"/>
         </w:rPr>
-        <w:t>You are free to extend the framework to support BDD-style Concern/Context/Observation specifications</w:t>
+        <w:t>TestFixtures</w:t>
+      </w:r>
+      <w:proofErr w:type="spellEnd"/>
+      <w:r>
+        <w:rPr>
+          <w:rFonts w:ascii="Helvetica" w:hAnsi="Helvetica" w:cs="Helvetica"/>
+          <w:color w:val="333333"/>
+          <w:sz w:val="21"/>
+          <w:szCs w:val="21"/>
+          <w:shd w:val="clear" w:color="auto" w:fill="FFFFFF"/>
+        </w:rPr>
+        <w:t xml:space="preserve"> and Tests...you specify Facts and Theories about your code</w:t>
       </w:r>
     </w:p>
     <w:p>
@@ -13650,6 +14156,29 @@
       </w:pPr>
       <w:r>
         <w:rPr>
+          <w:rFonts w:ascii="Helvetica" w:hAnsi="Helvetica" w:cs="Helvetica"/>
+          <w:color w:val="333333"/>
+          <w:sz w:val="21"/>
+          <w:szCs w:val="21"/>
+          <w:shd w:val="clear" w:color="auto" w:fill="FFFFFF"/>
+        </w:rPr>
+        <w:t>You are free to extend the framework to support BDD-style Concern/Context/Observation specifications</w:t>
+      </w:r>
+    </w:p>
+    <w:p>
+      <w:pPr>
+        <w:pStyle w:val="NormalWeb"/>
+        <w:spacing w:before="100" w:beforeAutospacing="1" w:after="115"/>
+        <w:ind w:left="720"/>
+        <w:rPr>
+          <w:rFonts w:ascii="Calibri" w:hAnsi="Calibri" w:cs="Calibri"/>
+          <w:color w:val="000000"/>
+          <w:lang w:val="en"/>
+        </w:rPr>
+      </w:pPr>
+      <w:proofErr w:type="spellStart"/>
+      <w:r>
+        <w:rPr>
           <w:rFonts w:ascii="Calibri" w:hAnsi="Calibri" w:cs="Calibri"/>
           <w:b/>
           <w:color w:val="000000"/>
@@ -13657,6 +14186,7 @@
         </w:rPr>
         <w:t>AngularJs</w:t>
       </w:r>
+      <w:proofErr w:type="spellEnd"/>
       <w:r>
         <w:rPr>
           <w:rFonts w:ascii="Calibri" w:hAnsi="Calibri" w:cs="Calibri"/>
@@ -13695,7 +14225,25 @@
           <w:color w:val="000000"/>
           <w:lang w:val="en"/>
         </w:rPr>
-        <w:t xml:space="preserve"> -  Jasmine is framework for testing and Karma is the test runner which </w:t>
+        <w:t xml:space="preserve"> </w:t>
+      </w:r>
+      <w:proofErr w:type="gramStart"/>
+      <w:r>
+        <w:rPr>
+          <w:rFonts w:ascii="Calibri" w:hAnsi="Calibri" w:cs="Calibri"/>
+          <w:color w:val="000000"/>
+          <w:lang w:val="en"/>
+        </w:rPr>
+        <w:t>-  Jasmine</w:t>
+      </w:r>
+      <w:proofErr w:type="gramEnd"/>
+      <w:r>
+        <w:rPr>
+          <w:rFonts w:ascii="Calibri" w:hAnsi="Calibri" w:cs="Calibri"/>
+          <w:color w:val="000000"/>
+          <w:lang w:val="en"/>
+        </w:rPr>
+        <w:t xml:space="preserve"> is framework for testing and Karma is the test runner which </w:t>
       </w:r>
       <w:r>
         <w:rPr>
@@ -13752,7 +14300,7 @@
           <w:rFonts w:cs="Trebuchet MS"/>
         </w:rPr>
       </w:pPr>
-      <w:bookmarkStart w:id="47" w:name="_Toc2613569"/>
+      <w:bookmarkStart w:id="48" w:name="_Toc2863349"/>
       <w:r>
         <w:rPr>
           <w:rFonts w:cs="Trebuchet MS"/>
@@ -13760,7 +14308,7 @@
         <w:lastRenderedPageBreak/>
         <w:t>Non Functional Requirement</w:t>
       </w:r>
-      <w:bookmarkEnd w:id="47"/>
+      <w:bookmarkEnd w:id="48"/>
     </w:p>
     <w:p>
       <w:pPr>
@@ -13982,14 +14530,14 @@
           <w:rFonts w:cs="Trebuchet MS"/>
         </w:rPr>
       </w:pPr>
-      <w:bookmarkStart w:id="48" w:name="_Toc2613570"/>
+      <w:bookmarkStart w:id="49" w:name="_Toc2863350"/>
       <w:r>
         <w:rPr>
           <w:rFonts w:cs="Trebuchet MS"/>
         </w:rPr>
         <w:t>Pre-requisites</w:t>
       </w:r>
-      <w:bookmarkEnd w:id="48"/>
+      <w:bookmarkEnd w:id="49"/>
     </w:p>
     <w:p>
       <w:pPr>
@@ -14135,8 +14683,17 @@
           <w:rFonts w:ascii="Calibri" w:hAnsi="Calibri" w:cs="Calibri"/>
           <w:color w:val="000000"/>
         </w:rPr>
-        <w:t>Azure platform for SaaS</w:t>
-      </w:r>
+        <w:t xml:space="preserve">Azure platform for </w:t>
+      </w:r>
+      <w:proofErr w:type="spellStart"/>
+      <w:r>
+        <w:rPr>
+          <w:rFonts w:ascii="Calibri" w:hAnsi="Calibri" w:cs="Calibri"/>
+          <w:color w:val="000000"/>
+        </w:rPr>
+        <w:t>SaaS</w:t>
+      </w:r>
+      <w:proofErr w:type="spellEnd"/>
     </w:p>
     <w:p>
       <w:pPr>
@@ -14219,7 +14776,23 @@
           <w:rFonts w:ascii="Calibri" w:hAnsi="Calibri" w:cs="Calibri"/>
           <w:color w:val="000000"/>
         </w:rPr>
-        <w:t>POS Plugin Web service API src / documentation</w:t>
+        <w:t xml:space="preserve">POS Plugin Web service API </w:t>
+      </w:r>
+      <w:proofErr w:type="spellStart"/>
+      <w:r>
+        <w:rPr>
+          <w:rFonts w:ascii="Calibri" w:hAnsi="Calibri" w:cs="Calibri"/>
+          <w:color w:val="000000"/>
+        </w:rPr>
+        <w:t>src</w:t>
+      </w:r>
+      <w:proofErr w:type="spellEnd"/>
+      <w:r>
+        <w:rPr>
+          <w:rFonts w:ascii="Calibri" w:hAnsi="Calibri" w:cs="Calibri"/>
+          <w:color w:val="000000"/>
+        </w:rPr>
+        <w:t xml:space="preserve"> / documentation</w:t>
       </w:r>
     </w:p>
     <w:p>
@@ -14282,7 +14855,23 @@
           <w:rFonts w:ascii="Calibri" w:hAnsi="Calibri" w:cs="Calibri"/>
           <w:color w:val="000000"/>
         </w:rPr>
-        <w:t>System integration (Application, Infra, Data, DevOps)</w:t>
+        <w:t xml:space="preserve">System integration (Application, Infra, Data, </w:t>
+      </w:r>
+      <w:proofErr w:type="spellStart"/>
+      <w:r>
+        <w:rPr>
+          <w:rFonts w:ascii="Calibri" w:hAnsi="Calibri" w:cs="Calibri"/>
+          <w:color w:val="000000"/>
+        </w:rPr>
+        <w:t>DevOps</w:t>
+      </w:r>
+      <w:proofErr w:type="spellEnd"/>
+      <w:r>
+        <w:rPr>
+          <w:rFonts w:ascii="Calibri" w:hAnsi="Calibri" w:cs="Calibri"/>
+          <w:color w:val="000000"/>
+        </w:rPr>
+        <w:t>)</w:t>
       </w:r>
     </w:p>
     <w:p>
@@ -14387,12 +14976,12 @@
         <w:suppressAutoHyphens/>
         <w:spacing w:before="480" w:after="0" w:line="276" w:lineRule="auto"/>
       </w:pPr>
-      <w:bookmarkStart w:id="49" w:name="_Toc2613571"/>
+      <w:bookmarkStart w:id="50" w:name="_Toc2863351"/>
       <w:r>
         <w:lastRenderedPageBreak/>
         <w:t>Front end Architecture using Angular 7</w:t>
       </w:r>
-      <w:bookmarkEnd w:id="49"/>
+      <w:bookmarkEnd w:id="50"/>
     </w:p>
     <w:p/>
     <w:p>
@@ -15075,8 +15664,18 @@
           <w:color w:val="000000"/>
           <w:lang w:val="en"/>
         </w:rPr>
-        <w:t>the updation</w:t>
-      </w:r>
+        <w:t xml:space="preserve">the </w:t>
+      </w:r>
+      <w:proofErr w:type="spellStart"/>
+      <w:r>
+        <w:rPr>
+          <w:rFonts w:ascii="Calibri" w:hAnsi="Calibri" w:cs="Calibri"/>
+          <w:color w:val="000000"/>
+          <w:lang w:val="en"/>
+        </w:rPr>
+        <w:t>updation</w:t>
+      </w:r>
+      <w:proofErr w:type="spellEnd"/>
       <w:r>
         <w:rPr>
           <w:rFonts w:ascii="Calibri" w:hAnsi="Calibri" w:cs="Calibri"/>
@@ -15172,7 +15771,25 @@
           <w:color w:val="000000"/>
           <w:lang w:val="en"/>
         </w:rPr>
-        <w:t> NgModule provides a service that lets you define a navigation path among the different application states and view hierarchies in your app.</w:t>
+        <w:t> </w:t>
+      </w:r>
+      <w:proofErr w:type="spellStart"/>
+      <w:r>
+        <w:rPr>
+          <w:rFonts w:ascii="Calibri" w:hAnsi="Calibri" w:cs="Calibri"/>
+          <w:color w:val="000000"/>
+          <w:lang w:val="en"/>
+        </w:rPr>
+        <w:t>NgModule</w:t>
+      </w:r>
+      <w:proofErr w:type="spellEnd"/>
+      <w:r>
+        <w:rPr>
+          <w:rFonts w:ascii="Calibri" w:hAnsi="Calibri" w:cs="Calibri"/>
+          <w:color w:val="000000"/>
+          <w:lang w:val="en"/>
+        </w:rPr>
+        <w:t xml:space="preserve"> provides a service that lets you define a navigation path among the different application states and view hierarchies in your app.</w:t>
       </w:r>
     </w:p>
     <w:p/>
@@ -15188,7 +15805,7 @@
           <w:szCs w:val="28"/>
         </w:rPr>
       </w:pPr>
-      <w:bookmarkStart w:id="50" w:name="_Toc514762915"/>
+      <w:bookmarkStart w:id="51" w:name="_Toc514762915"/>
       <w:r>
         <w:br w:type="page"/>
       </w:r>
@@ -15203,7 +15820,8 @@
         <w:suppressAutoHyphens/>
         <w:spacing w:before="480" w:after="0" w:line="276" w:lineRule="auto"/>
       </w:pPr>
-      <w:bookmarkStart w:id="51" w:name="_Toc2613572"/>
+      <w:bookmarkStart w:id="52" w:name="_Toc2863352"/>
+      <w:proofErr w:type="spellStart"/>
       <w:r>
         <w:lastRenderedPageBreak/>
         <w:t>Dev</w:t>
@@ -15214,7 +15832,8 @@
       <w:r>
         <w:t>ps</w:t>
       </w:r>
-      <w:bookmarkEnd w:id="51"/>
+      <w:bookmarkEnd w:id="52"/>
+      <w:proofErr w:type="spellEnd"/>
     </w:p>
     <w:p/>
     <w:p>
@@ -15275,8 +15894,13 @@
       </w:pPr>
     </w:p>
     <w:p>
-      <w:r>
-        <w:t>Devops cycle involves following:</w:t>
+      <w:proofErr w:type="spellStart"/>
+      <w:r>
+        <w:t>Devops</w:t>
+      </w:r>
+      <w:proofErr w:type="spellEnd"/>
+      <w:r>
+        <w:t xml:space="preserve"> cycle involves following:</w:t>
       </w:r>
     </w:p>
     <w:p>
@@ -15383,7 +16007,15 @@
         </w:numPr>
       </w:pPr>
       <w:r>
-        <w:t>Azure DevOps will be implemented</w:t>
+        <w:t xml:space="preserve">Azure </w:t>
+      </w:r>
+      <w:proofErr w:type="spellStart"/>
+      <w:r>
+        <w:t>DevOps</w:t>
+      </w:r>
+      <w:proofErr w:type="spellEnd"/>
+      <w:r>
+        <w:t xml:space="preserve"> will be implemented</w:t>
       </w:r>
     </w:p>
     <w:p>
@@ -15395,8 +16027,13 @@
         </w:numPr>
       </w:pPr>
       <w:r>
-        <w:t>Integration of git to Azure DevOps</w:t>
-      </w:r>
+        <w:t xml:space="preserve">Integration of git to Azure </w:t>
+      </w:r>
+      <w:proofErr w:type="spellStart"/>
+      <w:r>
+        <w:t>DevOps</w:t>
+      </w:r>
+      <w:proofErr w:type="spellEnd"/>
     </w:p>
     <w:p>
       <w:pPr>
@@ -16194,7 +16831,15 @@
     <w:p>
       <w:r>
         <w:lastRenderedPageBreak/>
-        <w:t>Creating a stateless service requires defining an InstanceCount. The instance count defines the number of instances of the stateless service's application logic that should be running in the cluster. Increasing the number of instances is the recommended way of scaling out a stateless service.</w:t>
+        <w:t xml:space="preserve">Creating a stateless service requires defining an </w:t>
+      </w:r>
+      <w:proofErr w:type="spellStart"/>
+      <w:r>
+        <w:t>InstanceCount</w:t>
+      </w:r>
+      <w:proofErr w:type="spellEnd"/>
+      <w:r>
+        <w:t>. The instance count defines the number of instances of the stateless service's application logic that should be running in the cluster. Increasing the number of instances is the recommended way of scaling out a stateless service.</w:t>
       </w:r>
     </w:p>
     <w:p>
@@ -16338,9 +16983,11 @@
       <w:pPr>
         <w:pStyle w:val="Heading2"/>
       </w:pPr>
+      <w:bookmarkStart w:id="53" w:name="_Toc2863353"/>
       <w:r>
         <w:t>Nomenclature</w:t>
       </w:r>
+      <w:bookmarkEnd w:id="53"/>
     </w:p>
     <w:tbl>
       <w:tblPr>
@@ -16461,8 +17108,13 @@
               <w:shd w:val="clear" w:color="auto" w:fill="FFFFFF"/>
               <w:spacing w:before="100" w:beforeAutospacing="1" w:after="100" w:afterAutospacing="1"/>
             </w:pPr>
+            <w:proofErr w:type="spellStart"/>
             <w:r>
-              <w:t>Serfice fabric clusters</w:t>
+              <w:t>Serfice</w:t>
+            </w:r>
+            <w:proofErr w:type="spellEnd"/>
+            <w:r>
+              <w:t xml:space="preserve"> fabric clusters</w:t>
             </w:r>
           </w:p>
         </w:tc>
@@ -17468,8 +18120,13 @@
               <w:shd w:val="clear" w:color="auto" w:fill="FFFFFF"/>
               <w:spacing w:before="100" w:beforeAutospacing="1" w:after="100" w:afterAutospacing="1"/>
             </w:pPr>
+            <w:proofErr w:type="spellStart"/>
             <w:r>
-              <w:t>Devops Project</w:t>
+              <w:t>Devops</w:t>
+            </w:r>
+            <w:proofErr w:type="spellEnd"/>
+            <w:r>
+              <w:t xml:space="preserve"> Project</w:t>
             </w:r>
           </w:p>
         </w:tc>
@@ -17522,7 +18179,15 @@
               <w:spacing w:before="100" w:beforeAutospacing="1" w:after="100" w:afterAutospacing="1"/>
             </w:pPr>
             <w:r>
-              <w:t>Azure DevOps organization</w:t>
+              <w:t xml:space="preserve">Azure </w:t>
+            </w:r>
+            <w:proofErr w:type="spellStart"/>
+            <w:r>
+              <w:t>DevOps</w:t>
+            </w:r>
+            <w:proofErr w:type="spellEnd"/>
+            <w:r>
+              <w:t xml:space="preserve"> organization</w:t>
             </w:r>
           </w:p>
         </w:tc>
@@ -17825,8 +18490,12 @@
       </w:r>
       <w:r>
         <w:tab/>
+      </w:r>
+      <w:proofErr w:type="spellStart"/>
+      <w:r>
         <w:t>CrewLink</w:t>
       </w:r>
+      <w:proofErr w:type="spellEnd"/>
     </w:p>
     <w:p>
       <w:pPr>
@@ -17849,8 +18518,13 @@
       </w:r>
       <w:r>
         <w:tab/>
-        <w:t>example Login, Dashboard, Common Services, Search etc</w:t>
-      </w:r>
+        <w:t xml:space="preserve">example Login, Dashboard, Common Services, Search </w:t>
+      </w:r>
+      <w:proofErr w:type="spellStart"/>
+      <w:r>
+        <w:t>etc</w:t>
+      </w:r>
+      <w:proofErr w:type="spellEnd"/>
     </w:p>
     <w:p>
       <w:pPr>
@@ -17876,8 +18550,13 @@
       </w:r>
       <w:r>
         <w:tab/>
-        <w:t xml:space="preserve"> Example Backend, Frontend etc</w:t>
-      </w:r>
+        <w:t xml:space="preserve"> Example Backend, Frontend </w:t>
+      </w:r>
+      <w:proofErr w:type="spellStart"/>
+      <w:r>
+        <w:t>etc</w:t>
+      </w:r>
+      <w:proofErr w:type="spellEnd"/>
     </w:p>
     <w:p>
       <w:pPr>
@@ -17908,8 +18587,6 @@
         <w:shd w:val="clear" w:color="auto" w:fill="FFFFFF"/>
         <w:spacing w:before="100" w:beforeAutospacing="1" w:after="100" w:afterAutospacing="1" w:line="240" w:lineRule="auto"/>
       </w:pPr>
-      <w:bookmarkStart w:id="52" w:name="_GoBack"/>
-      <w:bookmarkEnd w:id="52"/>
     </w:p>
     <w:p>
       <w:pPr>
@@ -17921,9 +18598,14 @@
         <w:suppressAutoHyphens/>
         <w:spacing w:before="480" w:after="0" w:line="276" w:lineRule="auto"/>
       </w:pPr>
-      <w:bookmarkStart w:id="53" w:name="_Toc2613573"/>
-      <w:r>
-        <w:t xml:space="preserve">Microservice </w:t>
+      <w:bookmarkStart w:id="54" w:name="_Toc2863354"/>
+      <w:proofErr w:type="spellStart"/>
+      <w:r>
+        <w:t>Microservice</w:t>
+      </w:r>
+      <w:proofErr w:type="spellEnd"/>
+      <w:r>
+        <w:t xml:space="preserve"> </w:t>
       </w:r>
       <w:r>
         <w:t>Technical</w:t>
@@ -17931,7 +18613,7 @@
       <w:r>
         <w:t xml:space="preserve"> Architecture</w:t>
       </w:r>
-      <w:bookmarkEnd w:id="53"/>
+      <w:bookmarkEnd w:id="54"/>
     </w:p>
     <w:p>
       <w:pPr>
@@ -17944,7 +18626,39 @@
         <w:t xml:space="preserve">The overall source project structures for micro services and angular based front are depicted below. The non-functional requirements like logging, exceptional handling will be implemented during the development phase. </w:t>
       </w:r>
       <w:r>
-        <w:t>The exiting ng npm modules will be employed to achieve the same in the Angular. For Microservices nLog and applic</w:t>
+        <w:t xml:space="preserve">The exiting </w:t>
+      </w:r>
+      <w:proofErr w:type="spellStart"/>
+      <w:r>
+        <w:t>ng</w:t>
+      </w:r>
+      <w:proofErr w:type="spellEnd"/>
+      <w:r>
+        <w:t xml:space="preserve"> </w:t>
+      </w:r>
+      <w:proofErr w:type="spellStart"/>
+      <w:r>
+        <w:t>npm</w:t>
+      </w:r>
+      <w:proofErr w:type="spellEnd"/>
+      <w:r>
+        <w:t xml:space="preserve"> modules will be employed to achieve the same in the Angular. For </w:t>
+      </w:r>
+      <w:proofErr w:type="spellStart"/>
+      <w:r>
+        <w:t>Microservices</w:t>
+      </w:r>
+      <w:proofErr w:type="spellEnd"/>
+      <w:r>
+        <w:t xml:space="preserve"> </w:t>
+      </w:r>
+      <w:proofErr w:type="spellStart"/>
+      <w:r>
+        <w:t>nLog</w:t>
+      </w:r>
+      <w:proofErr w:type="spellEnd"/>
+      <w:r>
+        <w:t xml:space="preserve"> and applic</w:t>
       </w:r>
       <w:r>
         <w:t xml:space="preserve">ation insight will be employed along with generic custom exception handling for error handling. </w:t>
@@ -18308,7 +19022,7 @@
         <w:suppressAutoHyphens/>
         <w:spacing w:before="480" w:after="0" w:line="276" w:lineRule="auto"/>
       </w:pPr>
-      <w:bookmarkStart w:id="54" w:name="_Toc2613574"/>
+      <w:bookmarkStart w:id="55" w:name="_Toc2863355"/>
       <w:r>
         <w:lastRenderedPageBreak/>
         <w:t>Frontend</w:t>
@@ -18322,7 +19036,7 @@
       <w:r>
         <w:t xml:space="preserve"> Architecture</w:t>
       </w:r>
-      <w:bookmarkEnd w:id="54"/>
+      <w:bookmarkEnd w:id="55"/>
     </w:p>
     <w:p/>
     <w:p>
@@ -18412,24 +19126,24 @@
         <w:suppressAutoHyphens/>
         <w:spacing w:before="480" w:after="0" w:line="276" w:lineRule="auto"/>
       </w:pPr>
-      <w:bookmarkStart w:id="55" w:name="_Toc2613575"/>
+      <w:bookmarkStart w:id="56" w:name="_Toc2863356"/>
       <w:r>
         <w:lastRenderedPageBreak/>
         <w:t>Features</w:t>
       </w:r>
-      <w:bookmarkEnd w:id="50"/>
-      <w:bookmarkEnd w:id="55"/>
+      <w:bookmarkEnd w:id="51"/>
+      <w:bookmarkEnd w:id="56"/>
     </w:p>
     <w:p>
       <w:pPr>
         <w:pStyle w:val="Heading2"/>
       </w:pPr>
-      <w:bookmarkStart w:id="56" w:name="_Toc2613576"/>
       <w:bookmarkStart w:id="57" w:name="_Toc514762917"/>
+      <w:bookmarkStart w:id="58" w:name="_Toc2863357"/>
       <w:r>
         <w:t>Login</w:t>
       </w:r>
-      <w:bookmarkEnd w:id="56"/>
+      <w:bookmarkEnd w:id="58"/>
     </w:p>
     <w:p>
       <w:pPr>
@@ -18474,7 +19188,25 @@
           <w:color w:val="000000"/>
           <w:lang w:val="en"/>
         </w:rPr>
-        <w:t>Can be of any format that the Auth Server Likes.</w:t>
+        <w:t xml:space="preserve">Can be of any format that the </w:t>
+      </w:r>
+      <w:proofErr w:type="spellStart"/>
+      <w:r>
+        <w:rPr>
+          <w:rFonts w:ascii="Calibri" w:hAnsi="Calibri" w:cs="Calibri"/>
+          <w:color w:val="000000"/>
+          <w:lang w:val="en"/>
+        </w:rPr>
+        <w:t>Auth</w:t>
+      </w:r>
+      <w:proofErr w:type="spellEnd"/>
+      <w:r>
+        <w:rPr>
+          <w:rFonts w:ascii="Calibri" w:hAnsi="Calibri" w:cs="Calibri"/>
+          <w:color w:val="000000"/>
+          <w:lang w:val="en"/>
+        </w:rPr>
+        <w:t xml:space="preserve"> Server Likes.</w:t>
       </w:r>
     </w:p>
     <w:p>
@@ -18497,7 +19229,25 @@
           <w:color w:val="000000"/>
           <w:lang w:val="en"/>
         </w:rPr>
-        <w:t>May have information decodeable by the clients.</w:t>
+        <w:t xml:space="preserve">May have information </w:t>
+      </w:r>
+      <w:proofErr w:type="spellStart"/>
+      <w:r>
+        <w:rPr>
+          <w:rFonts w:ascii="Calibri" w:hAnsi="Calibri" w:cs="Calibri"/>
+          <w:color w:val="000000"/>
+          <w:lang w:val="en"/>
+        </w:rPr>
+        <w:t>decodeable</w:t>
+      </w:r>
+      <w:proofErr w:type="spellEnd"/>
+      <w:r>
+        <w:rPr>
+          <w:rFonts w:ascii="Calibri" w:hAnsi="Calibri" w:cs="Calibri"/>
+          <w:color w:val="000000"/>
+          <w:lang w:val="en"/>
+        </w:rPr>
+        <w:t xml:space="preserve"> by the clients.</w:t>
       </w:r>
     </w:p>
     <w:p>
@@ -18543,7 +19293,25 @@
           <w:color w:val="000000"/>
           <w:lang w:val="en"/>
         </w:rPr>
-        <w:t>Can be of any format that the Auth Server likes</w:t>
+        <w:t xml:space="preserve">Can be of any format that the </w:t>
+      </w:r>
+      <w:proofErr w:type="spellStart"/>
+      <w:r>
+        <w:rPr>
+          <w:rFonts w:ascii="Calibri" w:hAnsi="Calibri" w:cs="Calibri"/>
+          <w:color w:val="000000"/>
+          <w:lang w:val="en"/>
+        </w:rPr>
+        <w:t>Auth</w:t>
+      </w:r>
+      <w:proofErr w:type="spellEnd"/>
+      <w:r>
+        <w:rPr>
+          <w:rFonts w:ascii="Calibri" w:hAnsi="Calibri" w:cs="Calibri"/>
+          <w:color w:val="000000"/>
+          <w:lang w:val="en"/>
+        </w:rPr>
+        <w:t xml:space="preserve"> Server likes</w:t>
       </w:r>
     </w:p>
     <w:p>
@@ -18566,7 +19334,25 @@
           <w:color w:val="000000"/>
           <w:lang w:val="en"/>
         </w:rPr>
-        <w:t>MUST NOT have information readable by the clinets.</w:t>
+        <w:t xml:space="preserve">MUST NOT have information readable by the </w:t>
+      </w:r>
+      <w:proofErr w:type="spellStart"/>
+      <w:r>
+        <w:rPr>
+          <w:rFonts w:ascii="Calibri" w:hAnsi="Calibri" w:cs="Calibri"/>
+          <w:color w:val="000000"/>
+          <w:lang w:val="en"/>
+        </w:rPr>
+        <w:t>clinets</w:t>
+      </w:r>
+      <w:proofErr w:type="spellEnd"/>
+      <w:r>
+        <w:rPr>
+          <w:rFonts w:ascii="Calibri" w:hAnsi="Calibri" w:cs="Calibri"/>
+          <w:color w:val="000000"/>
+          <w:lang w:val="en"/>
+        </w:rPr>
+        <w:t>.</w:t>
       </w:r>
     </w:p>
     <w:p>
@@ -18605,7 +19391,27 @@
           <w:color w:val="000000"/>
           <w:lang w:val="en"/>
         </w:rPr>
-        <w:t>(Protected information) encoded in a json object</w:t>
+        <w:t xml:space="preserve">(Protected information) encoded in a </w:t>
+      </w:r>
+      <w:proofErr w:type="spellStart"/>
+      <w:r>
+        <w:rPr>
+          <w:rFonts w:ascii="Calibri" w:hAnsi="Calibri" w:cs="Calibri"/>
+          <w:b/>
+          <w:color w:val="000000"/>
+          <w:lang w:val="en"/>
+        </w:rPr>
+        <w:t>json</w:t>
+      </w:r>
+      <w:proofErr w:type="spellEnd"/>
+      <w:r>
+        <w:rPr>
+          <w:rFonts w:ascii="Calibri" w:hAnsi="Calibri" w:cs="Calibri"/>
+          <w:b/>
+          <w:color w:val="000000"/>
+          <w:lang w:val="en"/>
+        </w:rPr>
+        <w:t xml:space="preserve"> object</w:t>
       </w:r>
     </w:p>
     <w:p>
@@ -18716,7 +19522,25 @@
           <w:color w:val="000000"/>
           <w:lang w:val="en"/>
         </w:rPr>
-        <w:t>Public Key should be accessible to all intereseted.</w:t>
+        <w:t xml:space="preserve">Public Key should be accessible to all </w:t>
+      </w:r>
+      <w:proofErr w:type="spellStart"/>
+      <w:r>
+        <w:rPr>
+          <w:rFonts w:ascii="Calibri" w:hAnsi="Calibri" w:cs="Calibri"/>
+          <w:color w:val="000000"/>
+          <w:lang w:val="en"/>
+        </w:rPr>
+        <w:t>intereseted</w:t>
+      </w:r>
+      <w:proofErr w:type="spellEnd"/>
+      <w:r>
+        <w:rPr>
+          <w:rFonts w:ascii="Calibri" w:hAnsi="Calibri" w:cs="Calibri"/>
+          <w:color w:val="000000"/>
+          <w:lang w:val="en"/>
+        </w:rPr>
+        <w:t>.</w:t>
       </w:r>
     </w:p>
     <w:p>
@@ -18781,7 +19605,25 @@
           <w:color w:val="000000"/>
           <w:lang w:val="en"/>
         </w:rPr>
-        <w:t>Public key of refresh token should not be queryable.</w:t>
+        <w:t xml:space="preserve">Public key of refresh token should not be </w:t>
+      </w:r>
+      <w:proofErr w:type="spellStart"/>
+      <w:r>
+        <w:rPr>
+          <w:rFonts w:ascii="Calibri" w:hAnsi="Calibri" w:cs="Calibri"/>
+          <w:color w:val="000000"/>
+          <w:lang w:val="en"/>
+        </w:rPr>
+        <w:t>queryable</w:t>
+      </w:r>
+      <w:proofErr w:type="spellEnd"/>
+      <w:r>
+        <w:rPr>
+          <w:rFonts w:ascii="Calibri" w:hAnsi="Calibri" w:cs="Calibri"/>
+          <w:color w:val="000000"/>
+          <w:lang w:val="en"/>
+        </w:rPr>
+        <w:t>.</w:t>
       </w:r>
     </w:p>
     <w:p>
@@ -18804,7 +19646,25 @@
           <w:color w:val="000000"/>
           <w:lang w:val="en"/>
         </w:rPr>
-        <w:t>WHY? Refresh token is used to generate an acess token</w:t>
+        <w:t xml:space="preserve">WHY? Refresh token is used to generate an </w:t>
+      </w:r>
+      <w:proofErr w:type="spellStart"/>
+      <w:r>
+        <w:rPr>
+          <w:rFonts w:ascii="Calibri" w:hAnsi="Calibri" w:cs="Calibri"/>
+          <w:color w:val="000000"/>
+          <w:lang w:val="en"/>
+        </w:rPr>
+        <w:t>acess</w:t>
+      </w:r>
+      <w:proofErr w:type="spellEnd"/>
+      <w:r>
+        <w:rPr>
+          <w:rFonts w:ascii="Calibri" w:hAnsi="Calibri" w:cs="Calibri"/>
+          <w:color w:val="000000"/>
+          <w:lang w:val="en"/>
+        </w:rPr>
+        <w:t xml:space="preserve"> token</w:t>
       </w:r>
     </w:p>
     <w:p>
@@ -18827,7 +19687,25 @@
           <w:color w:val="000000"/>
           <w:lang w:val="en"/>
         </w:rPr>
-        <w:t>No Info useful in it, except for the Auth Server</w:t>
+        <w:t xml:space="preserve">No Info useful in it, except for the </w:t>
+      </w:r>
+      <w:proofErr w:type="spellStart"/>
+      <w:r>
+        <w:rPr>
+          <w:rFonts w:ascii="Calibri" w:hAnsi="Calibri" w:cs="Calibri"/>
+          <w:color w:val="000000"/>
+          <w:lang w:val="en"/>
+        </w:rPr>
+        <w:t>Auth</w:t>
+      </w:r>
+      <w:proofErr w:type="spellEnd"/>
+      <w:r>
+        <w:rPr>
+          <w:rFonts w:ascii="Calibri" w:hAnsi="Calibri" w:cs="Calibri"/>
+          <w:color w:val="000000"/>
+          <w:lang w:val="en"/>
+        </w:rPr>
+        <w:t xml:space="preserve"> Server</w:t>
       </w:r>
     </w:p>
     <w:p>
@@ -18850,7 +19728,25 @@
           <w:color w:val="000000"/>
           <w:lang w:val="en"/>
         </w:rPr>
-        <w:t>Only Auth Server should decode refresh key.</w:t>
+        <w:t xml:space="preserve">Only </w:t>
+      </w:r>
+      <w:proofErr w:type="spellStart"/>
+      <w:r>
+        <w:rPr>
+          <w:rFonts w:ascii="Calibri" w:hAnsi="Calibri" w:cs="Calibri"/>
+          <w:color w:val="000000"/>
+          <w:lang w:val="en"/>
+        </w:rPr>
+        <w:t>Auth</w:t>
+      </w:r>
+      <w:proofErr w:type="spellEnd"/>
+      <w:r>
+        <w:rPr>
+          <w:rFonts w:ascii="Calibri" w:hAnsi="Calibri" w:cs="Calibri"/>
+          <w:color w:val="000000"/>
+          <w:lang w:val="en"/>
+        </w:rPr>
+        <w:t xml:space="preserve"> Server should decode refresh key.</w:t>
       </w:r>
     </w:p>
     <w:p>
@@ -18976,7 +19872,7 @@
       <w:pPr>
         <w:pStyle w:val="Heading3"/>
       </w:pPr>
-      <w:bookmarkStart w:id="58" w:name="_Toc514762919"/>
+      <w:bookmarkStart w:id="59" w:name="_Toc514762919"/>
       <w:bookmarkEnd w:id="57"/>
       <w:r>
         <w:lastRenderedPageBreak/>
@@ -19121,7 +20017,27 @@
           <w:bCs/>
           <w:color w:val="3B4151"/>
         </w:rPr>
-        <w:t>/api/Login/sign-in</w:t>
+        <w:t>/</w:t>
+      </w:r>
+      <w:proofErr w:type="spellStart"/>
+      <w:r>
+        <w:rPr>
+          <w:rFonts w:ascii="Courier New" w:hAnsi="Courier New" w:cs="Courier New"/>
+          <w:b/>
+          <w:bCs/>
+          <w:color w:val="3B4151"/>
+        </w:rPr>
+        <w:t>api</w:t>
+      </w:r>
+      <w:proofErr w:type="spellEnd"/>
+      <w:r>
+        <w:rPr>
+          <w:rFonts w:ascii="Courier New" w:hAnsi="Courier New" w:cs="Courier New"/>
+          <w:b/>
+          <w:bCs/>
+          <w:color w:val="3B4151"/>
+        </w:rPr>
+        <w:t>/Login/sign-in</w:t>
       </w:r>
     </w:p>
     <w:p>
@@ -19186,7 +20102,29 @@
           <w:bCs/>
           <w:color w:val="3B4151"/>
         </w:rPr>
-        <w:t>/api/Login/tokens/{token}/refresh</w:t>
+        <w:t>/</w:t>
+      </w:r>
+      <w:proofErr w:type="spellStart"/>
+      <w:r>
+        <w:rPr>
+          <w:rStyle w:val="opblock-summary-path"/>
+          <w:rFonts w:ascii="Courier New" w:hAnsi="Courier New" w:cs="Courier New"/>
+          <w:b/>
+          <w:bCs/>
+          <w:color w:val="3B4151"/>
+        </w:rPr>
+        <w:t>api</w:t>
+      </w:r>
+      <w:proofErr w:type="spellEnd"/>
+      <w:r>
+        <w:rPr>
+          <w:rStyle w:val="opblock-summary-path"/>
+          <w:rFonts w:ascii="Courier New" w:hAnsi="Courier New" w:cs="Courier New"/>
+          <w:b/>
+          <w:bCs/>
+          <w:color w:val="3B4151"/>
+        </w:rPr>
+        <w:t>/Login/tokens/{token}/refresh</w:t>
       </w:r>
     </w:p>
     <w:p>
@@ -19255,7 +20193,27 @@
           <w:bCs/>
           <w:color w:val="3B4151"/>
         </w:rPr>
-        <w:t>/api/Login/sign-up</w:t>
+        <w:t>/</w:t>
+      </w:r>
+      <w:proofErr w:type="spellStart"/>
+      <w:r>
+        <w:rPr>
+          <w:rFonts w:ascii="Courier New" w:hAnsi="Courier New" w:cs="Courier New"/>
+          <w:b/>
+          <w:bCs/>
+          <w:color w:val="3B4151"/>
+        </w:rPr>
+        <w:t>api</w:t>
+      </w:r>
+      <w:proofErr w:type="spellEnd"/>
+      <w:r>
+        <w:rPr>
+          <w:rFonts w:ascii="Courier New" w:hAnsi="Courier New" w:cs="Courier New"/>
+          <w:b/>
+          <w:bCs/>
+          <w:color w:val="3B4151"/>
+        </w:rPr>
+        <w:t>/Login/sign-up</w:t>
       </w:r>
     </w:p>
     <w:p>
@@ -19345,7 +20303,15 @@
       </w:pPr>
       <w:r>
         <w:lastRenderedPageBreak/>
-        <w:t>GDPR and PbD Factor</w:t>
+        <w:t xml:space="preserve">GDPR and </w:t>
+      </w:r>
+      <w:proofErr w:type="spellStart"/>
+      <w:r>
+        <w:t>PbD</w:t>
+      </w:r>
+      <w:proofErr w:type="spellEnd"/>
+      <w:r>
+        <w:t xml:space="preserve"> Factor</w:t>
       </w:r>
     </w:p>
     <w:p/>
@@ -19353,11 +20319,11 @@
       <w:pPr>
         <w:pStyle w:val="Heading2"/>
       </w:pPr>
-      <w:bookmarkStart w:id="59" w:name="_Toc2613577"/>
+      <w:bookmarkStart w:id="60" w:name="_Toc2863358"/>
       <w:r>
         <w:t>Authorization</w:t>
       </w:r>
-      <w:bookmarkEnd w:id="59"/>
+      <w:bookmarkEnd w:id="60"/>
     </w:p>
     <w:p>
       <w:pPr>
@@ -19518,6 +20484,8 @@
           <w:lang w:val="en"/>
         </w:rPr>
       </w:pPr>
+      <w:proofErr w:type="spellStart"/>
+      <w:proofErr w:type="gramStart"/>
       <w:r>
         <w:rPr>
           <w:rFonts w:ascii="Calibri" w:hAnsi="Calibri" w:cs="Calibri"/>
@@ -19526,21 +20494,23 @@
           <w:szCs w:val="24"/>
           <w:lang w:val="en"/>
         </w:rPr>
-        <w:t>xxxxx.yyyyy.zzzzz Let's break down the different parts.</w:t>
-      </w:r>
-    </w:p>
-    <w:p>
-      <w:pPr>
-        <w:rPr>
-          <w:rFonts w:ascii="Calibri" w:hAnsi="Calibri" w:cs="Calibri"/>
-          <w:b/>
+        <w:t>xxxxx.yyyyy.zzzzz</w:t>
+      </w:r>
+      <w:proofErr w:type="spellEnd"/>
+      <w:proofErr w:type="gramEnd"/>
+      <w:r>
+        <w:rPr>
+          <w:rFonts w:ascii="Calibri" w:hAnsi="Calibri" w:cs="Calibri"/>
           <w:color w:val="000000"/>
           <w:sz w:val="24"/>
           <w:szCs w:val="24"/>
           <w:lang w:val="en"/>
         </w:rPr>
-      </w:pPr>
-      <w:r>
+        <w:t xml:space="preserve"> Let's break down the different parts.</w:t>
+      </w:r>
+    </w:p>
+    <w:p>
+      <w:pPr>
         <w:rPr>
           <w:rFonts w:ascii="Calibri" w:hAnsi="Calibri" w:cs="Calibri"/>
           <w:b/>
@@ -19549,20 +20519,21 @@
           <w:szCs w:val="24"/>
           <w:lang w:val="en"/>
         </w:rPr>
-        <w:t>Header</w:t>
-      </w:r>
-    </w:p>
-    <w:p>
-      <w:pPr>
-        <w:rPr>
-          <w:rFonts w:ascii="Calibri" w:hAnsi="Calibri" w:cs="Calibri"/>
+      </w:pPr>
+      <w:r>
+        <w:rPr>
+          <w:rFonts w:ascii="Calibri" w:hAnsi="Calibri" w:cs="Calibri"/>
+          <w:b/>
           <w:color w:val="000000"/>
           <w:sz w:val="24"/>
           <w:szCs w:val="24"/>
           <w:lang w:val="en"/>
         </w:rPr>
-      </w:pPr>
-      <w:r>
+        <w:t>Header</w:t>
+      </w:r>
+    </w:p>
+    <w:p>
+      <w:pPr>
         <w:rPr>
           <w:rFonts w:ascii="Calibri" w:hAnsi="Calibri" w:cs="Calibri"/>
           <w:color w:val="000000"/>
@@ -19570,21 +20541,20 @@
           <w:szCs w:val="24"/>
           <w:lang w:val="en"/>
         </w:rPr>
-        <w:t>The header typically consists of two parts: the type of the token, which is JWT, and the signing algorithm being used, such as HMAC SHA256 or RSA.</w:t>
-      </w:r>
-    </w:p>
-    <w:p>
-      <w:pPr>
-        <w:rPr>
-          <w:rFonts w:ascii="Calibri" w:hAnsi="Calibri" w:cs="Calibri"/>
-          <w:b/>
+      </w:pPr>
+      <w:r>
+        <w:rPr>
+          <w:rFonts w:ascii="Calibri" w:hAnsi="Calibri" w:cs="Calibri"/>
           <w:color w:val="000000"/>
           <w:sz w:val="24"/>
           <w:szCs w:val="24"/>
           <w:lang w:val="en"/>
         </w:rPr>
-      </w:pPr>
-      <w:r>
+        <w:t>The header typically consists of two parts: the type of the token, which is JWT, and the signing algorithm being used, such as HMAC SHA256 or RSA.</w:t>
+      </w:r>
+    </w:p>
+    <w:p>
+      <w:pPr>
         <w:rPr>
           <w:rFonts w:ascii="Calibri" w:hAnsi="Calibri" w:cs="Calibri"/>
           <w:b/>
@@ -19593,20 +20563,21 @@
           <w:szCs w:val="24"/>
           <w:lang w:val="en"/>
         </w:rPr>
-        <w:t>Payload</w:t>
-      </w:r>
-    </w:p>
-    <w:p>
-      <w:pPr>
-        <w:rPr>
-          <w:rFonts w:ascii="Calibri" w:hAnsi="Calibri" w:cs="Calibri"/>
+      </w:pPr>
+      <w:r>
+        <w:rPr>
+          <w:rFonts w:ascii="Calibri" w:hAnsi="Calibri" w:cs="Calibri"/>
+          <w:b/>
           <w:color w:val="000000"/>
           <w:sz w:val="24"/>
           <w:szCs w:val="24"/>
           <w:lang w:val="en"/>
         </w:rPr>
-      </w:pPr>
-      <w:r>
+        <w:t>Payload</w:t>
+      </w:r>
+    </w:p>
+    <w:p>
+      <w:pPr>
         <w:rPr>
           <w:rFonts w:ascii="Calibri" w:hAnsi="Calibri" w:cs="Calibri"/>
           <w:color w:val="000000"/>
@@ -19614,11 +20585,8 @@
           <w:szCs w:val="24"/>
           <w:lang w:val="en"/>
         </w:rPr>
-        <w:t>The second part of the token is the payload, which contains the claims. Claims are statements about an entity (typically, the user) and additional data. There are three types of claims: registered, public, and private claims.</w:t>
-      </w:r>
-    </w:p>
-    <w:p>
-      <w:pPr>
+      </w:pPr>
+      <w:r>
         <w:rPr>
           <w:rFonts w:ascii="Calibri" w:hAnsi="Calibri" w:cs="Calibri"/>
           <w:color w:val="000000"/>
@@ -19626,31 +20594,31 @@
           <w:szCs w:val="24"/>
           <w:lang w:val="en"/>
         </w:rPr>
-      </w:pPr>
-      <w:r>
-        <w:rPr>
-          <w:rFonts w:ascii="Calibri" w:hAnsi="Calibri" w:cs="Calibri"/>
-          <w:b/>
+        <w:t>The second part of the token is the payload, which contains the claims. Claims are statements about an entity (typically, the user) and additional data. There are three types of claims: registered, public, and private claims.</w:t>
+      </w:r>
+    </w:p>
+    <w:p>
+      <w:pPr>
+        <w:rPr>
+          <w:rFonts w:ascii="Calibri" w:hAnsi="Calibri" w:cs="Calibri"/>
           <w:color w:val="000000"/>
           <w:sz w:val="24"/>
           <w:szCs w:val="24"/>
           <w:lang w:val="en"/>
         </w:rPr>
-        <w:t>Registered claims:</w:t>
-      </w:r>
-      <w:r>
-        <w:rPr>
-          <w:rFonts w:ascii="Calibri" w:hAnsi="Calibri" w:cs="Calibri"/>
+      </w:pPr>
+      <w:r>
+        <w:rPr>
+          <w:rFonts w:ascii="Calibri" w:hAnsi="Calibri" w:cs="Calibri"/>
+          <w:b/>
           <w:color w:val="000000"/>
           <w:sz w:val="24"/>
           <w:szCs w:val="24"/>
           <w:lang w:val="en"/>
         </w:rPr>
-        <w:t xml:space="preserve"> These are a set of predefined claims which are not mandatory but recommended, to provide a set of useful, interoperable claims. Some of them are: iss (issuer), exp (expiration time), sub (subject), aud (audience), and others.</w:t>
-      </w:r>
-    </w:p>
-    <w:p>
-      <w:pPr>
+        <w:t>Registered claims:</w:t>
+      </w:r>
+      <w:r>
         <w:rPr>
           <w:rFonts w:ascii="Calibri" w:hAnsi="Calibri" w:cs="Calibri"/>
           <w:color w:val="000000"/>
@@ -19658,7 +20626,9 @@
           <w:szCs w:val="24"/>
           <w:lang w:val="en"/>
         </w:rPr>
-      </w:pPr>
+        <w:t xml:space="preserve"> These are a set of predefined claims which are not mandatory but recommended, to provide a set of useful, interoperable claims. Some of them are: </w:t>
+      </w:r>
+      <w:proofErr w:type="spellStart"/>
       <w:r>
         <w:rPr>
           <w:rFonts w:ascii="Calibri" w:hAnsi="Calibri" w:cs="Calibri"/>
@@ -19667,6 +20637,82 @@
           <w:szCs w:val="24"/>
           <w:lang w:val="en"/>
         </w:rPr>
+        <w:t>iss</w:t>
+      </w:r>
+      <w:proofErr w:type="spellEnd"/>
+      <w:r>
+        <w:rPr>
+          <w:rFonts w:ascii="Calibri" w:hAnsi="Calibri" w:cs="Calibri"/>
+          <w:color w:val="000000"/>
+          <w:sz w:val="24"/>
+          <w:szCs w:val="24"/>
+          <w:lang w:val="en"/>
+        </w:rPr>
+        <w:t xml:space="preserve"> (issuer), </w:t>
+      </w:r>
+      <w:proofErr w:type="spellStart"/>
+      <w:r>
+        <w:rPr>
+          <w:rFonts w:ascii="Calibri" w:hAnsi="Calibri" w:cs="Calibri"/>
+          <w:color w:val="000000"/>
+          <w:sz w:val="24"/>
+          <w:szCs w:val="24"/>
+          <w:lang w:val="en"/>
+        </w:rPr>
+        <w:t>exp</w:t>
+      </w:r>
+      <w:proofErr w:type="spellEnd"/>
+      <w:r>
+        <w:rPr>
+          <w:rFonts w:ascii="Calibri" w:hAnsi="Calibri" w:cs="Calibri"/>
+          <w:color w:val="000000"/>
+          <w:sz w:val="24"/>
+          <w:szCs w:val="24"/>
+          <w:lang w:val="en"/>
+        </w:rPr>
+        <w:t xml:space="preserve"> (expiration time), sub (subject), </w:t>
+      </w:r>
+      <w:proofErr w:type="spellStart"/>
+      <w:r>
+        <w:rPr>
+          <w:rFonts w:ascii="Calibri" w:hAnsi="Calibri" w:cs="Calibri"/>
+          <w:color w:val="000000"/>
+          <w:sz w:val="24"/>
+          <w:szCs w:val="24"/>
+          <w:lang w:val="en"/>
+        </w:rPr>
+        <w:t>aud</w:t>
+      </w:r>
+      <w:proofErr w:type="spellEnd"/>
+      <w:r>
+        <w:rPr>
+          <w:rFonts w:ascii="Calibri" w:hAnsi="Calibri" w:cs="Calibri"/>
+          <w:color w:val="000000"/>
+          <w:sz w:val="24"/>
+          <w:szCs w:val="24"/>
+          <w:lang w:val="en"/>
+        </w:rPr>
+        <w:t xml:space="preserve"> (audience), and others.</w:t>
+      </w:r>
+    </w:p>
+    <w:p>
+      <w:pPr>
+        <w:rPr>
+          <w:rFonts w:ascii="Calibri" w:hAnsi="Calibri" w:cs="Calibri"/>
+          <w:color w:val="000000"/>
+          <w:sz w:val="24"/>
+          <w:szCs w:val="24"/>
+          <w:lang w:val="en"/>
+        </w:rPr>
+      </w:pPr>
+      <w:r>
+        <w:rPr>
+          <w:rFonts w:ascii="Calibri" w:hAnsi="Calibri" w:cs="Calibri"/>
+          <w:color w:val="000000"/>
+          <w:sz w:val="24"/>
+          <w:szCs w:val="24"/>
+          <w:lang w:val="en"/>
+        </w:rPr>
         <w:lastRenderedPageBreak/>
         <w:t>Public claims: These can be defined at will by those using JWTs. But to avoid collisions they should be defined in the IANA JSON Web Token Registry or be defined as a URI that contains a collision resistant namespace.</w:t>
       </w:r>
@@ -19841,7 +20887,15 @@
         <w:pStyle w:val="Heading3"/>
       </w:pPr>
       <w:r>
-        <w:t>GDPR and PbD Factor</w:t>
+        <w:t xml:space="preserve">GDPR and </w:t>
+      </w:r>
+      <w:proofErr w:type="spellStart"/>
+      <w:r>
+        <w:t>PbD</w:t>
+      </w:r>
+      <w:proofErr w:type="spellEnd"/>
+      <w:r>
+        <w:t xml:space="preserve"> Factor</w:t>
       </w:r>
     </w:p>
     <w:p>
@@ -19854,11 +20908,11 @@
       <w:pPr>
         <w:pStyle w:val="Heading2"/>
       </w:pPr>
-      <w:bookmarkStart w:id="60" w:name="_Toc2613578"/>
+      <w:bookmarkStart w:id="61" w:name="_Toc2863359"/>
       <w:r>
         <w:t>Customer - Landing Page</w:t>
       </w:r>
-      <w:bookmarkEnd w:id="60"/>
+      <w:bookmarkEnd w:id="61"/>
     </w:p>
     <w:p>
       <w:r>
@@ -19914,7 +20968,15 @@
         <w:pStyle w:val="Heading3"/>
       </w:pPr>
       <w:r>
-        <w:t>GDPR and PbD Factor</w:t>
+        <w:t xml:space="preserve">GDPR and </w:t>
+      </w:r>
+      <w:proofErr w:type="spellStart"/>
+      <w:r>
+        <w:t>PbD</w:t>
+      </w:r>
+      <w:proofErr w:type="spellEnd"/>
+      <w:r>
+        <w:t xml:space="preserve"> Factor</w:t>
       </w:r>
     </w:p>
     <w:p>
@@ -19928,11 +20990,11 @@
       <w:pPr>
         <w:pStyle w:val="Heading2"/>
       </w:pPr>
-      <w:bookmarkStart w:id="61" w:name="_Toc2613579"/>
+      <w:bookmarkStart w:id="62" w:name="_Toc2863360"/>
       <w:r>
         <w:t>Agent - Landing Page</w:t>
       </w:r>
-      <w:bookmarkEnd w:id="61"/>
+      <w:bookmarkEnd w:id="62"/>
     </w:p>
     <w:p>
       <w:r>
@@ -19987,7 +21049,15 @@
         <w:pStyle w:val="Heading3"/>
       </w:pPr>
       <w:r>
-        <w:t>GDPR and PbD Factor</w:t>
+        <w:t xml:space="preserve">GDPR and </w:t>
+      </w:r>
+      <w:proofErr w:type="spellStart"/>
+      <w:r>
+        <w:t>PbD</w:t>
+      </w:r>
+      <w:proofErr w:type="spellEnd"/>
+      <w:r>
+        <w:t xml:space="preserve"> Factor</w:t>
       </w:r>
     </w:p>
     <w:p>
@@ -20001,11 +21071,11 @@
       <w:pPr>
         <w:pStyle w:val="Heading2"/>
       </w:pPr>
-      <w:bookmarkStart w:id="62" w:name="_Toc2613580"/>
+      <w:bookmarkStart w:id="63" w:name="_Toc2863361"/>
       <w:r>
         <w:t>Customer – Raise Travel Request</w:t>
       </w:r>
-      <w:bookmarkEnd w:id="62"/>
+      <w:bookmarkEnd w:id="63"/>
     </w:p>
     <w:p>
       <w:r>
@@ -20061,7 +21131,15 @@
       </w:pPr>
       <w:r>
         <w:lastRenderedPageBreak/>
-        <w:t>GDPR and PbD Factor</w:t>
+        <w:t xml:space="preserve">GDPR and </w:t>
+      </w:r>
+      <w:proofErr w:type="spellStart"/>
+      <w:r>
+        <w:t>PbD</w:t>
+      </w:r>
+      <w:proofErr w:type="spellEnd"/>
+      <w:r>
+        <w:t xml:space="preserve"> Factor</w:t>
       </w:r>
     </w:p>
     <w:p>
@@ -20073,11 +21151,11 @@
       <w:pPr>
         <w:pStyle w:val="Heading2"/>
       </w:pPr>
-      <w:bookmarkStart w:id="63" w:name="_Toc2613581"/>
+      <w:bookmarkStart w:id="64" w:name="_Toc2863362"/>
       <w:r>
         <w:t>Customer – Approve Travel Request</w:t>
       </w:r>
-      <w:bookmarkEnd w:id="63"/>
+      <w:bookmarkEnd w:id="64"/>
     </w:p>
     <w:p>
       <w:r>
@@ -20132,7 +21210,15 @@
         <w:pStyle w:val="Heading3"/>
       </w:pPr>
       <w:r>
-        <w:t>GDPR and PbD Factor</w:t>
+        <w:t xml:space="preserve">GDPR and </w:t>
+      </w:r>
+      <w:proofErr w:type="spellStart"/>
+      <w:r>
+        <w:t>PbD</w:t>
+      </w:r>
+      <w:proofErr w:type="spellEnd"/>
+      <w:r>
+        <w:t xml:space="preserve"> Factor</w:t>
       </w:r>
     </w:p>
     <w:p>
@@ -20146,11 +21232,11 @@
       <w:pPr>
         <w:pStyle w:val="Heading2"/>
       </w:pPr>
-      <w:bookmarkStart w:id="64" w:name="_Toc2613582"/>
+      <w:bookmarkStart w:id="65" w:name="_Toc2863363"/>
       <w:r>
         <w:t>Agent – Search Travel Request</w:t>
       </w:r>
-      <w:bookmarkEnd w:id="64"/>
+      <w:bookmarkEnd w:id="65"/>
     </w:p>
     <w:p>
       <w:r>
@@ -20205,7 +21291,15 @@
         <w:pStyle w:val="Heading3"/>
       </w:pPr>
       <w:r>
-        <w:t>GDPR and PbD Factor</w:t>
+        <w:t xml:space="preserve">GDPR and </w:t>
+      </w:r>
+      <w:proofErr w:type="spellStart"/>
+      <w:r>
+        <w:t>PbD</w:t>
+      </w:r>
+      <w:proofErr w:type="spellEnd"/>
+      <w:r>
+        <w:t xml:space="preserve"> Factor</w:t>
       </w:r>
     </w:p>
     <w:p>
@@ -20219,11 +21313,11 @@
       <w:pPr>
         <w:pStyle w:val="Heading2"/>
       </w:pPr>
-      <w:bookmarkStart w:id="65" w:name="_Toc2613583"/>
+      <w:bookmarkStart w:id="66" w:name="_Toc2863364"/>
       <w:r>
         <w:t>Agent – Submit Travel Request</w:t>
       </w:r>
-      <w:bookmarkEnd w:id="65"/>
+      <w:bookmarkEnd w:id="66"/>
     </w:p>
     <w:p>
       <w:r>
@@ -20278,7 +21372,15 @@
         <w:pStyle w:val="Heading3"/>
       </w:pPr>
       <w:r>
-        <w:t>GDPR and PbD Factor</w:t>
+        <w:t xml:space="preserve">GDPR and </w:t>
+      </w:r>
+      <w:proofErr w:type="spellStart"/>
+      <w:r>
+        <w:t>PbD</w:t>
+      </w:r>
+      <w:proofErr w:type="spellEnd"/>
+      <w:r>
+        <w:t xml:space="preserve"> Factor</w:t>
       </w:r>
     </w:p>
     <w:p>
@@ -20292,11 +21394,11 @@
       <w:pPr>
         <w:pStyle w:val="Heading2"/>
       </w:pPr>
-      <w:bookmarkStart w:id="66" w:name="_Toc2613584"/>
+      <w:bookmarkStart w:id="67" w:name="_Toc2863365"/>
       <w:r>
         <w:t>Notification</w:t>
       </w:r>
-      <w:bookmarkEnd w:id="66"/>
+      <w:bookmarkEnd w:id="67"/>
     </w:p>
     <w:p>
       <w:r>
@@ -20351,7 +21453,15 @@
         <w:pStyle w:val="Heading3"/>
       </w:pPr>
       <w:r>
-        <w:t>GDPR and PbD Factor</w:t>
+        <w:t xml:space="preserve">GDPR and </w:t>
+      </w:r>
+      <w:proofErr w:type="spellStart"/>
+      <w:r>
+        <w:t>PbD</w:t>
+      </w:r>
+      <w:proofErr w:type="spellEnd"/>
+      <w:r>
+        <w:t xml:space="preserve"> Factor</w:t>
       </w:r>
     </w:p>
     <w:p>
@@ -20374,7 +21484,7 @@
           <w:rFonts w:cs="Trebuchet MS"/>
         </w:rPr>
       </w:pPr>
-      <w:bookmarkStart w:id="67" w:name="_Toc2613585"/>
+      <w:bookmarkStart w:id="68" w:name="_Toc2863366"/>
       <w:r>
         <w:rPr>
           <w:rFonts w:cs="Trebuchet MS"/>
@@ -20382,8 +21492,8 @@
         <w:lastRenderedPageBreak/>
         <w:t>Third party integration</w:t>
       </w:r>
-      <w:bookmarkEnd w:id="58"/>
-      <w:bookmarkEnd w:id="67"/>
+      <w:bookmarkEnd w:id="59"/>
+      <w:bookmarkEnd w:id="68"/>
     </w:p>
     <w:p/>
     <w:p>
@@ -20403,7 +21513,7 @@
           <w:szCs w:val="28"/>
         </w:rPr>
       </w:pPr>
-      <w:bookmarkStart w:id="68" w:name="_Toc514762920"/>
+      <w:bookmarkStart w:id="69" w:name="_Toc514762920"/>
       <w:r>
         <w:br w:type="page"/>
       </w:r>
@@ -20418,7 +21528,7 @@
         <w:suppressAutoHyphens/>
         <w:spacing w:before="480" w:after="0" w:line="276" w:lineRule="auto"/>
       </w:pPr>
-      <w:bookmarkStart w:id="69" w:name="_Toc2613586"/>
+      <w:bookmarkStart w:id="70" w:name="_Toc2863367"/>
       <w:r>
         <w:rPr>
           <w:rFonts w:cs="Trebuchet MS"/>
@@ -20426,20 +21536,20 @@
         <w:lastRenderedPageBreak/>
         <w:t>Risks, Constraints, Limitations &amp; Issues</w:t>
       </w:r>
-      <w:bookmarkEnd w:id="68"/>
       <w:bookmarkEnd w:id="69"/>
+      <w:bookmarkEnd w:id="70"/>
     </w:p>
     <w:p>
       <w:pPr>
         <w:pStyle w:val="Heading2"/>
       </w:pPr>
-      <w:bookmarkStart w:id="70" w:name="_Toc514762921"/>
-      <w:bookmarkStart w:id="71" w:name="_Toc2613587"/>
+      <w:bookmarkStart w:id="71" w:name="_Toc514762921"/>
+      <w:bookmarkStart w:id="72" w:name="_Toc2863368"/>
       <w:r>
         <w:t>Risks</w:t>
       </w:r>
-      <w:bookmarkEnd w:id="70"/>
       <w:bookmarkEnd w:id="71"/>
+      <w:bookmarkEnd w:id="72"/>
     </w:p>
     <w:p>
       <w:pPr>
@@ -20465,13 +21575,13 @@
           <w:szCs w:val="20"/>
         </w:rPr>
       </w:pPr>
-      <w:bookmarkStart w:id="72" w:name="_Toc514762922"/>
-      <w:bookmarkStart w:id="73" w:name="_Toc2613588"/>
+      <w:bookmarkStart w:id="73" w:name="_Toc514762922"/>
+      <w:bookmarkStart w:id="74" w:name="_Toc2863369"/>
       <w:r>
         <w:t>Constraints</w:t>
       </w:r>
-      <w:bookmarkEnd w:id="72"/>
       <w:bookmarkEnd w:id="73"/>
+      <w:bookmarkEnd w:id="74"/>
     </w:p>
     <w:p>
       <w:pPr>
@@ -20501,13 +21611,13 @@
           <w:szCs w:val="20"/>
         </w:rPr>
       </w:pPr>
-      <w:bookmarkStart w:id="74" w:name="_Toc514762923"/>
-      <w:bookmarkStart w:id="75" w:name="_Toc2613589"/>
+      <w:bookmarkStart w:id="75" w:name="_Toc514762923"/>
+      <w:bookmarkStart w:id="76" w:name="_Toc2863370"/>
       <w:r>
         <w:t>Limitations</w:t>
       </w:r>
-      <w:bookmarkEnd w:id="74"/>
       <w:bookmarkEnd w:id="75"/>
+      <w:bookmarkEnd w:id="76"/>
     </w:p>
     <w:p>
       <w:pPr>
@@ -20530,13 +21640,13 @@
       <w:pPr>
         <w:pStyle w:val="Heading2"/>
       </w:pPr>
-      <w:bookmarkStart w:id="76" w:name="_Toc514762924"/>
-      <w:bookmarkStart w:id="77" w:name="_Toc2613590"/>
+      <w:bookmarkStart w:id="77" w:name="_Toc514762924"/>
+      <w:bookmarkStart w:id="78" w:name="_Toc2863371"/>
       <w:r>
         <w:t>Issues</w:t>
       </w:r>
-      <w:bookmarkEnd w:id="76"/>
       <w:bookmarkEnd w:id="77"/>
+      <w:bookmarkEnd w:id="78"/>
     </w:p>
     <w:p>
       <w:pPr>
@@ -20550,13 +21660,13 @@
       <w:pPr>
         <w:pStyle w:val="Heading2"/>
       </w:pPr>
-      <w:bookmarkStart w:id="78" w:name="_Toc514762925"/>
-      <w:bookmarkStart w:id="79" w:name="_Toc2613591"/>
+      <w:bookmarkStart w:id="79" w:name="_Toc514762925"/>
+      <w:bookmarkStart w:id="80" w:name="_Toc2863372"/>
       <w:r>
         <w:t>Dependencies</w:t>
       </w:r>
-      <w:bookmarkEnd w:id="78"/>
       <w:bookmarkEnd w:id="79"/>
+      <w:bookmarkEnd w:id="80"/>
     </w:p>
     <w:tbl>
       <w:tblPr>
@@ -20684,7 +21794,7 @@
           <w:rFonts w:cs="Trebuchet MS"/>
         </w:rPr>
       </w:pPr>
-      <w:bookmarkStart w:id="80" w:name="_Toc514762926"/>
+      <w:bookmarkStart w:id="81" w:name="_Toc514762926"/>
     </w:p>
     <w:p>
       <w:pPr>
@@ -20709,7 +21819,7 @@
         <w:suppressAutoHyphens/>
         <w:spacing w:before="480" w:after="0" w:line="276" w:lineRule="auto"/>
       </w:pPr>
-      <w:bookmarkStart w:id="81" w:name="_Toc2613592"/>
+      <w:bookmarkStart w:id="82" w:name="_Toc2863373"/>
       <w:r>
         <w:rPr>
           <w:rFonts w:cs="Trebuchet MS"/>
@@ -20717,20 +21827,20 @@
         <w:lastRenderedPageBreak/>
         <w:t>Appendix</w:t>
       </w:r>
-      <w:bookmarkEnd w:id="80"/>
       <w:bookmarkEnd w:id="81"/>
+      <w:bookmarkEnd w:id="82"/>
     </w:p>
     <w:p>
       <w:pPr>
         <w:pStyle w:val="Heading2"/>
       </w:pPr>
-      <w:bookmarkStart w:id="82" w:name="_Toc514762927"/>
-      <w:bookmarkStart w:id="83" w:name="_Toc2613593"/>
+      <w:bookmarkStart w:id="83" w:name="_Toc514762927"/>
+      <w:bookmarkStart w:id="84" w:name="_Toc2863374"/>
       <w:r>
         <w:t>Project Standards and Conventions</w:t>
       </w:r>
-      <w:bookmarkEnd w:id="82"/>
       <w:bookmarkEnd w:id="83"/>
+      <w:bookmarkEnd w:id="84"/>
     </w:p>
     <w:tbl>
       <w:tblPr>
@@ -20849,8 +21959,8 @@
       <w:pPr>
         <w:pStyle w:val="Heading2"/>
       </w:pPr>
-      <w:bookmarkStart w:id="84" w:name="_Toc514762928"/>
-      <w:bookmarkStart w:id="85" w:name="_Toc2613594"/>
+      <w:bookmarkStart w:id="85" w:name="_Toc514762928"/>
+      <w:bookmarkStart w:id="86" w:name="_Toc2863375"/>
       <w:r>
         <w:t>Development</w:t>
       </w:r>
@@ -20860,8 +21970,8 @@
         </w:rPr>
         <w:t xml:space="preserve"> Environment Parameters</w:t>
       </w:r>
-      <w:bookmarkEnd w:id="84"/>
       <w:bookmarkEnd w:id="85"/>
+      <w:bookmarkEnd w:id="86"/>
     </w:p>
     <w:tbl>
       <w:tblPr>
@@ -21228,7 +22338,7 @@
         <w:rFonts w:asciiTheme="majorHAnsi" w:hAnsiTheme="majorHAnsi"/>
         <w:noProof/>
       </w:rPr>
-      <w:t>33</w:t>
+      <w:t>21</w:t>
     </w:r>
     <w:r>
       <w:rPr>
@@ -53494,6 +54604,7 @@
   <w:style w:type="character" w:default="1" w:styleId="DefaultParagraphFont">
     <w:name w:val="Default Paragraph Font"/>
     <w:uiPriority w:val="1"/>
+    <w:semiHidden/>
     <w:unhideWhenUsed/>
   </w:style>
   <w:style w:type="table" w:default="1" w:styleId="TableNormal">
@@ -55356,7 +56467,7 @@
 </file>
 
 <file path=customXml/itemProps1.xml><?xml version="1.0" encoding="utf-8"?>
-<ds:datastoreItem xmlns:ds="http://schemas.openxmlformats.org/officeDocument/2006/customXml" ds:itemID="{A8423724-9B76-41EA-90E0-756A529568ED}">
+<ds:datastoreItem xmlns:ds="http://schemas.openxmlformats.org/officeDocument/2006/customXml" ds:itemID="{8D09C5FE-3A24-4C43-8792-EF5023ECD405}">
   <ds:schemaRefs>
     <ds:schemaRef ds:uri="http://schemas.openxmlformats.org/officeDocument/2006/bibliography"/>
   </ds:schemaRefs>

</xml_diff>

<commit_message>
Added Dependency Section and updated Dependency
</commit_message>
<xml_diff>
--- a/CL_MVP_Technical_Approach_Document_v0.4.docx
+++ b/CL_MVP_Technical_Approach_Document_v0.4.docx
@@ -3843,8 +3843,6 @@
         </w:rPr>
         <w:t>Nomenclature</w:t>
       </w:r>
-      <w:bookmarkStart w:id="0" w:name="_GoBack"/>
-      <w:bookmarkEnd w:id="0"/>
       <w:r>
         <w:rPr>
           <w:noProof/>
@@ -5540,8 +5538,8 @@
           <w:rFonts w:cs="Trebuchet MS"/>
         </w:rPr>
       </w:pPr>
-      <w:bookmarkStart w:id="1" w:name="_Toc514762896"/>
-      <w:bookmarkStart w:id="2" w:name="_Toc2863325"/>
+      <w:bookmarkStart w:id="0" w:name="_Toc514762896"/>
+      <w:bookmarkStart w:id="1" w:name="_Toc2863325"/>
       <w:r>
         <w:rPr>
           <w:rFonts w:cs="Trebuchet MS"/>
@@ -5549,8 +5547,8 @@
         <w:lastRenderedPageBreak/>
         <w:t>Introduction</w:t>
       </w:r>
+      <w:bookmarkEnd w:id="0"/>
       <w:bookmarkEnd w:id="1"/>
-      <w:bookmarkEnd w:id="2"/>
     </w:p>
     <w:p>
       <w:pPr>
@@ -5959,7 +5957,7 @@
         <w:suppressAutoHyphens/>
         <w:spacing w:before="480" w:after="0" w:line="276" w:lineRule="auto"/>
       </w:pPr>
-      <w:bookmarkStart w:id="3" w:name="_Toc2863326"/>
+      <w:bookmarkStart w:id="2" w:name="_Toc2863326"/>
       <w:r>
         <w:rPr>
           <w:rFonts w:cs="Trebuchet MS"/>
@@ -5973,7 +5971,7 @@
         </w:rPr>
         <w:t>?</w:t>
       </w:r>
-      <w:bookmarkEnd w:id="3"/>
+      <w:bookmarkEnd w:id="2"/>
     </w:p>
     <w:p>
       <w:pPr>
@@ -7636,7 +7634,7 @@
           <w:lang w:val="en-IN"/>
         </w:rPr>
       </w:pPr>
-      <w:bookmarkStart w:id="4" w:name="_Toc2863327"/>
+      <w:bookmarkStart w:id="3" w:name="_Toc2863327"/>
       <w:r>
         <w:rPr>
           <w:lang w:val="en-IN"/>
@@ -7667,7 +7665,7 @@
         </w:rPr>
         <w:t>Transformation</w:t>
       </w:r>
-      <w:bookmarkEnd w:id="4"/>
+      <w:bookmarkEnd w:id="3"/>
     </w:p>
     <w:p>
       <w:pPr>
@@ -9105,7 +9103,7 @@
           <w:szCs w:val="28"/>
         </w:rPr>
       </w:pPr>
-      <w:bookmarkStart w:id="5" w:name="_Toc514762897"/>
+      <w:bookmarkStart w:id="4" w:name="_Toc514762897"/>
       <w:r>
         <w:rPr>
           <w:rFonts w:cs="Trebuchet MS"/>
@@ -9126,8 +9124,8 @@
           <w:rFonts w:cs="Trebuchet MS"/>
         </w:rPr>
       </w:pPr>
-      <w:bookmarkStart w:id="6" w:name="_Toc2863328"/>
-      <w:bookmarkEnd w:id="5"/>
+      <w:bookmarkStart w:id="5" w:name="_Toc2863328"/>
+      <w:bookmarkEnd w:id="4"/>
       <w:r>
         <w:rPr>
           <w:rFonts w:cs="Trebuchet MS"/>
@@ -9135,7 +9133,7 @@
         <w:lastRenderedPageBreak/>
         <w:t>Objective</w:t>
       </w:r>
-      <w:bookmarkEnd w:id="6"/>
+      <w:bookmarkEnd w:id="5"/>
     </w:p>
     <w:p>
       <w:pPr>
@@ -9350,7 +9348,7 @@
           <w:lang w:val="en"/>
         </w:rPr>
       </w:pPr>
-      <w:bookmarkStart w:id="7" w:name="_Toc2863329"/>
+      <w:bookmarkStart w:id="6" w:name="_Toc2863329"/>
       <w:r>
         <w:rPr>
           <w:lang w:val="en-IN"/>
@@ -9375,7 +9373,7 @@
         </w:rPr>
         <w:t>s</w:t>
       </w:r>
-      <w:bookmarkEnd w:id="7"/>
+      <w:bookmarkEnd w:id="6"/>
     </w:p>
     <w:p>
       <w:pPr>
@@ -10429,7 +10427,7 @@
           <w:szCs w:val="28"/>
         </w:rPr>
       </w:pPr>
-      <w:bookmarkStart w:id="8" w:name="_Toc514762898"/>
+      <w:bookmarkStart w:id="7" w:name="_Toc514762898"/>
       <w:r>
         <w:rPr>
           <w:rFonts w:cs="Trebuchet MS"/>
@@ -10453,7 +10451,7 @@
         <w:suppressAutoHyphens/>
         <w:spacing w:before="480" w:after="0" w:line="276" w:lineRule="auto"/>
       </w:pPr>
-      <w:bookmarkStart w:id="9" w:name="_Toc2863330"/>
+      <w:bookmarkStart w:id="8" w:name="_Toc2863330"/>
       <w:r>
         <w:rPr>
           <w:rFonts w:cs="Trebuchet MS"/>
@@ -10461,23 +10459,23 @@
         <w:lastRenderedPageBreak/>
         <w:t>Definitions, Acronyms and Abbreviations</w:t>
       </w:r>
+      <w:bookmarkEnd w:id="7"/>
       <w:bookmarkEnd w:id="8"/>
+    </w:p>
+    <w:p>
+      <w:pPr>
+        <w:pStyle w:val="Heading2"/>
+        <w:rPr>
+          <w:rFonts w:cs="Trebuchet MS"/>
+        </w:rPr>
+      </w:pPr>
+      <w:bookmarkStart w:id="9" w:name="_Toc514762899"/>
+      <w:bookmarkStart w:id="10" w:name="_Toc2863331"/>
+      <w:r>
+        <w:t>Definitions</w:t>
+      </w:r>
       <w:bookmarkEnd w:id="9"/>
-    </w:p>
-    <w:p>
-      <w:pPr>
-        <w:pStyle w:val="Heading2"/>
-        <w:rPr>
-          <w:rFonts w:cs="Trebuchet MS"/>
-        </w:rPr>
-      </w:pPr>
-      <w:bookmarkStart w:id="10" w:name="_Toc514762899"/>
-      <w:bookmarkStart w:id="11" w:name="_Toc2863331"/>
-      <w:r>
-        <w:t>Definitions</w:t>
-      </w:r>
       <w:bookmarkEnd w:id="10"/>
-      <w:bookmarkEnd w:id="11"/>
     </w:p>
     <w:tbl>
       <w:tblPr>
@@ -10676,16 +10674,16 @@
           <w:rFonts w:cs="Trebuchet MS"/>
         </w:rPr>
       </w:pPr>
-      <w:bookmarkStart w:id="12" w:name="_Toc514762900"/>
-      <w:bookmarkStart w:id="13" w:name="_Toc2863332"/>
+      <w:bookmarkStart w:id="11" w:name="_Toc514762900"/>
+      <w:bookmarkStart w:id="12" w:name="_Toc2863332"/>
       <w:r>
         <w:t>Acronyms</w:t>
       </w:r>
+      <w:bookmarkEnd w:id="11"/>
+      <w:r>
+        <w:t xml:space="preserve"> and Abbreviations</w:t>
+      </w:r>
       <w:bookmarkEnd w:id="12"/>
-      <w:r>
-        <w:t xml:space="preserve"> and Abbreviations</w:t>
-      </w:r>
-      <w:bookmarkEnd w:id="13"/>
     </w:p>
     <w:tbl>
       <w:tblPr>
@@ -11836,7 +11834,7 @@
           <w:rFonts w:cs="Trebuchet MS"/>
         </w:rPr>
       </w:pPr>
-      <w:bookmarkStart w:id="14" w:name="_Toc514762902"/>
+      <w:bookmarkStart w:id="13" w:name="_Toc514762902"/>
     </w:p>
     <w:p>
       <w:pPr>
@@ -11869,7 +11867,7 @@
           <w:rFonts w:cs="Trebuchet MS"/>
         </w:rPr>
       </w:pPr>
-      <w:bookmarkStart w:id="15" w:name="_Toc2863333"/>
+      <w:bookmarkStart w:id="14" w:name="_Toc2863333"/>
       <w:r>
         <w:rPr>
           <w:rFonts w:cs="Trebuchet MS"/>
@@ -11877,22 +11875,22 @@
         <w:lastRenderedPageBreak/>
         <w:t>Architectural Representation</w:t>
       </w:r>
+      <w:bookmarkEnd w:id="13"/>
       <w:bookmarkEnd w:id="14"/>
+    </w:p>
+    <w:p/>
+    <w:p>
+      <w:pPr>
+        <w:pStyle w:val="Heading2"/>
+      </w:pPr>
+      <w:bookmarkStart w:id="15" w:name="_Toc2863334"/>
+      <w:r>
+        <w:rPr>
+          <w:lang w:val="en-IN"/>
+        </w:rPr>
+        <w:t>Proposed technical architecture – ATPI application framework</w:t>
+      </w:r>
       <w:bookmarkEnd w:id="15"/>
-    </w:p>
-    <w:p/>
-    <w:p>
-      <w:pPr>
-        <w:pStyle w:val="Heading2"/>
-      </w:pPr>
-      <w:bookmarkStart w:id="16" w:name="_Toc2863334"/>
-      <w:r>
-        <w:rPr>
-          <w:lang w:val="en-IN"/>
-        </w:rPr>
-        <w:t>Proposed technical architecture – ATPI application framework</w:t>
-      </w:r>
-      <w:bookmarkEnd w:id="16"/>
     </w:p>
     <w:p>
       <w:r>
@@ -11940,16 +11938,16 @@
       <w:pPr>
         <w:pStyle w:val="Heading2"/>
       </w:pPr>
-      <w:bookmarkStart w:id="17" w:name="_Toc514762903"/>
-      <w:bookmarkStart w:id="18" w:name="_Toc2863335"/>
+      <w:bookmarkStart w:id="16" w:name="_Toc514762903"/>
+      <w:bookmarkStart w:id="17" w:name="_Toc2863335"/>
       <w:r>
         <w:t>Proposed functional</w:t>
       </w:r>
       <w:r>
         <w:t xml:space="preserve"> Architecture</w:t>
       </w:r>
+      <w:bookmarkEnd w:id="16"/>
       <w:bookmarkEnd w:id="17"/>
-      <w:bookmarkEnd w:id="18"/>
     </w:p>
     <w:p>
       <w:r>
@@ -12002,12 +12000,12 @@
       <w:pPr>
         <w:pStyle w:val="Heading2"/>
       </w:pPr>
-      <w:bookmarkStart w:id="19" w:name="_Toc2863336"/>
+      <w:bookmarkStart w:id="18" w:name="_Toc2863336"/>
       <w:r>
         <w:lastRenderedPageBreak/>
         <w:t>Technical – Functional relationship</w:t>
       </w:r>
-      <w:bookmarkEnd w:id="19"/>
+      <w:bookmarkEnd w:id="18"/>
     </w:p>
     <w:p>
       <w:r>
@@ -12055,11 +12053,11 @@
       <w:pPr>
         <w:pStyle w:val="Heading2"/>
       </w:pPr>
-      <w:bookmarkStart w:id="20" w:name="_Toc2863337"/>
+      <w:bookmarkStart w:id="19" w:name="_Toc2863337"/>
       <w:r>
         <w:t>Component level Technical – Functional relationship</w:t>
       </w:r>
-      <w:bookmarkEnd w:id="20"/>
+      <w:bookmarkEnd w:id="19"/>
     </w:p>
     <w:p>
       <w:r>
@@ -12113,12 +12111,12 @@
       <w:pPr>
         <w:pStyle w:val="Heading2"/>
       </w:pPr>
-      <w:bookmarkStart w:id="21" w:name="_Toc2863338"/>
+      <w:bookmarkStart w:id="20" w:name="_Toc2863338"/>
       <w:r>
         <w:lastRenderedPageBreak/>
         <w:t>Frontend (Angular) Architecture</w:t>
       </w:r>
-      <w:bookmarkEnd w:id="21"/>
+      <w:bookmarkEnd w:id="20"/>
     </w:p>
     <w:p/>
     <w:p>
@@ -12295,7 +12293,7 @@
           <w:rFonts w:cs="Trebuchet MS"/>
         </w:rPr>
       </w:pPr>
-      <w:bookmarkStart w:id="22" w:name="_Toc2863339"/>
+      <w:bookmarkStart w:id="21" w:name="_Toc2863339"/>
       <w:r>
         <w:rPr>
           <w:rFonts w:cs="Trebuchet MS"/>
@@ -12303,23 +12301,23 @@
         <w:lastRenderedPageBreak/>
         <w:t>Scope</w:t>
       </w:r>
+      <w:bookmarkEnd w:id="21"/>
+      <w:r>
+        <w:rPr>
+          <w:rFonts w:cs="Trebuchet MS"/>
+        </w:rPr>
+        <w:t xml:space="preserve"> </w:t>
+      </w:r>
+    </w:p>
+    <w:p>
+      <w:pPr>
+        <w:pStyle w:val="Heading2"/>
+      </w:pPr>
+      <w:bookmarkStart w:id="22" w:name="_Toc2863340"/>
+      <w:r>
+        <w:t>Scope of work</w:t>
+      </w:r>
       <w:bookmarkEnd w:id="22"/>
-      <w:r>
-        <w:rPr>
-          <w:rFonts w:cs="Trebuchet MS"/>
-        </w:rPr>
-        <w:t xml:space="preserve"> </w:t>
-      </w:r>
-    </w:p>
-    <w:p>
-      <w:pPr>
-        <w:pStyle w:val="Heading2"/>
-      </w:pPr>
-      <w:bookmarkStart w:id="23" w:name="_Toc2863340"/>
-      <w:r>
-        <w:t>Scope of work</w:t>
-      </w:r>
-      <w:bookmarkEnd w:id="23"/>
     </w:p>
     <w:p>
       <w:pPr>
@@ -12489,11 +12487,11 @@
       <w:pPr>
         <w:pStyle w:val="Heading2"/>
       </w:pPr>
-      <w:bookmarkStart w:id="24" w:name="_Toc2863341"/>
+      <w:bookmarkStart w:id="23" w:name="_Toc2863341"/>
       <w:r>
         <w:t>Assumption</w:t>
       </w:r>
-      <w:bookmarkEnd w:id="24"/>
+      <w:bookmarkEnd w:id="23"/>
     </w:p>
     <w:p>
       <w:pPr>
@@ -12633,7 +12631,7 @@
         <w:spacing w:before="480" w:after="0" w:line="276" w:lineRule="auto"/>
         <w:ind w:left="720"/>
       </w:pPr>
-      <w:bookmarkStart w:id="25" w:name="_Toc2863342"/>
+      <w:bookmarkStart w:id="24" w:name="_Toc2863342"/>
       <w:r>
         <w:lastRenderedPageBreak/>
         <w:t xml:space="preserve">Proposed </w:t>
@@ -12641,7 +12639,7 @@
       <w:r>
         <w:t>Technology Stack</w:t>
       </w:r>
-      <w:bookmarkEnd w:id="25"/>
+      <w:bookmarkEnd w:id="24"/>
     </w:p>
     <w:p/>
     <w:p>
@@ -13501,23 +13499,24 @@
         <w:spacing w:before="480" w:after="0" w:line="276" w:lineRule="auto"/>
         <w:ind w:left="720"/>
       </w:pPr>
-      <w:bookmarkStart w:id="26" w:name="_Toc2451132"/>
-      <w:bookmarkStart w:id="27" w:name="_Toc2451208"/>
-      <w:bookmarkStart w:id="28" w:name="_Toc2451996"/>
-      <w:bookmarkStart w:id="29" w:name="_Toc2595490"/>
-      <w:bookmarkStart w:id="30" w:name="_Toc2602612"/>
-      <w:bookmarkStart w:id="31" w:name="_Toc2610455"/>
-      <w:bookmarkStart w:id="32" w:name="_Toc2613509"/>
-      <w:bookmarkStart w:id="33" w:name="_Toc2613561"/>
-      <w:bookmarkStart w:id="34" w:name="_Toc2451133"/>
-      <w:bookmarkStart w:id="35" w:name="_Toc2451209"/>
-      <w:bookmarkStart w:id="36" w:name="_Toc2451997"/>
-      <w:bookmarkStart w:id="37" w:name="_Toc2595491"/>
-      <w:bookmarkStart w:id="38" w:name="_Toc2602613"/>
-      <w:bookmarkStart w:id="39" w:name="_Toc2610456"/>
-      <w:bookmarkStart w:id="40" w:name="_Toc2613510"/>
-      <w:bookmarkStart w:id="41" w:name="_Toc2613562"/>
-      <w:bookmarkStart w:id="42" w:name="_Toc2863343"/>
+      <w:bookmarkStart w:id="25" w:name="_Toc2451132"/>
+      <w:bookmarkStart w:id="26" w:name="_Toc2451208"/>
+      <w:bookmarkStart w:id="27" w:name="_Toc2451996"/>
+      <w:bookmarkStart w:id="28" w:name="_Toc2595490"/>
+      <w:bookmarkStart w:id="29" w:name="_Toc2602612"/>
+      <w:bookmarkStart w:id="30" w:name="_Toc2610455"/>
+      <w:bookmarkStart w:id="31" w:name="_Toc2613509"/>
+      <w:bookmarkStart w:id="32" w:name="_Toc2613561"/>
+      <w:bookmarkStart w:id="33" w:name="_Toc2451133"/>
+      <w:bookmarkStart w:id="34" w:name="_Toc2451209"/>
+      <w:bookmarkStart w:id="35" w:name="_Toc2451997"/>
+      <w:bookmarkStart w:id="36" w:name="_Toc2595491"/>
+      <w:bookmarkStart w:id="37" w:name="_Toc2602613"/>
+      <w:bookmarkStart w:id="38" w:name="_Toc2610456"/>
+      <w:bookmarkStart w:id="39" w:name="_Toc2613510"/>
+      <w:bookmarkStart w:id="40" w:name="_Toc2613562"/>
+      <w:bookmarkStart w:id="41" w:name="_Toc2863343"/>
+      <w:bookmarkEnd w:id="25"/>
       <w:bookmarkEnd w:id="26"/>
       <w:bookmarkEnd w:id="27"/>
       <w:bookmarkEnd w:id="28"/>
@@ -13533,22 +13532,21 @@
       <w:bookmarkEnd w:id="38"/>
       <w:bookmarkEnd w:id="39"/>
       <w:bookmarkEnd w:id="40"/>
-      <w:bookmarkEnd w:id="41"/>
       <w:r>
         <w:lastRenderedPageBreak/>
         <w:t>Development Tool</w:t>
       </w:r>
+      <w:bookmarkEnd w:id="41"/>
+    </w:p>
+    <w:p>
+      <w:pPr>
+        <w:pStyle w:val="Heading2"/>
+      </w:pPr>
+      <w:bookmarkStart w:id="42" w:name="_Toc2863344"/>
+      <w:r>
+        <w:t>Front End Development</w:t>
+      </w:r>
       <w:bookmarkEnd w:id="42"/>
-    </w:p>
-    <w:p>
-      <w:pPr>
-        <w:pStyle w:val="Heading2"/>
-      </w:pPr>
-      <w:bookmarkStart w:id="43" w:name="_Toc2863344"/>
-      <w:r>
-        <w:t>Front End Development</w:t>
-      </w:r>
-      <w:bookmarkEnd w:id="43"/>
     </w:p>
     <w:p>
       <w:pPr>
@@ -13689,11 +13687,11 @@
       <w:pPr>
         <w:pStyle w:val="Heading2"/>
       </w:pPr>
-      <w:bookmarkStart w:id="44" w:name="_Toc2863345"/>
+      <w:bookmarkStart w:id="43" w:name="_Toc2863345"/>
       <w:r>
         <w:t>Middleware Development</w:t>
       </w:r>
-      <w:bookmarkEnd w:id="44"/>
+      <w:bookmarkEnd w:id="43"/>
     </w:p>
     <w:p>
       <w:pPr>
@@ -13768,11 +13766,11 @@
       <w:pPr>
         <w:pStyle w:val="Heading2"/>
       </w:pPr>
-      <w:bookmarkStart w:id="45" w:name="_Toc2863346"/>
+      <w:bookmarkStart w:id="44" w:name="_Toc2863346"/>
       <w:r>
         <w:t>Backend Development</w:t>
       </w:r>
-      <w:bookmarkEnd w:id="45"/>
+      <w:bookmarkEnd w:id="44"/>
     </w:p>
     <w:p>
       <w:pPr>
@@ -13811,11 +13809,11 @@
       <w:pPr>
         <w:pStyle w:val="Heading2"/>
       </w:pPr>
-      <w:bookmarkStart w:id="46" w:name="_Toc2863347"/>
+      <w:bookmarkStart w:id="45" w:name="_Toc2863347"/>
       <w:r>
         <w:t>Source Control</w:t>
       </w:r>
-      <w:bookmarkEnd w:id="46"/>
+      <w:bookmarkEnd w:id="45"/>
     </w:p>
     <w:p>
       <w:pPr>
@@ -13859,11 +13857,11 @@
       <w:pPr>
         <w:pStyle w:val="Heading2"/>
       </w:pPr>
-      <w:bookmarkStart w:id="47" w:name="_Toc2863348"/>
+      <w:bookmarkStart w:id="46" w:name="_Toc2863348"/>
       <w:r>
         <w:t>Development Approach</w:t>
       </w:r>
-      <w:bookmarkEnd w:id="47"/>
+      <w:bookmarkEnd w:id="46"/>
     </w:p>
     <w:p>
       <w:pPr>
@@ -14300,7 +14298,7 @@
           <w:rFonts w:cs="Trebuchet MS"/>
         </w:rPr>
       </w:pPr>
-      <w:bookmarkStart w:id="48" w:name="_Toc2863349"/>
+      <w:bookmarkStart w:id="47" w:name="_Toc2863349"/>
       <w:r>
         <w:rPr>
           <w:rFonts w:cs="Trebuchet MS"/>
@@ -14308,7 +14306,7 @@
         <w:lastRenderedPageBreak/>
         <w:t>Non Functional Requirement</w:t>
       </w:r>
-      <w:bookmarkEnd w:id="48"/>
+      <w:bookmarkEnd w:id="47"/>
     </w:p>
     <w:p>
       <w:pPr>
@@ -14530,14 +14528,14 @@
           <w:rFonts w:cs="Trebuchet MS"/>
         </w:rPr>
       </w:pPr>
-      <w:bookmarkStart w:id="49" w:name="_Toc2863350"/>
+      <w:bookmarkStart w:id="48" w:name="_Toc2863350"/>
       <w:r>
         <w:rPr>
           <w:rFonts w:cs="Trebuchet MS"/>
         </w:rPr>
         <w:t>Pre-requisites</w:t>
       </w:r>
-      <w:bookmarkEnd w:id="49"/>
+      <w:bookmarkEnd w:id="48"/>
     </w:p>
     <w:p>
       <w:pPr>
@@ -14976,12 +14974,12 @@
         <w:suppressAutoHyphens/>
         <w:spacing w:before="480" w:after="0" w:line="276" w:lineRule="auto"/>
       </w:pPr>
-      <w:bookmarkStart w:id="50" w:name="_Toc2863351"/>
+      <w:bookmarkStart w:id="49" w:name="_Toc2863351"/>
       <w:r>
         <w:lastRenderedPageBreak/>
         <w:t>Front end Architecture using Angular 7</w:t>
       </w:r>
-      <w:bookmarkEnd w:id="50"/>
+      <w:bookmarkEnd w:id="49"/>
     </w:p>
     <w:p/>
     <w:p>
@@ -15805,7 +15803,7 @@
           <w:szCs w:val="28"/>
         </w:rPr>
       </w:pPr>
-      <w:bookmarkStart w:id="51" w:name="_Toc514762915"/>
+      <w:bookmarkStart w:id="50" w:name="_Toc514762915"/>
       <w:r>
         <w:br w:type="page"/>
       </w:r>
@@ -15820,7 +15818,7 @@
         <w:suppressAutoHyphens/>
         <w:spacing w:before="480" w:after="0" w:line="276" w:lineRule="auto"/>
       </w:pPr>
-      <w:bookmarkStart w:id="52" w:name="_Toc2863352"/>
+      <w:bookmarkStart w:id="51" w:name="_Toc2863352"/>
       <w:proofErr w:type="spellStart"/>
       <w:r>
         <w:lastRenderedPageBreak/>
@@ -15832,7 +15830,7 @@
       <w:r>
         <w:t>ps</w:t>
       </w:r>
-      <w:bookmarkEnd w:id="52"/>
+      <w:bookmarkEnd w:id="51"/>
       <w:proofErr w:type="spellEnd"/>
     </w:p>
     <w:p/>
@@ -16983,11 +16981,11 @@
       <w:pPr>
         <w:pStyle w:val="Heading2"/>
       </w:pPr>
-      <w:bookmarkStart w:id="53" w:name="_Toc2863353"/>
+      <w:bookmarkStart w:id="52" w:name="_Toc2863353"/>
       <w:r>
         <w:t>Nomenclature</w:t>
       </w:r>
-      <w:bookmarkEnd w:id="53"/>
+      <w:bookmarkEnd w:id="52"/>
     </w:p>
     <w:tbl>
       <w:tblPr>
@@ -18598,7 +18596,7 @@
         <w:suppressAutoHyphens/>
         <w:spacing w:before="480" w:after="0" w:line="276" w:lineRule="auto"/>
       </w:pPr>
-      <w:bookmarkStart w:id="54" w:name="_Toc2863354"/>
+      <w:bookmarkStart w:id="53" w:name="_Toc2863354"/>
       <w:proofErr w:type="spellStart"/>
       <w:r>
         <w:t>Microservice</w:t>
@@ -18613,7 +18611,7 @@
       <w:r>
         <w:t xml:space="preserve"> Architecture</w:t>
       </w:r>
-      <w:bookmarkEnd w:id="54"/>
+      <w:bookmarkEnd w:id="53"/>
     </w:p>
     <w:p>
       <w:pPr>
@@ -19022,7 +19020,7 @@
         <w:suppressAutoHyphens/>
         <w:spacing w:before="480" w:after="0" w:line="276" w:lineRule="auto"/>
       </w:pPr>
-      <w:bookmarkStart w:id="55" w:name="_Toc2863355"/>
+      <w:bookmarkStart w:id="54" w:name="_Toc2863355"/>
       <w:r>
         <w:lastRenderedPageBreak/>
         <w:t>Frontend</w:t>
@@ -19036,7 +19034,7 @@
       <w:r>
         <w:t xml:space="preserve"> Architecture</w:t>
       </w:r>
-      <w:bookmarkEnd w:id="55"/>
+      <w:bookmarkEnd w:id="54"/>
     </w:p>
     <w:p/>
     <w:p>
@@ -19126,24 +19124,24 @@
         <w:suppressAutoHyphens/>
         <w:spacing w:before="480" w:after="0" w:line="276" w:lineRule="auto"/>
       </w:pPr>
-      <w:bookmarkStart w:id="56" w:name="_Toc2863356"/>
+      <w:bookmarkStart w:id="55" w:name="_Toc2863356"/>
       <w:r>
         <w:lastRenderedPageBreak/>
         <w:t>Features</w:t>
       </w:r>
-      <w:bookmarkEnd w:id="51"/>
+      <w:bookmarkEnd w:id="50"/>
+      <w:bookmarkEnd w:id="55"/>
+    </w:p>
+    <w:p>
+      <w:pPr>
+        <w:pStyle w:val="Heading2"/>
+      </w:pPr>
+      <w:bookmarkStart w:id="56" w:name="_Toc2863357"/>
+      <w:bookmarkStart w:id="57" w:name="_Toc514762917"/>
+      <w:r>
+        <w:t>Login</w:t>
+      </w:r>
       <w:bookmarkEnd w:id="56"/>
-    </w:p>
-    <w:p>
-      <w:pPr>
-        <w:pStyle w:val="Heading2"/>
-      </w:pPr>
-      <w:bookmarkStart w:id="57" w:name="_Toc514762917"/>
-      <w:bookmarkStart w:id="58" w:name="_Toc2863357"/>
-      <w:r>
-        <w:t>Login</w:t>
-      </w:r>
-      <w:bookmarkEnd w:id="58"/>
     </w:p>
     <w:p>
       <w:pPr>
@@ -19872,7 +19870,7 @@
       <w:pPr>
         <w:pStyle w:val="Heading3"/>
       </w:pPr>
-      <w:bookmarkStart w:id="59" w:name="_Toc514762919"/>
+      <w:bookmarkStart w:id="58" w:name="_Toc514762919"/>
       <w:bookmarkEnd w:id="57"/>
       <w:r>
         <w:lastRenderedPageBreak/>
@@ -20319,11 +20317,11 @@
       <w:pPr>
         <w:pStyle w:val="Heading2"/>
       </w:pPr>
-      <w:bookmarkStart w:id="60" w:name="_Toc2863358"/>
+      <w:bookmarkStart w:id="59" w:name="_Toc2863358"/>
       <w:r>
         <w:t>Authorization</w:t>
       </w:r>
-      <w:bookmarkEnd w:id="60"/>
+      <w:bookmarkEnd w:id="59"/>
     </w:p>
     <w:p>
       <w:pPr>
@@ -20908,11 +20906,11 @@
       <w:pPr>
         <w:pStyle w:val="Heading2"/>
       </w:pPr>
-      <w:bookmarkStart w:id="61" w:name="_Toc2863359"/>
+      <w:bookmarkStart w:id="60" w:name="_Toc2863359"/>
       <w:r>
         <w:t>Customer - Landing Page</w:t>
       </w:r>
-      <w:bookmarkEnd w:id="61"/>
+      <w:bookmarkEnd w:id="60"/>
     </w:p>
     <w:p>
       <w:r>
@@ -20990,11 +20988,11 @@
       <w:pPr>
         <w:pStyle w:val="Heading2"/>
       </w:pPr>
-      <w:bookmarkStart w:id="62" w:name="_Toc2863360"/>
+      <w:bookmarkStart w:id="61" w:name="_Toc2863360"/>
       <w:r>
         <w:t>Agent - Landing Page</w:t>
       </w:r>
-      <w:bookmarkEnd w:id="62"/>
+      <w:bookmarkEnd w:id="61"/>
     </w:p>
     <w:p>
       <w:r>
@@ -21071,11 +21069,11 @@
       <w:pPr>
         <w:pStyle w:val="Heading2"/>
       </w:pPr>
-      <w:bookmarkStart w:id="63" w:name="_Toc2863361"/>
+      <w:bookmarkStart w:id="62" w:name="_Toc2863361"/>
       <w:r>
         <w:t>Customer – Raise Travel Request</w:t>
       </w:r>
-      <w:bookmarkEnd w:id="63"/>
+      <w:bookmarkEnd w:id="62"/>
     </w:p>
     <w:p>
       <w:r>
@@ -21151,11 +21149,11 @@
       <w:pPr>
         <w:pStyle w:val="Heading2"/>
       </w:pPr>
-      <w:bookmarkStart w:id="64" w:name="_Toc2863362"/>
+      <w:bookmarkStart w:id="63" w:name="_Toc2863362"/>
       <w:r>
         <w:t>Customer – Approve Travel Request</w:t>
       </w:r>
-      <w:bookmarkEnd w:id="64"/>
+      <w:bookmarkEnd w:id="63"/>
     </w:p>
     <w:p>
       <w:r>
@@ -21232,11 +21230,11 @@
       <w:pPr>
         <w:pStyle w:val="Heading2"/>
       </w:pPr>
-      <w:bookmarkStart w:id="65" w:name="_Toc2863363"/>
+      <w:bookmarkStart w:id="64" w:name="_Toc2863363"/>
       <w:r>
         <w:t>Agent – Search Travel Request</w:t>
       </w:r>
-      <w:bookmarkEnd w:id="65"/>
+      <w:bookmarkEnd w:id="64"/>
     </w:p>
     <w:p>
       <w:r>
@@ -21313,11 +21311,11 @@
       <w:pPr>
         <w:pStyle w:val="Heading2"/>
       </w:pPr>
-      <w:bookmarkStart w:id="66" w:name="_Toc2863364"/>
+      <w:bookmarkStart w:id="65" w:name="_Toc2863364"/>
       <w:r>
         <w:t>Agent – Submit Travel Request</w:t>
       </w:r>
-      <w:bookmarkEnd w:id="66"/>
+      <w:bookmarkEnd w:id="65"/>
     </w:p>
     <w:p>
       <w:r>
@@ -21394,11 +21392,11 @@
       <w:pPr>
         <w:pStyle w:val="Heading2"/>
       </w:pPr>
-      <w:bookmarkStart w:id="67" w:name="_Toc2863365"/>
+      <w:bookmarkStart w:id="66" w:name="_Toc2863365"/>
       <w:r>
         <w:t>Notification</w:t>
       </w:r>
-      <w:bookmarkEnd w:id="67"/>
+      <w:bookmarkEnd w:id="66"/>
     </w:p>
     <w:p>
       <w:r>
@@ -21484,7 +21482,7 @@
           <w:rFonts w:cs="Trebuchet MS"/>
         </w:rPr>
       </w:pPr>
-      <w:bookmarkStart w:id="68" w:name="_Toc2863366"/>
+      <w:bookmarkStart w:id="67" w:name="_Toc2863366"/>
       <w:r>
         <w:rPr>
           <w:rFonts w:cs="Trebuchet MS"/>
@@ -21492,8 +21490,8 @@
         <w:lastRenderedPageBreak/>
         <w:t>Third party integration</w:t>
       </w:r>
-      <w:bookmarkEnd w:id="59"/>
-      <w:bookmarkEnd w:id="68"/>
+      <w:bookmarkEnd w:id="58"/>
+      <w:bookmarkEnd w:id="67"/>
     </w:p>
     <w:p/>
     <w:p>
@@ -21513,7 +21511,7 @@
           <w:szCs w:val="28"/>
         </w:rPr>
       </w:pPr>
-      <w:bookmarkStart w:id="69" w:name="_Toc514762920"/>
+      <w:bookmarkStart w:id="68" w:name="_Toc514762920"/>
       <w:r>
         <w:br w:type="page"/>
       </w:r>
@@ -21528,7 +21526,7 @@
         <w:suppressAutoHyphens/>
         <w:spacing w:before="480" w:after="0" w:line="276" w:lineRule="auto"/>
       </w:pPr>
-      <w:bookmarkStart w:id="70" w:name="_Toc2863367"/>
+      <w:bookmarkStart w:id="69" w:name="_Toc2863367"/>
       <w:r>
         <w:rPr>
           <w:rFonts w:cs="Trebuchet MS"/>
@@ -21536,20 +21534,20 @@
         <w:lastRenderedPageBreak/>
         <w:t>Risks, Constraints, Limitations &amp; Issues</w:t>
       </w:r>
+      <w:bookmarkEnd w:id="68"/>
       <w:bookmarkEnd w:id="69"/>
+    </w:p>
+    <w:p>
+      <w:pPr>
+        <w:pStyle w:val="Heading2"/>
+      </w:pPr>
+      <w:bookmarkStart w:id="70" w:name="_Toc514762921"/>
+      <w:bookmarkStart w:id="71" w:name="_Toc2863368"/>
+      <w:r>
+        <w:t>Risks</w:t>
+      </w:r>
       <w:bookmarkEnd w:id="70"/>
-    </w:p>
-    <w:p>
-      <w:pPr>
-        <w:pStyle w:val="Heading2"/>
-      </w:pPr>
-      <w:bookmarkStart w:id="71" w:name="_Toc514762921"/>
-      <w:bookmarkStart w:id="72" w:name="_Toc2863368"/>
-      <w:r>
-        <w:t>Risks</w:t>
-      </w:r>
       <w:bookmarkEnd w:id="71"/>
-      <w:bookmarkEnd w:id="72"/>
     </w:p>
     <w:p>
       <w:pPr>
@@ -21575,13 +21573,13 @@
           <w:szCs w:val="20"/>
         </w:rPr>
       </w:pPr>
-      <w:bookmarkStart w:id="73" w:name="_Toc514762922"/>
-      <w:bookmarkStart w:id="74" w:name="_Toc2863369"/>
+      <w:bookmarkStart w:id="72" w:name="_Toc514762922"/>
+      <w:bookmarkStart w:id="73" w:name="_Toc2863369"/>
       <w:r>
         <w:t>Constraints</w:t>
       </w:r>
+      <w:bookmarkEnd w:id="72"/>
       <w:bookmarkEnd w:id="73"/>
-      <w:bookmarkEnd w:id="74"/>
     </w:p>
     <w:p>
       <w:pPr>
@@ -21611,13 +21609,13 @@
           <w:szCs w:val="20"/>
         </w:rPr>
       </w:pPr>
-      <w:bookmarkStart w:id="75" w:name="_Toc514762923"/>
-      <w:bookmarkStart w:id="76" w:name="_Toc2863370"/>
+      <w:bookmarkStart w:id="74" w:name="_Toc514762923"/>
+      <w:bookmarkStart w:id="75" w:name="_Toc2863370"/>
       <w:r>
         <w:t>Limitations</w:t>
       </w:r>
+      <w:bookmarkEnd w:id="74"/>
       <w:bookmarkEnd w:id="75"/>
-      <w:bookmarkEnd w:id="76"/>
     </w:p>
     <w:p>
       <w:pPr>
@@ -21640,33 +21638,33 @@
       <w:pPr>
         <w:pStyle w:val="Heading2"/>
       </w:pPr>
-      <w:bookmarkStart w:id="77" w:name="_Toc514762924"/>
-      <w:bookmarkStart w:id="78" w:name="_Toc2863371"/>
+      <w:bookmarkStart w:id="76" w:name="_Toc514762924"/>
+      <w:bookmarkStart w:id="77" w:name="_Toc2863371"/>
       <w:r>
         <w:t>Issues</w:t>
       </w:r>
+      <w:bookmarkEnd w:id="76"/>
       <w:bookmarkEnd w:id="77"/>
+    </w:p>
+    <w:p>
+      <w:pPr>
+        <w:ind w:left="576"/>
+        <w:rPr>
+          <w:rFonts w:ascii="Cambria" w:hAnsi="Cambria"/>
+        </w:rPr>
+      </w:pPr>
+    </w:p>
+    <w:p>
+      <w:pPr>
+        <w:pStyle w:val="Heading2"/>
+      </w:pPr>
+      <w:bookmarkStart w:id="78" w:name="_Toc514762925"/>
+      <w:bookmarkStart w:id="79" w:name="_Toc2863372"/>
+      <w:r>
+        <w:t>Dependencies</w:t>
+      </w:r>
       <w:bookmarkEnd w:id="78"/>
-    </w:p>
-    <w:p>
-      <w:pPr>
-        <w:ind w:left="576"/>
-        <w:rPr>
-          <w:rFonts w:ascii="Cambria" w:hAnsi="Cambria"/>
-        </w:rPr>
-      </w:pPr>
-    </w:p>
-    <w:p>
-      <w:pPr>
-        <w:pStyle w:val="Heading2"/>
-      </w:pPr>
-      <w:bookmarkStart w:id="79" w:name="_Toc514762925"/>
-      <w:bookmarkStart w:id="80" w:name="_Toc2863372"/>
-      <w:r>
-        <w:t>Dependencies</w:t>
-      </w:r>
       <w:bookmarkEnd w:id="79"/>
-      <w:bookmarkEnd w:id="80"/>
     </w:p>
     <w:tbl>
       <w:tblPr>
@@ -21732,6 +21730,404 @@
                 <w:color w:val="FFFFFF" w:themeColor="background1"/>
               </w:rPr>
               <w:t>Description/Reference</w:t>
+            </w:r>
+          </w:p>
+        </w:tc>
+      </w:tr>
+      <w:tr>
+        <w:tc>
+          <w:tcPr>
+            <w:tcW w:w="2497" w:type="pct"/>
+            <w:tcBorders>
+              <w:top w:val="single" w:sz="4" w:space="0" w:color="000000"/>
+              <w:left w:val="single" w:sz="4" w:space="0" w:color="000000"/>
+              <w:bottom w:val="single" w:sz="4" w:space="0" w:color="000000"/>
+            </w:tcBorders>
+            <w:shd w:val="clear" w:color="auto" w:fill="auto"/>
+          </w:tcPr>
+          <w:p>
+            <w:pPr>
+              <w:snapToGrid w:val="0"/>
+              <w:spacing w:after="0"/>
+              <w:rPr>
+                <w:rFonts w:ascii="Cambria" w:hAnsi="Cambria"/>
+              </w:rPr>
+            </w:pPr>
+            <w:proofErr w:type="spellStart"/>
+            <w:r>
+              <w:rPr>
+                <w:rFonts w:ascii="Cambria" w:hAnsi="Cambria"/>
+              </w:rPr>
+              <w:t>Git</w:t>
+            </w:r>
+            <w:proofErr w:type="spellEnd"/>
+            <w:r>
+              <w:rPr>
+                <w:rFonts w:ascii="Cambria" w:hAnsi="Cambria"/>
+              </w:rPr>
+              <w:t xml:space="preserve"> Hub </w:t>
+            </w:r>
+          </w:p>
+        </w:tc>
+        <w:tc>
+          <w:tcPr>
+            <w:tcW w:w="2503" w:type="pct"/>
+            <w:tcBorders>
+              <w:top w:val="single" w:sz="4" w:space="0" w:color="000000"/>
+              <w:left w:val="single" w:sz="4" w:space="0" w:color="000000"/>
+              <w:bottom w:val="single" w:sz="4" w:space="0" w:color="000000"/>
+              <w:right w:val="single" w:sz="4" w:space="0" w:color="000000"/>
+            </w:tcBorders>
+            <w:shd w:val="clear" w:color="auto" w:fill="auto"/>
+          </w:tcPr>
+          <w:p>
+            <w:pPr>
+              <w:snapToGrid w:val="0"/>
+              <w:spacing w:after="0"/>
+              <w:rPr>
+                <w:rFonts w:ascii="Cambria" w:hAnsi="Cambria"/>
+              </w:rPr>
+            </w:pPr>
+            <w:proofErr w:type="spellStart"/>
+            <w:r>
+              <w:rPr>
+                <w:rFonts w:ascii="Cambria" w:hAnsi="Cambria"/>
+              </w:rPr>
+              <w:t>Git</w:t>
+            </w:r>
+            <w:proofErr w:type="spellEnd"/>
+            <w:r>
+              <w:rPr>
+                <w:rFonts w:ascii="Cambria" w:hAnsi="Cambria"/>
+              </w:rPr>
+              <w:t xml:space="preserve"> Hub account and credentials</w:t>
+            </w:r>
+          </w:p>
+        </w:tc>
+      </w:tr>
+      <w:tr>
+        <w:tc>
+          <w:tcPr>
+            <w:tcW w:w="2497" w:type="pct"/>
+            <w:tcBorders>
+              <w:top w:val="single" w:sz="4" w:space="0" w:color="000000"/>
+              <w:left w:val="single" w:sz="4" w:space="0" w:color="000000"/>
+              <w:bottom w:val="single" w:sz="4" w:space="0" w:color="000000"/>
+            </w:tcBorders>
+            <w:shd w:val="clear" w:color="auto" w:fill="auto"/>
+          </w:tcPr>
+          <w:p>
+            <w:pPr>
+              <w:snapToGrid w:val="0"/>
+              <w:spacing w:after="0"/>
+              <w:rPr>
+                <w:rFonts w:ascii="Cambria" w:hAnsi="Cambria"/>
+              </w:rPr>
+            </w:pPr>
+            <w:r>
+              <w:rPr>
+                <w:rFonts w:ascii="Cambria" w:hAnsi="Cambria"/>
+              </w:rPr>
+              <w:t>PCC Code for Travel port</w:t>
+            </w:r>
+          </w:p>
+        </w:tc>
+        <w:tc>
+          <w:tcPr>
+            <w:tcW w:w="2503" w:type="pct"/>
+            <w:tcBorders>
+              <w:top w:val="single" w:sz="4" w:space="0" w:color="000000"/>
+              <w:left w:val="single" w:sz="4" w:space="0" w:color="000000"/>
+              <w:bottom w:val="single" w:sz="4" w:space="0" w:color="000000"/>
+              <w:right w:val="single" w:sz="4" w:space="0" w:color="000000"/>
+            </w:tcBorders>
+            <w:shd w:val="clear" w:color="auto" w:fill="auto"/>
+          </w:tcPr>
+          <w:p>
+            <w:pPr>
+              <w:snapToGrid w:val="0"/>
+              <w:spacing w:after="0"/>
+              <w:rPr>
+                <w:rFonts w:ascii="Cambria" w:hAnsi="Cambria"/>
+              </w:rPr>
+            </w:pPr>
+            <w:r>
+              <w:rPr>
+                <w:rFonts w:ascii="Cambria" w:hAnsi="Cambria"/>
+              </w:rPr>
+              <w:t xml:space="preserve">To Access </w:t>
+            </w:r>
+            <w:proofErr w:type="spellStart"/>
+            <w:r>
+              <w:rPr>
+                <w:rFonts w:ascii="Cambria" w:hAnsi="Cambria"/>
+              </w:rPr>
+              <w:t>Travelport</w:t>
+            </w:r>
+            <w:proofErr w:type="spellEnd"/>
+            <w:r>
+              <w:rPr>
+                <w:rFonts w:ascii="Cambria" w:hAnsi="Cambria"/>
+              </w:rPr>
+              <w:t xml:space="preserve"> Universal API</w:t>
+            </w:r>
+          </w:p>
+        </w:tc>
+      </w:tr>
+      <w:tr>
+        <w:tc>
+          <w:tcPr>
+            <w:tcW w:w="2497" w:type="pct"/>
+            <w:tcBorders>
+              <w:top w:val="single" w:sz="4" w:space="0" w:color="000000"/>
+              <w:left w:val="single" w:sz="4" w:space="0" w:color="000000"/>
+              <w:bottom w:val="single" w:sz="4" w:space="0" w:color="000000"/>
+            </w:tcBorders>
+            <w:shd w:val="clear" w:color="auto" w:fill="auto"/>
+          </w:tcPr>
+          <w:p>
+            <w:pPr>
+              <w:snapToGrid w:val="0"/>
+              <w:spacing w:after="0"/>
+              <w:rPr>
+                <w:rFonts w:ascii="Cambria" w:hAnsi="Cambria"/>
+              </w:rPr>
+            </w:pPr>
+            <w:r>
+              <w:rPr>
+                <w:rFonts w:ascii="Cambria" w:hAnsi="Cambria"/>
+              </w:rPr>
+              <w:t>Mercury App KT</w:t>
+            </w:r>
+          </w:p>
+        </w:tc>
+        <w:tc>
+          <w:tcPr>
+            <w:tcW w:w="2503" w:type="pct"/>
+            <w:tcBorders>
+              <w:top w:val="single" w:sz="4" w:space="0" w:color="000000"/>
+              <w:left w:val="single" w:sz="4" w:space="0" w:color="000000"/>
+              <w:bottom w:val="single" w:sz="4" w:space="0" w:color="000000"/>
+              <w:right w:val="single" w:sz="4" w:space="0" w:color="000000"/>
+            </w:tcBorders>
+            <w:shd w:val="clear" w:color="auto" w:fill="auto"/>
+          </w:tcPr>
+          <w:p>
+            <w:pPr>
+              <w:snapToGrid w:val="0"/>
+              <w:spacing w:after="0"/>
+              <w:rPr>
+                <w:rFonts w:ascii="Cambria" w:hAnsi="Cambria"/>
+              </w:rPr>
+            </w:pPr>
+            <w:r>
+              <w:rPr>
+                <w:rFonts w:ascii="Cambria" w:hAnsi="Cambria"/>
+              </w:rPr>
+              <w:t xml:space="preserve">To integrate Manual Booking in </w:t>
+            </w:r>
+            <w:proofErr w:type="spellStart"/>
+            <w:r>
+              <w:rPr>
+                <w:rFonts w:ascii="Cambria" w:hAnsi="Cambria"/>
+              </w:rPr>
+              <w:t>CrewLink</w:t>
+            </w:r>
+            <w:proofErr w:type="spellEnd"/>
+          </w:p>
+        </w:tc>
+      </w:tr>
+      <w:tr>
+        <w:tc>
+          <w:tcPr>
+            <w:tcW w:w="2497" w:type="pct"/>
+            <w:tcBorders>
+              <w:top w:val="single" w:sz="4" w:space="0" w:color="000000"/>
+              <w:left w:val="single" w:sz="4" w:space="0" w:color="000000"/>
+              <w:bottom w:val="single" w:sz="4" w:space="0" w:color="000000"/>
+            </w:tcBorders>
+            <w:shd w:val="clear" w:color="auto" w:fill="auto"/>
+          </w:tcPr>
+          <w:p>
+            <w:pPr>
+              <w:snapToGrid w:val="0"/>
+              <w:spacing w:after="0"/>
+              <w:rPr>
+                <w:rFonts w:ascii="Cambria" w:hAnsi="Cambria"/>
+              </w:rPr>
+            </w:pPr>
+            <w:r>
+              <w:rPr>
+                <w:rFonts w:ascii="Cambria" w:hAnsi="Cambria"/>
+              </w:rPr>
+              <w:t>Software Licenses</w:t>
+            </w:r>
+          </w:p>
+        </w:tc>
+        <w:tc>
+          <w:tcPr>
+            <w:tcW w:w="2503" w:type="pct"/>
+            <w:tcBorders>
+              <w:top w:val="single" w:sz="4" w:space="0" w:color="000000"/>
+              <w:left w:val="single" w:sz="4" w:space="0" w:color="000000"/>
+              <w:bottom w:val="single" w:sz="4" w:space="0" w:color="000000"/>
+              <w:right w:val="single" w:sz="4" w:space="0" w:color="000000"/>
+            </w:tcBorders>
+            <w:shd w:val="clear" w:color="auto" w:fill="auto"/>
+          </w:tcPr>
+          <w:p>
+            <w:pPr>
+              <w:snapToGrid w:val="0"/>
+              <w:spacing w:after="0"/>
+              <w:rPr>
+                <w:rFonts w:ascii="Cambria" w:hAnsi="Cambria"/>
+              </w:rPr>
+            </w:pPr>
+            <w:r>
+              <w:rPr>
+                <w:rFonts w:ascii="Cambria" w:hAnsi="Cambria"/>
+              </w:rPr>
+              <w:t>To Develop Solution</w:t>
+            </w:r>
+          </w:p>
+        </w:tc>
+      </w:tr>
+      <w:tr>
+        <w:tc>
+          <w:tcPr>
+            <w:tcW w:w="2497" w:type="pct"/>
+            <w:tcBorders>
+              <w:top w:val="single" w:sz="4" w:space="0" w:color="000000"/>
+              <w:left w:val="single" w:sz="4" w:space="0" w:color="000000"/>
+              <w:bottom w:val="single" w:sz="4" w:space="0" w:color="000000"/>
+            </w:tcBorders>
+            <w:shd w:val="clear" w:color="auto" w:fill="auto"/>
+          </w:tcPr>
+          <w:p>
+            <w:pPr>
+              <w:snapToGrid w:val="0"/>
+              <w:spacing w:after="0"/>
+              <w:rPr>
+                <w:rFonts w:ascii="Cambria" w:hAnsi="Cambria"/>
+              </w:rPr>
+            </w:pPr>
+            <w:r>
+              <w:rPr>
+                <w:rFonts w:ascii="Cambria" w:hAnsi="Cambria"/>
+              </w:rPr>
+              <w:t>Azure Subscription</w:t>
+            </w:r>
+          </w:p>
+        </w:tc>
+        <w:tc>
+          <w:tcPr>
+            <w:tcW w:w="2503" w:type="pct"/>
+            <w:tcBorders>
+              <w:top w:val="single" w:sz="4" w:space="0" w:color="000000"/>
+              <w:left w:val="single" w:sz="4" w:space="0" w:color="000000"/>
+              <w:bottom w:val="single" w:sz="4" w:space="0" w:color="000000"/>
+              <w:right w:val="single" w:sz="4" w:space="0" w:color="000000"/>
+            </w:tcBorders>
+            <w:shd w:val="clear" w:color="auto" w:fill="auto"/>
+          </w:tcPr>
+          <w:p>
+            <w:pPr>
+              <w:snapToGrid w:val="0"/>
+              <w:spacing w:after="0"/>
+              <w:rPr>
+                <w:rFonts w:ascii="Cambria" w:hAnsi="Cambria"/>
+              </w:rPr>
+            </w:pPr>
+            <w:r>
+              <w:rPr>
+                <w:rFonts w:ascii="Cambria" w:hAnsi="Cambria"/>
+              </w:rPr>
+              <w:t xml:space="preserve">Azure Subscription for accessing services and </w:t>
+            </w:r>
+            <w:proofErr w:type="spellStart"/>
+            <w:r>
+              <w:rPr>
+                <w:rFonts w:ascii="Cambria" w:hAnsi="Cambria"/>
+              </w:rPr>
+              <w:t>Devops</w:t>
+            </w:r>
+            <w:proofErr w:type="spellEnd"/>
+            <w:r>
+              <w:rPr>
+                <w:rFonts w:ascii="Cambria" w:hAnsi="Cambria"/>
+              </w:rPr>
+              <w:t xml:space="preserve"> related task</w:t>
+            </w:r>
+          </w:p>
+        </w:tc>
+      </w:tr>
+      <w:tr>
+        <w:tc>
+          <w:tcPr>
+            <w:tcW w:w="2497" w:type="pct"/>
+            <w:tcBorders>
+              <w:top w:val="single" w:sz="4" w:space="0" w:color="000000"/>
+              <w:left w:val="single" w:sz="4" w:space="0" w:color="000000"/>
+              <w:bottom w:val="single" w:sz="4" w:space="0" w:color="000000"/>
+            </w:tcBorders>
+            <w:shd w:val="clear" w:color="auto" w:fill="auto"/>
+          </w:tcPr>
+          <w:p>
+            <w:pPr>
+              <w:snapToGrid w:val="0"/>
+              <w:spacing w:after="0"/>
+              <w:rPr>
+                <w:rFonts w:ascii="Cambria" w:hAnsi="Cambria"/>
+              </w:rPr>
+            </w:pPr>
+            <w:r>
+              <w:rPr>
+                <w:rFonts w:ascii="Cambria" w:hAnsi="Cambria"/>
+              </w:rPr>
+              <w:t xml:space="preserve">HBE API Documentation </w:t>
+            </w:r>
+            <w:bookmarkStart w:id="80" w:name="_GoBack"/>
+            <w:bookmarkEnd w:id="80"/>
+          </w:p>
+        </w:tc>
+        <w:tc>
+          <w:tcPr>
+            <w:tcW w:w="2503" w:type="pct"/>
+            <w:tcBorders>
+              <w:top w:val="single" w:sz="4" w:space="0" w:color="000000"/>
+              <w:left w:val="single" w:sz="4" w:space="0" w:color="000000"/>
+              <w:bottom w:val="single" w:sz="4" w:space="0" w:color="000000"/>
+              <w:right w:val="single" w:sz="4" w:space="0" w:color="000000"/>
+            </w:tcBorders>
+            <w:shd w:val="clear" w:color="auto" w:fill="auto"/>
+          </w:tcPr>
+          <w:p>
+            <w:pPr>
+              <w:snapToGrid w:val="0"/>
+              <w:spacing w:after="0"/>
+              <w:rPr>
+                <w:rFonts w:ascii="Cambria" w:hAnsi="Cambria"/>
+              </w:rPr>
+            </w:pPr>
+            <w:r>
+              <w:rPr>
+                <w:rFonts w:ascii="Cambria" w:hAnsi="Cambria"/>
+              </w:rPr>
+              <w:t xml:space="preserve">To Integrate Auto booking in </w:t>
+            </w:r>
+            <w:proofErr w:type="spellStart"/>
+            <w:r>
+              <w:rPr>
+                <w:rFonts w:ascii="Cambria" w:hAnsi="Cambria"/>
+              </w:rPr>
+              <w:t>Crewlink</w:t>
+            </w:r>
+            <w:proofErr w:type="spellEnd"/>
+            <w:r>
+              <w:rPr>
+                <w:rFonts w:ascii="Cambria" w:hAnsi="Cambria"/>
+              </w:rPr>
+              <w:t>.</w:t>
             </w:r>
           </w:p>
         </w:tc>
@@ -22338,7 +22734,7 @@
         <w:rFonts w:asciiTheme="majorHAnsi" w:hAnsiTheme="majorHAnsi"/>
         <w:noProof/>
       </w:rPr>
-      <w:t>21</w:t>
+      <w:t>46</w:t>
     </w:r>
     <w:r>
       <w:rPr>
@@ -56467,7 +56863,7 @@
 </file>
 
 <file path=customXml/itemProps1.xml><?xml version="1.0" encoding="utf-8"?>
-<ds:datastoreItem xmlns:ds="http://schemas.openxmlformats.org/officeDocument/2006/customXml" ds:itemID="{8D09C5FE-3A24-4C43-8792-EF5023ECD405}">
+<ds:datastoreItem xmlns:ds="http://schemas.openxmlformats.org/officeDocument/2006/customXml" ds:itemID="{658738BB-7EF6-42EC-848B-8813A9D80111}">
   <ds:schemaRefs>
     <ds:schemaRef ds:uri="http://schemas.openxmlformats.org/officeDocument/2006/bibliography"/>
   </ds:schemaRefs>

</xml_diff>